<commit_message>
add new write up sections
</commit_message>
<xml_diff>
--- a/write_up/msc_disseration_methodology.docx
+++ b/write_up/msc_disseration_methodology.docx
@@ -41,6 +41,19 @@
           <w:rFonts w:asciiTheme="minorHAnsi" w:hAnsiTheme="minorHAnsi" w:cstheme="minorHAnsi"/>
         </w:rPr>
       </w:pPr>
+      <w:r>
+        <w:rPr>
+          <w:rFonts w:asciiTheme="minorHAnsi" w:hAnsiTheme="minorHAnsi" w:cstheme="minorHAnsi"/>
+        </w:rPr>
+        <w:t>Translation</w:t>
+      </w:r>
+    </w:p>
+    <w:p>
+      <w:pPr>
+        <w:rPr>
+          <w:rFonts w:asciiTheme="minorHAnsi" w:hAnsiTheme="minorHAnsi" w:cstheme="minorHAnsi"/>
+        </w:rPr>
+      </w:pPr>
     </w:p>
     <w:p>
       <w:pPr>
@@ -72,6 +85,77 @@
           <w:rFonts w:asciiTheme="minorHAnsi" w:hAnsiTheme="minorHAnsi" w:cstheme="minorHAnsi"/>
         </w:rPr>
         <w:t>Directionality</w:t>
+      </w:r>
+    </w:p>
+    <w:p>
+      <w:pPr>
+        <w:rPr>
+          <w:rFonts w:asciiTheme="minorHAnsi" w:hAnsiTheme="minorHAnsi" w:cstheme="minorHAnsi"/>
+        </w:rPr>
+      </w:pPr>
+      <w:r>
+        <w:rPr>
+          <w:rFonts w:asciiTheme="minorHAnsi" w:hAnsiTheme="minorHAnsi" w:cstheme="minorHAnsi"/>
+        </w:rPr>
+        <w:t xml:space="preserve">Merging of other pertinent data (i.e. </w:t>
+      </w:r>
+    </w:p>
+    <w:p>
+      <w:pPr>
+        <w:rPr>
+          <w:rFonts w:asciiTheme="minorHAnsi" w:hAnsiTheme="minorHAnsi" w:cstheme="minorHAnsi"/>
+        </w:rPr>
+      </w:pPr>
+    </w:p>
+    <w:p>
+      <w:pPr>
+        <w:rPr>
+          <w:rFonts w:asciiTheme="minorHAnsi" w:hAnsiTheme="minorHAnsi" w:cstheme="minorHAnsi"/>
+        </w:rPr>
+      </w:pPr>
+      <w:r>
+        <w:rPr>
+          <w:rFonts w:asciiTheme="minorHAnsi" w:hAnsiTheme="minorHAnsi" w:cstheme="minorHAnsi"/>
+        </w:rPr>
+        <w:t>3.2</w:t>
+      </w:r>
+      <w:r>
+        <w:rPr>
+          <w:rFonts w:asciiTheme="minorHAnsi" w:hAnsiTheme="minorHAnsi" w:cstheme="minorHAnsi"/>
+        </w:rPr>
+        <w:t xml:space="preserve"> Analysis &amp; Models</w:t>
+      </w:r>
+      <w:r>
+        <w:rPr>
+          <w:rFonts w:asciiTheme="minorHAnsi" w:hAnsiTheme="minorHAnsi" w:cstheme="minorHAnsi"/>
+        </w:rPr>
+        <w:t>:</w:t>
+      </w:r>
+    </w:p>
+    <w:p>
+      <w:pPr>
+        <w:rPr>
+          <w:rFonts w:asciiTheme="minorHAnsi" w:hAnsiTheme="minorHAnsi" w:cstheme="minorHAnsi"/>
+        </w:rPr>
+      </w:pPr>
+    </w:p>
+    <w:p>
+      <w:pPr>
+        <w:rPr>
+          <w:rFonts w:asciiTheme="minorHAnsi" w:hAnsiTheme="minorHAnsi" w:cstheme="minorHAnsi"/>
+        </w:rPr>
+      </w:pPr>
+      <w:r>
+        <w:rPr>
+          <w:rFonts w:asciiTheme="minorHAnsi" w:hAnsiTheme="minorHAnsi" w:cstheme="minorHAnsi"/>
+        </w:rPr>
+        <w:t>Directionality</w:t>
+      </w:r>
+      <w:r>
+        <w:rPr>
+          <w:rFonts w:asciiTheme="minorHAnsi" w:hAnsiTheme="minorHAnsi" w:cstheme="minorHAnsi"/>
+        </w:rPr>
+        <w:t xml:space="preserve"> model</w:t>
       </w:r>
     </w:p>
     <w:p>
@@ -147,6 +231,101 @@
     <w:p/>
     <w:p>
       <w:pPr>
+        <w:pStyle w:val="Heading3"/>
+      </w:pPr>
+      <w:r>
+        <w:t>Useful</w:t>
+      </w:r>
+    </w:p>
+    <w:p>
+      <w:hyperlink r:id="rId7" w:history="1">
+        <w:r>
+          <w:rPr>
+            <w:rStyle w:val="Hyperlink"/>
+          </w:rPr>
+          <w:t>https://www12.statcan.gc.ca/census-recensement/2011/geo/bound-limit/bound-limit-2011-eng.cfm</w:t>
+        </w:r>
+      </w:hyperlink>
+    </w:p>
+    <w:p>
+      <w:hyperlink r:id="rId8" w:history="1">
+        <w:r>
+          <w:rPr>
+            <w:rStyle w:val="Hyperlink"/>
+          </w:rPr>
+          <w:t>https://open.canada.ca/data/en/dataset?q=geobase&amp;organization=nrcan-rncan&amp;sort=</w:t>
+        </w:r>
+      </w:hyperlink>
+      <w:r>
+        <w:t xml:space="preserve"> </w:t>
+      </w:r>
+    </w:p>
+    <w:p>
+      <w:hyperlink r:id="rId9" w:history="1">
+        <w:r>
+          <w:rPr>
+            <w:rStyle w:val="Hyperlink"/>
+          </w:rPr>
+          <w:t>https://libraryguides.mcgill.ca/c.php?g=467943&amp;p=4621105</w:t>
+        </w:r>
+      </w:hyperlink>
+    </w:p>
+    <w:p>
+      <w:hyperlink r:id="rId10" w:history="1">
+        <w:r>
+          <w:rPr>
+            <w:rStyle w:val="Hyperlink"/>
+          </w:rPr>
+          <w:t>http://rl.cs.mcgill.ca/comp598/fall2014/</w:t>
+        </w:r>
+      </w:hyperlink>
+      <w:r>
+        <w:t xml:space="preserve"> </w:t>
+      </w:r>
+      <w:bookmarkStart w:id="0" w:name="_GoBack"/>
+      <w:bookmarkEnd w:id="0"/>
+    </w:p>
+    <w:p/>
+    <w:p>
+      <w:r>
+        <w:t>Geographical format:</w:t>
+      </w:r>
+    </w:p>
+    <w:p>
+      <w:r>
+        <w:t>Dissemination areas</w:t>
+      </w:r>
+      <w:r>
+        <w:t xml:space="preserve"> – around 4000 around Montreal </w:t>
+      </w:r>
+    </w:p>
+    <w:p>
+      <w:r>
+        <w:t>Census tract? Could be</w:t>
+      </w:r>
+    </w:p>
+    <w:p/>
+    <w:p>
+      <w:r>
+        <w:t>Data is Not :</w:t>
+      </w:r>
+    </w:p>
+    <w:p>
+      <w:pPr>
+        <w:pStyle w:val="ListParagraph"/>
+        <w:numPr>
+          <w:ilvl w:val="0"/>
+          <w:numId w:val="9"/>
+        </w:numPr>
+      </w:pPr>
+      <w:r>
+        <w:t>Census met areas and agg</w:t>
+      </w:r>
+    </w:p>
+    <w:p/>
+    <w:p/>
+    <w:p>
+      <w:pPr>
         <w:pStyle w:val="Heading2"/>
         <w:rPr>
           <w:rFonts w:asciiTheme="minorHAnsi" w:eastAsia="Times New Roman" w:hAnsiTheme="minorHAnsi" w:cstheme="minorHAnsi"/>
@@ -166,60 +345,25 @@
           <w:rFonts w:asciiTheme="minorHAnsi" w:hAnsiTheme="minorHAnsi" w:cstheme="minorHAnsi"/>
         </w:rPr>
       </w:pPr>
-      <w:proofErr w:type="spellStart"/>
-      <w:r>
-        <w:rPr>
-          <w:rFonts w:asciiTheme="minorHAnsi" w:hAnsiTheme="minorHAnsi" w:cstheme="minorHAnsi"/>
-        </w:rPr>
-        <w:t>Geobase</w:t>
-      </w:r>
-      <w:proofErr w:type="spellEnd"/>
-      <w:r>
-        <w:rPr>
-          <w:rFonts w:asciiTheme="minorHAnsi" w:hAnsiTheme="minorHAnsi" w:cstheme="minorHAnsi"/>
-        </w:rPr>
-        <w:t xml:space="preserve"> is a filamentary network of right-hand segments commonly referred to as "sections" whose digitization is usually done at the street </w:t>
-      </w:r>
-      <w:proofErr w:type="spellStart"/>
-      <w:r>
-        <w:rPr>
-          <w:rFonts w:asciiTheme="minorHAnsi" w:hAnsiTheme="minorHAnsi" w:cstheme="minorHAnsi"/>
-        </w:rPr>
-        <w:t>center</w:t>
-      </w:r>
-      <w:proofErr w:type="spellEnd"/>
-      <w:r>
-        <w:rPr>
-          <w:rFonts w:asciiTheme="minorHAnsi" w:hAnsiTheme="minorHAnsi" w:cstheme="minorHAnsi"/>
-        </w:rPr>
-        <w:t xml:space="preserve">. A section is then a portion of road with homogeneous characteristics described mainly by the following attributes: an official place name, address ranges and a reference to the administrative boundaries (boroughs, municipal boundaries, </w:t>
-      </w:r>
-      <w:proofErr w:type="spellStart"/>
-      <w:r>
-        <w:rPr>
-          <w:rFonts w:asciiTheme="minorHAnsi" w:hAnsiTheme="minorHAnsi" w:cstheme="minorHAnsi"/>
-        </w:rPr>
-        <w:t>neighborhoods</w:t>
-      </w:r>
-      <w:proofErr w:type="spellEnd"/>
-      <w:r>
-        <w:rPr>
-          <w:rFonts w:asciiTheme="minorHAnsi" w:hAnsiTheme="minorHAnsi" w:cstheme="minorHAnsi"/>
-        </w:rPr>
-        <w:t xml:space="preserve"> as appropriate). </w:t>
-      </w:r>
-    </w:p>
-    <w:p>
-      <w:pPr>
-        <w:spacing w:before="100" w:beforeAutospacing="1" w:after="100" w:afterAutospacing="1"/>
-        <w:rPr>
-          <w:rFonts w:asciiTheme="minorHAnsi" w:hAnsiTheme="minorHAnsi" w:cstheme="minorHAnsi"/>
-        </w:rPr>
-      </w:pPr>
-      <w:r>
-        <w:rPr>
-          <w:rFonts w:asciiTheme="minorHAnsi" w:hAnsiTheme="minorHAnsi" w:cstheme="minorHAnsi"/>
-        </w:rPr>
+      <w:r>
+        <w:rPr>
+          <w:rFonts w:asciiTheme="minorHAnsi" w:hAnsiTheme="minorHAnsi" w:cstheme="minorHAnsi"/>
+        </w:rPr>
+        <w:t xml:space="preserve">Geobase is a filamentary network of right-hand segments commonly referred to as "sections" whose digitization is usually done at the street center. A section is then a portion of road with homogeneous characteristics described mainly by the following attributes: an official place name, address ranges and a reference to the administrative boundaries (boroughs, municipal boundaries, neighborhoods as appropriate). </w:t>
+      </w:r>
+    </w:p>
+    <w:p>
+      <w:pPr>
+        <w:spacing w:before="100" w:beforeAutospacing="1" w:after="100" w:afterAutospacing="1"/>
+        <w:rPr>
+          <w:rFonts w:asciiTheme="minorHAnsi" w:hAnsiTheme="minorHAnsi" w:cstheme="minorHAnsi"/>
+        </w:rPr>
+      </w:pPr>
+      <w:r>
+        <w:rPr>
+          <w:rFonts w:asciiTheme="minorHAnsi" w:hAnsiTheme="minorHAnsi" w:cstheme="minorHAnsi"/>
+        </w:rPr>
+        <w:lastRenderedPageBreak/>
         <w:t xml:space="preserve">Track Classification Table: </w:t>
       </w:r>
     </w:p>
@@ -422,21 +566,7 @@
         <w:rPr>
           <w:rFonts w:asciiTheme="minorHAnsi" w:hAnsiTheme="minorHAnsi" w:cstheme="minorHAnsi"/>
         </w:rPr>
-        <w:t xml:space="preserve">The street </w:t>
-      </w:r>
-      <w:proofErr w:type="spellStart"/>
-      <w:r>
-        <w:rPr>
-          <w:rFonts w:asciiTheme="minorHAnsi" w:hAnsiTheme="minorHAnsi" w:cstheme="minorHAnsi"/>
-        </w:rPr>
-        <w:t>centers</w:t>
-      </w:r>
-      <w:proofErr w:type="spellEnd"/>
-      <w:r>
-        <w:rPr>
-          <w:rFonts w:asciiTheme="minorHAnsi" w:hAnsiTheme="minorHAnsi" w:cstheme="minorHAnsi"/>
-        </w:rPr>
-        <w:t xml:space="preserve"> are digitized from ortho-photos, digital cartography and cadastre. The sense of digitization respects the increase in building numbers. The direction of flow is defined according to the scanning direction as follows: </w:t>
+        <w:t xml:space="preserve">The street centers are digitized from ortho-photos, digital cartography and cadastre. The sense of digitization respects the increase in building numbers. The direction of flow is defined according to the scanning direction as follows: </w:t>
       </w:r>
     </w:p>
     <w:p>
@@ -454,7 +584,6 @@
         <w:rPr>
           <w:rFonts w:asciiTheme="minorHAnsi" w:hAnsiTheme="minorHAnsi" w:cstheme="minorHAnsi"/>
         </w:rPr>
-        <w:lastRenderedPageBreak/>
         <w:t xml:space="preserve">1 -&gt; one way in the direction of digitization </w:t>
       </w:r>
     </w:p>
@@ -627,19 +756,11 @@
           <w:rFonts w:asciiTheme="minorHAnsi" w:hAnsiTheme="minorHAnsi" w:cstheme="minorHAnsi"/>
         </w:rPr>
       </w:pPr>
-      <w:proofErr w:type="spellStart"/>
-      <w:r>
-        <w:rPr>
-          <w:rFonts w:asciiTheme="minorHAnsi" w:hAnsiTheme="minorHAnsi" w:cstheme="minorHAnsi"/>
-        </w:rPr>
-        <w:t>i</w:t>
-      </w:r>
-      <w:proofErr w:type="spellEnd"/>
-      <w:r>
-        <w:rPr>
-          <w:rFonts w:asciiTheme="minorHAnsi" w:hAnsiTheme="minorHAnsi" w:cstheme="minorHAnsi"/>
-        </w:rPr>
-        <w:t xml:space="preserve">) Intersection level with a railway line. </w:t>
+      <w:r>
+        <w:rPr>
+          <w:rFonts w:asciiTheme="minorHAnsi" w:hAnsiTheme="minorHAnsi" w:cstheme="minorHAnsi"/>
+        </w:rPr>
+        <w:t xml:space="preserve">i) Intersection level with a railway line. </w:t>
       </w:r>
     </w:p>
     <w:p>
@@ -652,66 +773,109 @@
       <w:r>
         <w:t xml:space="preserve">  </w:t>
       </w:r>
-      <w:proofErr w:type="spellStart"/>
       <w:r>
         <w:rPr>
           <w:rStyle w:val="HTMLCode"/>
           <w:rFonts w:eastAsiaTheme="majorEastAsia"/>
         </w:rPr>
-        <w:t>Id_troncon</w:t>
-      </w:r>
-      <w:proofErr w:type="spellEnd"/>
+        <w:t>Id_troncon (Id_trc) -</w:t>
+      </w:r>
+      <w:r>
+        <w:rPr>
+          <w:rStyle w:val="notranslate"/>
+        </w:rPr>
+        <w:t xml:space="preserve"> (Numeric): Unique, primary key Invariant Values ​​between 1 and 499,000 for Longueuil, between 500,000 and 999,999 for Laval and between 1,000,000 and 9,999,999 for Montreal.</w:t>
+      </w:r>
+      <w:r>
+        <w:t xml:space="preserve"> </w:t>
+      </w:r>
+      <w:r>
+        <w:rPr>
+          <w:rStyle w:val="notranslate"/>
+        </w:rPr>
+        <w:t>These values ​​are assigned sequentially without reuse.</w:t>
+      </w:r>
+      <w:r>
+        <w:t xml:space="preserve"> </w:t>
+      </w:r>
+    </w:p>
+    <w:p>
+      <w:r>
+        <w:rPr>
+          <w:rFonts w:hAnsi="Symbol"/>
+        </w:rPr>
+        <w:lastRenderedPageBreak/>
+        <w:t></w:t>
+      </w:r>
+      <w:r>
+        <w:t xml:space="preserve">  </w:t>
+      </w:r>
       <w:r>
         <w:rPr>
           <w:rStyle w:val="HTMLCode"/>
           <w:rFonts w:eastAsiaTheme="majorEastAsia"/>
         </w:rPr>
-        <w:t xml:space="preserve"> (</w:t>
-      </w:r>
-      <w:proofErr w:type="spellStart"/>
+        <w:t>Type_voie (Typ_voie) -</w:t>
+      </w:r>
+      <w:r>
+        <w:rPr>
+          <w:rStyle w:val="notranslate"/>
+        </w:rPr>
+        <w:t xml:space="preserve"> (Text variable): Generic official place names, without abbreviation</w:t>
+      </w:r>
+      <w:r>
+        <w:t xml:space="preserve"> </w:t>
+      </w:r>
+    </w:p>
+    <w:p>
+      <w:r>
+        <w:rPr>
+          <w:rFonts w:hAnsi="Symbol"/>
+        </w:rPr>
+        <w:t></w:t>
+      </w:r>
+      <w:r>
+        <w:t xml:space="preserve">  </w:t>
+      </w:r>
       <w:r>
         <w:rPr>
           <w:rStyle w:val="HTMLCode"/>
           <w:rFonts w:eastAsiaTheme="majorEastAsia"/>
         </w:rPr>
-        <w:t>Id_trc</w:t>
-      </w:r>
-      <w:proofErr w:type="spellEnd"/>
+        <w:t>Lien_voie (Lie_voie) -</w:t>
+      </w:r>
+      <w:r>
+        <w:rPr>
+          <w:rStyle w:val="notranslate"/>
+        </w:rPr>
+        <w:t xml:space="preserve"> (Variable text): Particle of official place names, without abbreviation</w:t>
+      </w:r>
+      <w:r>
+        <w:t xml:space="preserve"> </w:t>
+      </w:r>
+    </w:p>
+    <w:p>
+      <w:r>
+        <w:rPr>
+          <w:rFonts w:hAnsi="Symbol"/>
+        </w:rPr>
+        <w:t></w:t>
+      </w:r>
+      <w:r>
+        <w:t xml:space="preserve">  </w:t>
+      </w:r>
       <w:r>
         <w:rPr>
           <w:rStyle w:val="HTMLCode"/>
           <w:rFonts w:eastAsiaTheme="majorEastAsia"/>
         </w:rPr>
-        <w:t>) -</w:t>
+        <w:t>Nom_voie (Nom_voie) -</w:t>
       </w:r>
       <w:r>
         <w:rPr>
           <w:rStyle w:val="notranslate"/>
         </w:rPr>
-        <w:t xml:space="preserve"> (Numeric): Unique, primary key Invariant Values ​​between 1 and 499,000 for </w:t>
-      </w:r>
-      <w:proofErr w:type="spellStart"/>
-      <w:r>
-        <w:rPr>
-          <w:rStyle w:val="notranslate"/>
-        </w:rPr>
-        <w:t>Longueuil</w:t>
-      </w:r>
-      <w:proofErr w:type="spellEnd"/>
-      <w:r>
-        <w:rPr>
-          <w:rStyle w:val="notranslate"/>
-        </w:rPr>
-        <w:t>, between 500,000 and 999,999 for Laval and between 1,000,000 and 9,999,999 for Montreal.</w:t>
-      </w:r>
-      <w:r>
-        <w:t xml:space="preserve"> </w:t>
-      </w:r>
-      <w:r>
-        <w:rPr>
-          <w:rStyle w:val="notranslate"/>
-        </w:rPr>
-        <w:t>These values ​​are assigned sequentially without reuse.</w:t>
+        <w:t xml:space="preserve"> (Text variable): Specific official toponymy, without abbreviation</w:t>
       </w:r>
       <w:r>
         <w:t xml:space="preserve"> </w:t>
@@ -727,43 +891,99 @@
       <w:r>
         <w:t xml:space="preserve">  </w:t>
       </w:r>
-      <w:proofErr w:type="spellStart"/>
       <w:r>
         <w:rPr>
           <w:rStyle w:val="HTMLCode"/>
           <w:rFonts w:eastAsiaTheme="majorEastAsia"/>
         </w:rPr>
-        <w:t>Type_voie</w:t>
-      </w:r>
-      <w:proofErr w:type="spellEnd"/>
+        <w:t>Direction_voie (Dir_voie) -</w:t>
+      </w:r>
+      <w:r>
+        <w:rPr>
+          <w:rStyle w:val="notranslate"/>
+        </w:rPr>
+        <w:t xml:space="preserve"> (Text variable): Orientation of the official place names, without abbreviation</w:t>
+      </w:r>
+      <w:r>
+        <w:t xml:space="preserve"> </w:t>
+      </w:r>
+    </w:p>
+    <w:p>
+      <w:r>
+        <w:rPr>
+          <w:rFonts w:hAnsi="Symbol"/>
+        </w:rPr>
+        <w:t></w:t>
+      </w:r>
+      <w:r>
+        <w:t xml:space="preserve">  </w:t>
+      </w:r>
       <w:r>
         <w:rPr>
           <w:rStyle w:val="HTMLCode"/>
           <w:rFonts w:eastAsiaTheme="majorEastAsia"/>
         </w:rPr>
-        <w:t xml:space="preserve"> (</w:t>
-      </w:r>
-      <w:proofErr w:type="spellStart"/>
+        <w:t>Début_gauche (Deb_gch) -</w:t>
+      </w:r>
+      <w:r>
+        <w:rPr>
+          <w:rStyle w:val="notranslate"/>
+        </w:rPr>
+        <w:t xml:space="preserve"> (Numeric): Actual civic number located at the beginning and the left of the section</w:t>
+      </w:r>
+      <w:r>
+        <w:t xml:space="preserve"> </w:t>
+      </w:r>
+    </w:p>
+    <w:p>
+      <w:r>
+        <w:rPr>
+          <w:rFonts w:hAnsi="Symbol"/>
+        </w:rPr>
+        <w:t></w:t>
+      </w:r>
+      <w:r>
+        <w:t xml:space="preserve">  </w:t>
+      </w:r>
       <w:r>
         <w:rPr>
           <w:rStyle w:val="HTMLCode"/>
           <w:rFonts w:eastAsiaTheme="majorEastAsia"/>
         </w:rPr>
-        <w:t>Typ_voie</w:t>
-      </w:r>
-      <w:proofErr w:type="spellEnd"/>
+        <w:t>Fin_gauche (Fin_gch) -</w:t>
+      </w:r>
+      <w:r>
+        <w:rPr>
+          <w:rStyle w:val="notranslate"/>
+        </w:rPr>
+        <w:t xml:space="preserve"> (Numérique): Actual civic number located at the end and to the left of the section</w:t>
+      </w:r>
+      <w:r>
+        <w:t xml:space="preserve"> </w:t>
+      </w:r>
+    </w:p>
+    <w:p>
+      <w:r>
+        <w:rPr>
+          <w:rFonts w:hAnsi="Symbol"/>
+        </w:rPr>
+        <w:t></w:t>
+      </w:r>
+      <w:r>
+        <w:t xml:space="preserve">  </w:t>
+      </w:r>
       <w:r>
         <w:rPr>
           <w:rStyle w:val="HTMLCode"/>
           <w:rFonts w:eastAsiaTheme="majorEastAsia"/>
         </w:rPr>
-        <w:t>) -</w:t>
+        <w:t>Début_droite (Deb_drt) -</w:t>
       </w:r>
       <w:r>
         <w:rPr>
           <w:rStyle w:val="notranslate"/>
         </w:rPr>
-        <w:t xml:space="preserve"> (Text variable): Generic official place names, without abbreviation</w:t>
+        <w:t xml:space="preserve"> (Numeric): Actual civic number at the beginning and the right of the stub</w:t>
       </w:r>
       <w:r>
         <w:t xml:space="preserve"> </w:t>
@@ -779,43 +999,99 @@
       <w:r>
         <w:t xml:space="preserve">  </w:t>
       </w:r>
-      <w:proofErr w:type="spellStart"/>
       <w:r>
         <w:rPr>
           <w:rStyle w:val="HTMLCode"/>
           <w:rFonts w:eastAsiaTheme="majorEastAsia"/>
         </w:rPr>
-        <w:t>Lien_voie</w:t>
-      </w:r>
-      <w:proofErr w:type="spellEnd"/>
+        <w:t>Fin_droite (Fin_drt) -</w:t>
+      </w:r>
+      <w:r>
+        <w:rPr>
+          <w:rStyle w:val="notranslate"/>
+        </w:rPr>
+        <w:t xml:space="preserve"> (Numeric): Actual civic number located at the end and to the right of the stub</w:t>
+      </w:r>
+      <w:r>
+        <w:t xml:space="preserve"> </w:t>
+      </w:r>
+    </w:p>
+    <w:p>
+      <w:r>
+        <w:rPr>
+          <w:rFonts w:hAnsi="Symbol"/>
+        </w:rPr>
+        <w:t></w:t>
+      </w:r>
+      <w:r>
+        <w:t xml:space="preserve">  </w:t>
+      </w:r>
       <w:r>
         <w:rPr>
           <w:rStyle w:val="HTMLCode"/>
           <w:rFonts w:eastAsiaTheme="majorEastAsia"/>
         </w:rPr>
-        <w:t xml:space="preserve"> (</w:t>
-      </w:r>
-      <w:proofErr w:type="spellStart"/>
+        <w:t>Limite_gauche (Lim_gch) -</w:t>
+      </w:r>
+      <w:r>
+        <w:rPr>
+          <w:rStyle w:val="notranslate"/>
+        </w:rPr>
+        <w:t xml:space="preserve"> (Variable text): Administrative limit (municipality) located to the left of the section</w:t>
+      </w:r>
+      <w:r>
+        <w:t xml:space="preserve"> </w:t>
+      </w:r>
+    </w:p>
+    <w:p>
+      <w:r>
+        <w:rPr>
+          <w:rFonts w:hAnsi="Symbol"/>
+        </w:rPr>
+        <w:t></w:t>
+      </w:r>
+      <w:r>
+        <w:t xml:space="preserve">  </w:t>
+      </w:r>
       <w:r>
         <w:rPr>
           <w:rStyle w:val="HTMLCode"/>
           <w:rFonts w:eastAsiaTheme="majorEastAsia"/>
         </w:rPr>
-        <w:t>Lie_voie</w:t>
-      </w:r>
-      <w:proofErr w:type="spellEnd"/>
+        <w:t>Limite_droite (Lim_drt) -</w:t>
+      </w:r>
+      <w:r>
+        <w:rPr>
+          <w:rStyle w:val="notranslate"/>
+        </w:rPr>
+        <w:t xml:space="preserve"> (Variable text): Administrative limit (municipality) located to the right of the section</w:t>
+      </w:r>
+      <w:r>
+        <w:t xml:space="preserve"> </w:t>
+      </w:r>
+    </w:p>
+    <w:p>
+      <w:r>
+        <w:rPr>
+          <w:rFonts w:hAnsi="Symbol"/>
+        </w:rPr>
+        <w:t></w:t>
+      </w:r>
+      <w:r>
+        <w:t xml:space="preserve">  </w:t>
+      </w:r>
       <w:r>
         <w:rPr>
           <w:rStyle w:val="HTMLCode"/>
           <w:rFonts w:eastAsiaTheme="majorEastAsia"/>
         </w:rPr>
-        <w:t>) -</w:t>
+        <w:t>Arrondissement_gauche (ARR_GCH) -</w:t>
       </w:r>
       <w:r>
         <w:rPr>
           <w:rStyle w:val="notranslate"/>
         </w:rPr>
-        <w:t xml:space="preserve"> (Variable text): Particle of official place names, without abbreviation</w:t>
+        <w:t xml:space="preserve"> (Texte variable): Administrative limit of the borough located on the left of the section (N / A if not applicable because outside the City of Montreal - For the cities of Longueuil and Montreal, these are the boroughs, for the city of Laval these are former cities)</w:t>
       </w:r>
       <w:r>
         <w:t xml:space="preserve"> </w:t>
@@ -831,588 +1107,66 @@
       <w:r>
         <w:t xml:space="preserve">  </w:t>
       </w:r>
-      <w:proofErr w:type="spellStart"/>
       <w:r>
         <w:rPr>
           <w:rStyle w:val="HTMLCode"/>
           <w:rFonts w:eastAsiaTheme="majorEastAsia"/>
         </w:rPr>
-        <w:t>Nom_voie</w:t>
-      </w:r>
-      <w:proofErr w:type="spellEnd"/>
+        <w:t>Arrondissement_droite (ARR_DRT) -</w:t>
+      </w:r>
+      <w:r>
+        <w:rPr>
+          <w:rStyle w:val="notranslate"/>
+        </w:rPr>
+        <w:t xml:space="preserve"> (Text variable): Administrative limit of the district located on the right of the section (N / A if not applicable because outside the City of Montreal)</w:t>
+      </w:r>
+      <w:r>
+        <w:t xml:space="preserve"> </w:t>
+      </w:r>
+    </w:p>
+    <w:p>
+      <w:r>
+        <w:rPr>
+          <w:rFonts w:hAnsi="Symbol"/>
+        </w:rPr>
+        <w:t></w:t>
+      </w:r>
+      <w:r>
+        <w:t xml:space="preserve">  </w:t>
+      </w:r>
       <w:r>
         <w:rPr>
           <w:rStyle w:val="HTMLCode"/>
           <w:rFonts w:eastAsiaTheme="majorEastAsia"/>
         </w:rPr>
-        <w:t xml:space="preserve"> (</w:t>
-      </w:r>
-      <w:proofErr w:type="spellStart"/>
+        <w:t>Classe (CLASSE)</w:t>
+      </w:r>
+      <w:r>
+        <w:rPr>
+          <w:rStyle w:val="notranslate"/>
+        </w:rPr>
+        <w:t xml:space="preserve"> (Digital): Class of the road (see description above)</w:t>
+      </w:r>
+      <w:r>
+        <w:t xml:space="preserve"> </w:t>
+      </w:r>
+    </w:p>
+    <w:p>
+      <w:r>
+        <w:rPr>
+          <w:rFonts w:hAnsi="Symbol"/>
+        </w:rPr>
+        <w:t></w:t>
+      </w:r>
+      <w:r>
+        <w:t xml:space="preserve">  </w:t>
+      </w:r>
       <w:r>
         <w:rPr>
           <w:rStyle w:val="HTMLCode"/>
           <w:rFonts w:eastAsiaTheme="majorEastAsia"/>
         </w:rPr>
-        <w:t>Nom_voie</w:t>
-      </w:r>
-      <w:proofErr w:type="spellEnd"/>
-      <w:r>
-        <w:rPr>
-          <w:rStyle w:val="HTMLCode"/>
-          <w:rFonts w:eastAsiaTheme="majorEastAsia"/>
-        </w:rPr>
-        <w:t>) -</w:t>
-      </w:r>
-      <w:r>
-        <w:rPr>
-          <w:rStyle w:val="notranslate"/>
-        </w:rPr>
-        <w:t xml:space="preserve"> (Text variable): Specific official toponymy, without abbreviation</w:t>
-      </w:r>
-      <w:r>
-        <w:t xml:space="preserve"> </w:t>
-      </w:r>
-    </w:p>
-    <w:p>
-      <w:r>
-        <w:rPr>
-          <w:rFonts w:hAnsi="Symbol"/>
-        </w:rPr>
-        <w:t></w:t>
-      </w:r>
-      <w:r>
-        <w:t xml:space="preserve">  </w:t>
-      </w:r>
-      <w:proofErr w:type="spellStart"/>
-      <w:r>
-        <w:rPr>
-          <w:rStyle w:val="HTMLCode"/>
-          <w:rFonts w:eastAsiaTheme="majorEastAsia"/>
-        </w:rPr>
-        <w:t>Direction_voie</w:t>
-      </w:r>
-      <w:proofErr w:type="spellEnd"/>
-      <w:r>
-        <w:rPr>
-          <w:rStyle w:val="HTMLCode"/>
-          <w:rFonts w:eastAsiaTheme="majorEastAsia"/>
-        </w:rPr>
-        <w:t xml:space="preserve"> (</w:t>
-      </w:r>
-      <w:proofErr w:type="spellStart"/>
-      <w:r>
-        <w:rPr>
-          <w:rStyle w:val="HTMLCode"/>
-          <w:rFonts w:eastAsiaTheme="majorEastAsia"/>
-        </w:rPr>
-        <w:t>Dir_voie</w:t>
-      </w:r>
-      <w:proofErr w:type="spellEnd"/>
-      <w:r>
-        <w:rPr>
-          <w:rStyle w:val="HTMLCode"/>
-          <w:rFonts w:eastAsiaTheme="majorEastAsia"/>
-        </w:rPr>
-        <w:t>) -</w:t>
-      </w:r>
-      <w:r>
-        <w:rPr>
-          <w:rStyle w:val="notranslate"/>
-        </w:rPr>
-        <w:t xml:space="preserve"> (Text variable): Orientation of the official place names, without abbreviation</w:t>
-      </w:r>
-      <w:r>
-        <w:t xml:space="preserve"> </w:t>
-      </w:r>
-    </w:p>
-    <w:p>
-      <w:r>
-        <w:rPr>
-          <w:rFonts w:hAnsi="Symbol"/>
-        </w:rPr>
-        <w:t></w:t>
-      </w:r>
-      <w:r>
-        <w:t xml:space="preserve">  </w:t>
-      </w:r>
-      <w:proofErr w:type="spellStart"/>
-      <w:r>
-        <w:rPr>
-          <w:rStyle w:val="HTMLCode"/>
-          <w:rFonts w:eastAsiaTheme="majorEastAsia"/>
-        </w:rPr>
-        <w:t>Début_gauche</w:t>
-      </w:r>
-      <w:proofErr w:type="spellEnd"/>
-      <w:r>
-        <w:rPr>
-          <w:rStyle w:val="HTMLCode"/>
-          <w:rFonts w:eastAsiaTheme="majorEastAsia"/>
-        </w:rPr>
-        <w:t xml:space="preserve"> (</w:t>
-      </w:r>
-      <w:proofErr w:type="spellStart"/>
-      <w:r>
-        <w:rPr>
-          <w:rStyle w:val="HTMLCode"/>
-          <w:rFonts w:eastAsiaTheme="majorEastAsia"/>
-        </w:rPr>
-        <w:t>Deb_gch</w:t>
-      </w:r>
-      <w:proofErr w:type="spellEnd"/>
-      <w:r>
-        <w:rPr>
-          <w:rStyle w:val="HTMLCode"/>
-          <w:rFonts w:eastAsiaTheme="majorEastAsia"/>
-        </w:rPr>
-        <w:t>) -</w:t>
-      </w:r>
-      <w:r>
-        <w:rPr>
-          <w:rStyle w:val="notranslate"/>
-        </w:rPr>
-        <w:t xml:space="preserve"> (Numeric): Actual civic number located at the beginning and the left of the section</w:t>
-      </w:r>
-      <w:r>
-        <w:t xml:space="preserve"> </w:t>
-      </w:r>
-    </w:p>
-    <w:p>
-      <w:r>
-        <w:rPr>
-          <w:rFonts w:hAnsi="Symbol"/>
-        </w:rPr>
-        <w:t></w:t>
-      </w:r>
-      <w:r>
-        <w:t xml:space="preserve">  </w:t>
-      </w:r>
-      <w:proofErr w:type="spellStart"/>
-      <w:r>
-        <w:rPr>
-          <w:rStyle w:val="HTMLCode"/>
-          <w:rFonts w:eastAsiaTheme="majorEastAsia"/>
-        </w:rPr>
-        <w:t>Fin_gauche</w:t>
-      </w:r>
-      <w:proofErr w:type="spellEnd"/>
-      <w:r>
-        <w:rPr>
-          <w:rStyle w:val="HTMLCode"/>
-          <w:rFonts w:eastAsiaTheme="majorEastAsia"/>
-        </w:rPr>
-        <w:t xml:space="preserve"> (</w:t>
-      </w:r>
-      <w:proofErr w:type="spellStart"/>
-      <w:r>
-        <w:rPr>
-          <w:rStyle w:val="HTMLCode"/>
-          <w:rFonts w:eastAsiaTheme="majorEastAsia"/>
-        </w:rPr>
-        <w:t>Fin_gch</w:t>
-      </w:r>
-      <w:proofErr w:type="spellEnd"/>
-      <w:r>
-        <w:rPr>
-          <w:rStyle w:val="HTMLCode"/>
-          <w:rFonts w:eastAsiaTheme="majorEastAsia"/>
-        </w:rPr>
-        <w:t>) -</w:t>
-      </w:r>
-      <w:r>
-        <w:rPr>
-          <w:rStyle w:val="notranslate"/>
-        </w:rPr>
-        <w:t xml:space="preserve"> (</w:t>
-      </w:r>
-      <w:proofErr w:type="spellStart"/>
-      <w:r>
-        <w:rPr>
-          <w:rStyle w:val="notranslate"/>
-        </w:rPr>
-        <w:t>Numérique</w:t>
-      </w:r>
-      <w:proofErr w:type="spellEnd"/>
-      <w:r>
-        <w:rPr>
-          <w:rStyle w:val="notranslate"/>
-        </w:rPr>
-        <w:t>): Actual civic number located at the end and to the left of the section</w:t>
-      </w:r>
-      <w:r>
-        <w:t xml:space="preserve"> </w:t>
-      </w:r>
-    </w:p>
-    <w:p>
-      <w:r>
-        <w:rPr>
-          <w:rFonts w:hAnsi="Symbol"/>
-        </w:rPr>
-        <w:t></w:t>
-      </w:r>
-      <w:r>
-        <w:t xml:space="preserve">  </w:t>
-      </w:r>
-      <w:proofErr w:type="spellStart"/>
-      <w:r>
-        <w:rPr>
-          <w:rStyle w:val="HTMLCode"/>
-          <w:rFonts w:eastAsiaTheme="majorEastAsia"/>
-        </w:rPr>
-        <w:t>Début_droite</w:t>
-      </w:r>
-      <w:proofErr w:type="spellEnd"/>
-      <w:r>
-        <w:rPr>
-          <w:rStyle w:val="HTMLCode"/>
-          <w:rFonts w:eastAsiaTheme="majorEastAsia"/>
-        </w:rPr>
-        <w:t xml:space="preserve"> (</w:t>
-      </w:r>
-      <w:proofErr w:type="spellStart"/>
-      <w:r>
-        <w:rPr>
-          <w:rStyle w:val="HTMLCode"/>
-          <w:rFonts w:eastAsiaTheme="majorEastAsia"/>
-        </w:rPr>
-        <w:t>Deb_drt</w:t>
-      </w:r>
-      <w:proofErr w:type="spellEnd"/>
-      <w:r>
-        <w:rPr>
-          <w:rStyle w:val="HTMLCode"/>
-          <w:rFonts w:eastAsiaTheme="majorEastAsia"/>
-        </w:rPr>
-        <w:t>) -</w:t>
-      </w:r>
-      <w:r>
-        <w:rPr>
-          <w:rStyle w:val="notranslate"/>
-        </w:rPr>
-        <w:t xml:space="preserve"> (Numeric): Actual civic number at the beginning and the right of the stub</w:t>
-      </w:r>
-      <w:r>
-        <w:t xml:space="preserve"> </w:t>
-      </w:r>
-    </w:p>
-    <w:p>
-      <w:r>
-        <w:rPr>
-          <w:rFonts w:hAnsi="Symbol"/>
-        </w:rPr>
-        <w:t></w:t>
-      </w:r>
-      <w:r>
-        <w:t xml:space="preserve">  </w:t>
-      </w:r>
-      <w:proofErr w:type="spellStart"/>
-      <w:r>
-        <w:rPr>
-          <w:rStyle w:val="HTMLCode"/>
-          <w:rFonts w:eastAsiaTheme="majorEastAsia"/>
-        </w:rPr>
-        <w:t>Fin_droite</w:t>
-      </w:r>
-      <w:proofErr w:type="spellEnd"/>
-      <w:r>
-        <w:rPr>
-          <w:rStyle w:val="HTMLCode"/>
-          <w:rFonts w:eastAsiaTheme="majorEastAsia"/>
-        </w:rPr>
-        <w:t xml:space="preserve"> (</w:t>
-      </w:r>
-      <w:proofErr w:type="spellStart"/>
-      <w:r>
-        <w:rPr>
-          <w:rStyle w:val="HTMLCode"/>
-          <w:rFonts w:eastAsiaTheme="majorEastAsia"/>
-        </w:rPr>
-        <w:t>Fin_drt</w:t>
-      </w:r>
-      <w:proofErr w:type="spellEnd"/>
-      <w:r>
-        <w:rPr>
-          <w:rStyle w:val="HTMLCode"/>
-          <w:rFonts w:eastAsiaTheme="majorEastAsia"/>
-        </w:rPr>
-        <w:t>) -</w:t>
-      </w:r>
-      <w:r>
-        <w:rPr>
-          <w:rStyle w:val="notranslate"/>
-        </w:rPr>
-        <w:t xml:space="preserve"> (Numeric): Actual civic number located at the end and to the right of the stub</w:t>
-      </w:r>
-      <w:r>
-        <w:t xml:space="preserve"> </w:t>
-      </w:r>
-    </w:p>
-    <w:p>
-      <w:r>
-        <w:rPr>
-          <w:rFonts w:hAnsi="Symbol"/>
-        </w:rPr>
-        <w:t></w:t>
-      </w:r>
-      <w:r>
-        <w:t xml:space="preserve">  </w:t>
-      </w:r>
-      <w:proofErr w:type="spellStart"/>
-      <w:r>
-        <w:rPr>
-          <w:rStyle w:val="HTMLCode"/>
-          <w:rFonts w:eastAsiaTheme="majorEastAsia"/>
-        </w:rPr>
-        <w:t>Limite_gauche</w:t>
-      </w:r>
-      <w:proofErr w:type="spellEnd"/>
-      <w:r>
-        <w:rPr>
-          <w:rStyle w:val="HTMLCode"/>
-          <w:rFonts w:eastAsiaTheme="majorEastAsia"/>
-        </w:rPr>
-        <w:t xml:space="preserve"> (</w:t>
-      </w:r>
-      <w:proofErr w:type="spellStart"/>
-      <w:r>
-        <w:rPr>
-          <w:rStyle w:val="HTMLCode"/>
-          <w:rFonts w:eastAsiaTheme="majorEastAsia"/>
-        </w:rPr>
-        <w:t>Lim_gch</w:t>
-      </w:r>
-      <w:proofErr w:type="spellEnd"/>
-      <w:r>
-        <w:rPr>
-          <w:rStyle w:val="HTMLCode"/>
-          <w:rFonts w:eastAsiaTheme="majorEastAsia"/>
-        </w:rPr>
-        <w:t>) -</w:t>
-      </w:r>
-      <w:r>
-        <w:rPr>
-          <w:rStyle w:val="notranslate"/>
-        </w:rPr>
-        <w:t xml:space="preserve"> (Variable text): Administrative limit (municipality) located to the left of the section</w:t>
-      </w:r>
-      <w:r>
-        <w:t xml:space="preserve"> </w:t>
-      </w:r>
-    </w:p>
-    <w:p>
-      <w:r>
-        <w:rPr>
-          <w:rFonts w:hAnsi="Symbol"/>
-        </w:rPr>
-        <w:t></w:t>
-      </w:r>
-      <w:r>
-        <w:t xml:space="preserve">  </w:t>
-      </w:r>
-      <w:proofErr w:type="spellStart"/>
-      <w:r>
-        <w:rPr>
-          <w:rStyle w:val="HTMLCode"/>
-          <w:rFonts w:eastAsiaTheme="majorEastAsia"/>
-        </w:rPr>
-        <w:t>Limite_droite</w:t>
-      </w:r>
-      <w:proofErr w:type="spellEnd"/>
-      <w:r>
-        <w:rPr>
-          <w:rStyle w:val="HTMLCode"/>
-          <w:rFonts w:eastAsiaTheme="majorEastAsia"/>
-        </w:rPr>
-        <w:t xml:space="preserve"> (</w:t>
-      </w:r>
-      <w:proofErr w:type="spellStart"/>
-      <w:r>
-        <w:rPr>
-          <w:rStyle w:val="HTMLCode"/>
-          <w:rFonts w:eastAsiaTheme="majorEastAsia"/>
-        </w:rPr>
-        <w:t>Lim_drt</w:t>
-      </w:r>
-      <w:proofErr w:type="spellEnd"/>
-      <w:r>
-        <w:rPr>
-          <w:rStyle w:val="HTMLCode"/>
-          <w:rFonts w:eastAsiaTheme="majorEastAsia"/>
-        </w:rPr>
-        <w:t>) -</w:t>
-      </w:r>
-      <w:r>
-        <w:rPr>
-          <w:rStyle w:val="notranslate"/>
-        </w:rPr>
-        <w:t xml:space="preserve"> (Variable text): Administrative limit (municipality) located to the right of the section</w:t>
-      </w:r>
-      <w:r>
-        <w:t xml:space="preserve"> </w:t>
-      </w:r>
-    </w:p>
-    <w:p>
-      <w:r>
-        <w:rPr>
-          <w:rFonts w:hAnsi="Symbol"/>
-        </w:rPr>
-        <w:lastRenderedPageBreak/>
-        <w:t></w:t>
-      </w:r>
-      <w:r>
-        <w:t xml:space="preserve">  </w:t>
-      </w:r>
-      <w:proofErr w:type="spellStart"/>
-      <w:r>
-        <w:rPr>
-          <w:rStyle w:val="HTMLCode"/>
-          <w:rFonts w:eastAsiaTheme="majorEastAsia"/>
-        </w:rPr>
-        <w:t>Arrondissement_gauche</w:t>
-      </w:r>
-      <w:proofErr w:type="spellEnd"/>
-      <w:r>
-        <w:rPr>
-          <w:rStyle w:val="HTMLCode"/>
-          <w:rFonts w:eastAsiaTheme="majorEastAsia"/>
-        </w:rPr>
-        <w:t xml:space="preserve"> (ARR_GCH) -</w:t>
-      </w:r>
-      <w:r>
-        <w:rPr>
-          <w:rStyle w:val="notranslate"/>
-        </w:rPr>
-        <w:t xml:space="preserve"> (</w:t>
-      </w:r>
-      <w:proofErr w:type="spellStart"/>
-      <w:r>
-        <w:rPr>
-          <w:rStyle w:val="notranslate"/>
-        </w:rPr>
-        <w:t>Texte</w:t>
-      </w:r>
-      <w:proofErr w:type="spellEnd"/>
-      <w:r>
-        <w:rPr>
-          <w:rStyle w:val="notranslate"/>
-        </w:rPr>
-        <w:t xml:space="preserve"> variable): Administrative limit of the borough located on the left of the section (N / A if not applicable because outside the City of Montreal - For the cities of </w:t>
-      </w:r>
-      <w:proofErr w:type="spellStart"/>
-      <w:r>
-        <w:rPr>
-          <w:rStyle w:val="notranslate"/>
-        </w:rPr>
-        <w:t>Longueuil</w:t>
-      </w:r>
-      <w:proofErr w:type="spellEnd"/>
-      <w:r>
-        <w:rPr>
-          <w:rStyle w:val="notranslate"/>
-        </w:rPr>
-        <w:t xml:space="preserve"> and Montreal, these are the boroughs, for the city of Laval these are former cities)</w:t>
-      </w:r>
-      <w:r>
-        <w:t xml:space="preserve"> </w:t>
-      </w:r>
-    </w:p>
-    <w:p>
-      <w:r>
-        <w:rPr>
-          <w:rFonts w:hAnsi="Symbol"/>
-        </w:rPr>
-        <w:t></w:t>
-      </w:r>
-      <w:r>
-        <w:t xml:space="preserve">  </w:t>
-      </w:r>
-      <w:proofErr w:type="spellStart"/>
-      <w:r>
-        <w:rPr>
-          <w:rStyle w:val="HTMLCode"/>
-          <w:rFonts w:eastAsiaTheme="majorEastAsia"/>
-        </w:rPr>
-        <w:t>Arrondissement_droite</w:t>
-      </w:r>
-      <w:proofErr w:type="spellEnd"/>
-      <w:r>
-        <w:rPr>
-          <w:rStyle w:val="HTMLCode"/>
-          <w:rFonts w:eastAsiaTheme="majorEastAsia"/>
-        </w:rPr>
-        <w:t xml:space="preserve"> (ARR_DRT) -</w:t>
-      </w:r>
-      <w:r>
-        <w:rPr>
-          <w:rStyle w:val="notranslate"/>
-        </w:rPr>
-        <w:t xml:space="preserve"> (Text variable): Administrative limit of the district located on the right of the section (N / A if not applicable because outside the City of Montreal)</w:t>
-      </w:r>
-      <w:r>
-        <w:t xml:space="preserve"> </w:t>
-      </w:r>
-    </w:p>
-    <w:p>
-      <w:r>
-        <w:rPr>
-          <w:rFonts w:hAnsi="Symbol"/>
-        </w:rPr>
-        <w:t></w:t>
-      </w:r>
-      <w:r>
-        <w:t xml:space="preserve">  </w:t>
-      </w:r>
-      <w:proofErr w:type="spellStart"/>
-      <w:r>
-        <w:rPr>
-          <w:rStyle w:val="HTMLCode"/>
-          <w:rFonts w:eastAsiaTheme="majorEastAsia"/>
-        </w:rPr>
-        <w:t>Classe</w:t>
-      </w:r>
-      <w:proofErr w:type="spellEnd"/>
-      <w:r>
-        <w:rPr>
-          <w:rStyle w:val="HTMLCode"/>
-          <w:rFonts w:eastAsiaTheme="majorEastAsia"/>
-        </w:rPr>
-        <w:t xml:space="preserve"> (CLASSE)</w:t>
-      </w:r>
-      <w:r>
-        <w:rPr>
-          <w:rStyle w:val="notranslate"/>
-        </w:rPr>
-        <w:t xml:space="preserve"> (Digital): Class of the road (see description above)</w:t>
-      </w:r>
-      <w:r>
-        <w:t xml:space="preserve"> </w:t>
-      </w:r>
-    </w:p>
-    <w:p>
-      <w:r>
-        <w:rPr>
-          <w:rFonts w:hAnsi="Symbol"/>
-        </w:rPr>
-        <w:t></w:t>
-      </w:r>
-      <w:r>
-        <w:t xml:space="preserve">  </w:t>
-      </w:r>
-      <w:proofErr w:type="spellStart"/>
-      <w:r>
-        <w:rPr>
-          <w:rStyle w:val="HTMLCode"/>
-          <w:rFonts w:eastAsiaTheme="majorEastAsia"/>
-        </w:rPr>
-        <w:t>Sens_circulation</w:t>
-      </w:r>
-      <w:proofErr w:type="spellEnd"/>
-      <w:r>
-        <w:rPr>
-          <w:rStyle w:val="HTMLCode"/>
-          <w:rFonts w:eastAsiaTheme="majorEastAsia"/>
-        </w:rPr>
-        <w:t xml:space="preserve"> (SENS_CIR)</w:t>
+        <w:t>Sens_circulation (SENS_CIR)</w:t>
       </w:r>
       <w:r>
         <w:rPr>
@@ -1519,7 +1273,7 @@
         </w:rPr>
         <w:t xml:space="preserve">Data set geolocating road signs regulating street parking. It should be noted that </w:t>
       </w:r>
-      <w:hyperlink r:id="rId7" w:history="1">
+      <w:hyperlink r:id="rId11" w:history="1">
         <w:r>
           <w:rPr>
             <w:rFonts w:asciiTheme="minorHAnsi" w:hAnsiTheme="minorHAnsi" w:cstheme="minorHAnsi"/>
@@ -1533,21 +1287,7 @@
         <w:rPr>
           <w:rFonts w:asciiTheme="minorHAnsi" w:hAnsiTheme="minorHAnsi" w:cstheme="minorHAnsi"/>
         </w:rPr>
-        <w:t xml:space="preserve"> as well as other additional files that provide more details on the coding of the signs are available in a separate set. The images and the visual </w:t>
-      </w:r>
-      <w:proofErr w:type="spellStart"/>
-      <w:r>
-        <w:rPr>
-          <w:rFonts w:asciiTheme="minorHAnsi" w:hAnsiTheme="minorHAnsi" w:cstheme="minorHAnsi"/>
-        </w:rPr>
-        <w:t>catalog</w:t>
-      </w:r>
-      <w:proofErr w:type="spellEnd"/>
-      <w:r>
-        <w:rPr>
-          <w:rFonts w:asciiTheme="minorHAnsi" w:hAnsiTheme="minorHAnsi" w:cstheme="minorHAnsi"/>
-        </w:rPr>
-        <w:t xml:space="preserve"> of all panels are also available. </w:t>
+        <w:t xml:space="preserve"> as well as other additional files that provide more details on the coding of the signs are available in a separate set. The images and the visual catalog of all panels are also available. </w:t>
       </w:r>
     </w:p>
     <w:p>
@@ -1575,21 +1315,8 @@
         <w:rPr>
           <w:rFonts w:asciiTheme="minorHAnsi" w:hAnsiTheme="minorHAnsi" w:cstheme="minorHAnsi"/>
         </w:rPr>
-        <w:t>It should be noted that the data for some boroughs are incomplete. In addition, no data is currently available for the borough of Île-</w:t>
-      </w:r>
-      <w:proofErr w:type="spellStart"/>
-      <w:r>
-        <w:rPr>
-          <w:rFonts w:asciiTheme="minorHAnsi" w:hAnsiTheme="minorHAnsi" w:cstheme="minorHAnsi"/>
-        </w:rPr>
-        <w:t>Bizard</w:t>
-      </w:r>
-      <w:proofErr w:type="spellEnd"/>
-      <w:r>
-        <w:rPr>
-          <w:rFonts w:asciiTheme="minorHAnsi" w:hAnsiTheme="minorHAnsi" w:cstheme="minorHAnsi"/>
-        </w:rPr>
-        <w:t xml:space="preserve">-Sainte-Geneviève. </w:t>
+        <w:lastRenderedPageBreak/>
+        <w:t xml:space="preserve">It should be noted that the data for some boroughs are incomplete. In addition, no data is currently available for the borough of Île-Bizard-Sainte-Geneviève. </w:t>
       </w:r>
     </w:p>
     <w:p>
@@ -1649,21 +1376,12 @@
           <w:rFonts w:asciiTheme="minorHAnsi" w:hAnsiTheme="minorHAnsi" w:cstheme="minorHAnsi"/>
         </w:rPr>
       </w:pPr>
-      <w:proofErr w:type="spellStart"/>
       <w:r>
         <w:rPr>
           <w:rStyle w:val="Strong"/>
           <w:rFonts w:asciiTheme="minorHAnsi" w:hAnsiTheme="minorHAnsi" w:cstheme="minorHAnsi"/>
         </w:rPr>
-        <w:t>Signaling</w:t>
-      </w:r>
-      <w:proofErr w:type="spellEnd"/>
-      <w:r>
-        <w:rPr>
-          <w:rStyle w:val="Strong"/>
-          <w:rFonts w:asciiTheme="minorHAnsi" w:hAnsiTheme="minorHAnsi" w:cstheme="minorHAnsi"/>
-        </w:rPr>
-        <w:t>-Parking</w:t>
+        <w:t>Signaling-Parking</w:t>
       </w:r>
       <w:r>
         <w:rPr>
@@ -1791,23 +1509,7 @@
           <w:rStyle w:val="notranslate"/>
           <w:rFonts w:asciiTheme="minorHAnsi" w:eastAsiaTheme="majorEastAsia" w:hAnsiTheme="minorHAnsi" w:cstheme="minorHAnsi"/>
         </w:rPr>
-        <w:t xml:space="preserve"> (</w:t>
-      </w:r>
-      <w:proofErr w:type="spellStart"/>
-      <w:r>
-        <w:rPr>
-          <w:rStyle w:val="notranslate"/>
-          <w:rFonts w:asciiTheme="minorHAnsi" w:eastAsiaTheme="majorEastAsia" w:hAnsiTheme="minorHAnsi" w:cstheme="minorHAnsi"/>
-        </w:rPr>
-        <w:t>Numérique</w:t>
-      </w:r>
-      <w:proofErr w:type="spellEnd"/>
-      <w:r>
-        <w:rPr>
-          <w:rStyle w:val="notranslate"/>
-          <w:rFonts w:asciiTheme="minorHAnsi" w:eastAsiaTheme="majorEastAsia" w:hAnsiTheme="minorHAnsi" w:cstheme="minorHAnsi"/>
-        </w:rPr>
-        <w:t>): RPA identification number of the panel</w:t>
+        <w:t xml:space="preserve"> (Numérique): RPA identification number of the panel</w:t>
       </w:r>
       <w:r>
         <w:rPr>
@@ -1992,7 +1694,6 @@
           <w:rStyle w:val="HTMLCode"/>
           <w:rFonts w:asciiTheme="minorHAnsi" w:hAnsiTheme="minorHAnsi" w:cstheme="minorHAnsi"/>
         </w:rPr>
-        <w:lastRenderedPageBreak/>
         <w:t>POTEAU_VERSION_POT</w:t>
       </w:r>
       <w:r>
@@ -2078,23 +1779,7 @@
           <w:rStyle w:val="notranslate"/>
           <w:rFonts w:asciiTheme="minorHAnsi" w:eastAsiaTheme="majorEastAsia" w:hAnsiTheme="minorHAnsi" w:cstheme="minorHAnsi"/>
         </w:rPr>
-        <w:t xml:space="preserve"> (</w:t>
-      </w:r>
-      <w:proofErr w:type="spellStart"/>
-      <w:r>
-        <w:rPr>
-          <w:rStyle w:val="notranslate"/>
-          <w:rFonts w:asciiTheme="minorHAnsi" w:eastAsiaTheme="majorEastAsia" w:hAnsiTheme="minorHAnsi" w:cstheme="minorHAnsi"/>
-        </w:rPr>
-        <w:t>boolean</w:t>
-      </w:r>
-      <w:proofErr w:type="spellEnd"/>
-      <w:r>
-        <w:rPr>
-          <w:rStyle w:val="notranslate"/>
-          <w:rFonts w:asciiTheme="minorHAnsi" w:eastAsiaTheme="majorEastAsia" w:hAnsiTheme="minorHAnsi" w:cstheme="minorHAnsi"/>
-        </w:rPr>
-        <w:t>): Indicates if the post is on the street</w:t>
+        <w:t xml:space="preserve"> (boolean): Indicates if the post is on the street</w:t>
       </w:r>
       <w:r>
         <w:rPr>
@@ -2385,23 +2070,7 @@
           <w:rStyle w:val="notranslate"/>
           <w:rFonts w:asciiTheme="minorHAnsi" w:eastAsiaTheme="majorEastAsia" w:hAnsiTheme="minorHAnsi" w:cstheme="minorHAnsi"/>
         </w:rPr>
-        <w:t xml:space="preserve"> (</w:t>
-      </w:r>
-      <w:proofErr w:type="spellStart"/>
-      <w:r>
-        <w:rPr>
-          <w:rStyle w:val="notranslate"/>
-          <w:rFonts w:asciiTheme="minorHAnsi" w:eastAsiaTheme="majorEastAsia" w:hAnsiTheme="minorHAnsi" w:cstheme="minorHAnsi"/>
-        </w:rPr>
-        <w:t>Numérique</w:t>
-      </w:r>
-      <w:proofErr w:type="spellEnd"/>
-      <w:r>
-        <w:rPr>
-          <w:rStyle w:val="notranslate"/>
-          <w:rFonts w:asciiTheme="minorHAnsi" w:eastAsiaTheme="majorEastAsia" w:hAnsiTheme="minorHAnsi" w:cstheme="minorHAnsi"/>
-        </w:rPr>
-        <w:t>): Identifier of the RPA panel</w:t>
+        <w:t xml:space="preserve"> (Numérique): Identifier of the RPA panel</w:t>
       </w:r>
       <w:r>
         <w:rPr>
@@ -2529,22 +2198,14 @@
     </w:p>
     <w:p>
       <w:pPr>
-        <w:rPr>
-          <w:rFonts w:asciiTheme="minorHAnsi" w:hAnsiTheme="minorHAnsi" w:cstheme="minorHAnsi"/>
-        </w:rPr>
-      </w:pPr>
-    </w:p>
-    <w:p>
-      <w:pPr>
         <w:pStyle w:val="Heading2"/>
-        <w:rPr>
-          <w:rFonts w:asciiTheme="minorHAnsi" w:hAnsiTheme="minorHAnsi" w:cstheme="minorHAnsi"/>
-        </w:rPr>
-      </w:pPr>
-      <w:r>
-        <w:rPr>
-          <w:rFonts w:asciiTheme="minorHAnsi" w:hAnsiTheme="minorHAnsi" w:cstheme="minorHAnsi"/>
-        </w:rPr>
+      </w:pPr>
+    </w:p>
+    <w:p>
+      <w:pPr>
+        <w:pStyle w:val="Heading2"/>
+      </w:pPr>
+      <w:r>
         <w:t>MTL-Land-Use</w:t>
       </w:r>
     </w:p>
@@ -2555,95 +2216,104 @@
           <w:rFonts w:asciiTheme="minorHAnsi" w:hAnsiTheme="minorHAnsi" w:cstheme="minorHAnsi"/>
         </w:rPr>
       </w:pPr>
-      <w:hyperlink r:id="rId8" w:history="1">
+      <w:hyperlink r:id="rId12" w:history="1">
+        <w:r>
+          <w:rPr>
+            <w:rStyle w:val="Hyperlink"/>
+            <w:rFonts w:asciiTheme="minorHAnsi" w:hAnsiTheme="minorHAnsi" w:cstheme="minorHAnsi"/>
+          </w:rPr>
+          <w:t>https://translate.googleusercontent.com/translate_c?depth=1&amp;hl=en&amp;prev=search&amp;rurl=translate.google.com&amp;sl=fr&amp;sp=nmt4&amp;u=http://donnees.ville.montreal.qc.ca/dataset/affecta</w:t>
+        </w:r>
+        <w:r>
+          <w:rPr>
+            <w:rStyle w:val="Hyperlink"/>
+            <w:rFonts w:asciiTheme="minorHAnsi" w:hAnsiTheme="minorHAnsi" w:cstheme="minorHAnsi"/>
+          </w:rPr>
+          <w:lastRenderedPageBreak/>
+          <w:t>tion-du-sol&amp;xid=17259,15700023,15700043,15700186,15700190,15700256,15700259,15700262&amp;usg=ALkJrhjmsV04tnUQyW4dggMc1zalXZgxkg</w:t>
+        </w:r>
+      </w:hyperlink>
+      <w:r>
+        <w:rPr>
+          <w:rFonts w:asciiTheme="minorHAnsi" w:hAnsiTheme="minorHAnsi" w:cstheme="minorHAnsi"/>
+        </w:rPr>
+        <w:t xml:space="preserve"> </w:t>
+      </w:r>
+    </w:p>
+    <w:p>
+      <w:pPr>
+        <w:spacing w:before="100" w:beforeAutospacing="1" w:after="100" w:afterAutospacing="1"/>
+        <w:rPr>
+          <w:rFonts w:asciiTheme="minorHAnsi" w:hAnsiTheme="minorHAnsi" w:cstheme="minorHAnsi"/>
+        </w:rPr>
+      </w:pPr>
+      <w:r>
+        <w:rPr>
+          <w:rFonts w:asciiTheme="minorHAnsi" w:hAnsiTheme="minorHAnsi" w:cstheme="minorHAnsi"/>
+        </w:rPr>
+        <w:t xml:space="preserve">The land use shown in this map has ten categories. They are explained in </w:t>
+      </w:r>
+      <w:hyperlink r:id="rId13" w:history="1">
         <w:r>
           <w:rPr>
             <w:rFonts w:asciiTheme="minorHAnsi" w:hAnsiTheme="minorHAnsi" w:cstheme="minorHAnsi"/>
             <w:color w:val="0000FF"/>
             <w:u w:val="single"/>
           </w:rPr>
-          <w:t>Map 3.1.2</w:t>
+          <w:t>Sect</w:t>
         </w:r>
-      </w:hyperlink>
-      <w:r>
-        <w:rPr>
-          <w:rFonts w:asciiTheme="minorHAnsi" w:hAnsiTheme="minorHAnsi" w:cstheme="minorHAnsi"/>
-        </w:rPr>
-        <w:t xml:space="preserve"> expresses the building </w:t>
-      </w:r>
-      <w:r>
-        <w:rPr>
-          <w:rFonts w:asciiTheme="minorHAnsi" w:hAnsiTheme="minorHAnsi" w:cstheme="minorHAnsi"/>
-          <w:b/>
-          <w:bCs/>
-        </w:rPr>
-        <w:t>density</w:t>
-      </w:r>
-      <w:r>
-        <w:rPr>
-          <w:rFonts w:asciiTheme="minorHAnsi" w:hAnsiTheme="minorHAnsi" w:cstheme="minorHAnsi"/>
-        </w:rPr>
-        <w:t xml:space="preserve"> for the entire city on a 17-color scale that incorporates the different density parameters. It is available in </w:t>
-      </w:r>
-      <w:hyperlink r:id="rId9" w:history="1">
         <w:r>
           <w:rPr>
             <w:rFonts w:asciiTheme="minorHAnsi" w:hAnsiTheme="minorHAnsi" w:cstheme="minorHAnsi"/>
             <w:color w:val="0000FF"/>
             <w:u w:val="single"/>
           </w:rPr>
-          <w:t>section 3.1.2</w:t>
+          <w:t>i</w:t>
         </w:r>
-      </w:hyperlink>
-      <w:r>
-        <w:rPr>
-          <w:rFonts w:asciiTheme="minorHAnsi" w:hAnsiTheme="minorHAnsi" w:cstheme="minorHAnsi"/>
-        </w:rPr>
-        <w:t xml:space="preserve"> of the </w:t>
-      </w:r>
-      <w:hyperlink r:id="rId10" w:history="1">
         <w:r>
           <w:rPr>
             <w:rFonts w:asciiTheme="minorHAnsi" w:hAnsiTheme="minorHAnsi" w:cstheme="minorHAnsi"/>
             <w:color w:val="0000FF"/>
             <w:u w:val="single"/>
           </w:rPr>
-          <w:t>Master</w:t>
+          <w:t>on 3</w:t>
+        </w:r>
+        <w:r>
+          <w:rPr>
+            <w:rFonts w:asciiTheme="minorHAnsi" w:hAnsiTheme="minorHAnsi" w:cstheme="minorHAnsi"/>
+            <w:color w:val="0000FF"/>
+            <w:u w:val="single"/>
+          </w:rPr>
+          <w:t>.</w:t>
+        </w:r>
+        <w:r>
+          <w:rPr>
+            <w:rFonts w:asciiTheme="minorHAnsi" w:hAnsiTheme="minorHAnsi" w:cstheme="minorHAnsi"/>
+            <w:color w:val="0000FF"/>
+            <w:u w:val="single"/>
+          </w:rPr>
+          <w:t>1.1 (Land Use)</w:t>
         </w:r>
       </w:hyperlink>
       <w:r>
         <w:rPr>
           <w:rFonts w:asciiTheme="minorHAnsi" w:hAnsiTheme="minorHAnsi" w:cstheme="minorHAnsi"/>
         </w:rPr>
-        <w:t xml:space="preserve"> Plan. </w:t>
-      </w:r>
-    </w:p>
-    <w:p>
-      <w:pPr>
-        <w:spacing w:before="100" w:beforeAutospacing="1" w:after="100" w:afterAutospacing="1"/>
-        <w:rPr>
-          <w:rFonts w:asciiTheme="minorHAnsi" w:hAnsiTheme="minorHAnsi" w:cstheme="minorHAnsi"/>
-        </w:rPr>
-      </w:pPr>
-      <w:r>
-        <w:rPr>
-          <w:rFonts w:asciiTheme="minorHAnsi" w:hAnsiTheme="minorHAnsi" w:cstheme="minorHAnsi"/>
-        </w:rPr>
-        <w:t xml:space="preserve">The building density parameters allow to frame the architectural production and to determine the scale of the urban form as well as the intensity of the activities on the different parts of the territory. </w:t>
-      </w:r>
-    </w:p>
-    <w:p>
-      <w:pPr>
-        <w:spacing w:before="100" w:beforeAutospacing="1" w:after="100" w:afterAutospacing="1"/>
-        <w:rPr>
-          <w:rFonts w:asciiTheme="minorHAnsi" w:hAnsiTheme="minorHAnsi" w:cstheme="minorHAnsi"/>
-        </w:rPr>
-      </w:pPr>
-      <w:r>
-        <w:rPr>
-          <w:rFonts w:asciiTheme="minorHAnsi" w:hAnsiTheme="minorHAnsi" w:cstheme="minorHAnsi"/>
-        </w:rPr>
-        <w:t xml:space="preserve">For each of the sectors to be built or transformed, the parameters listed reflect the intentions of the Plan when the desired character. In the established sectors, these parameters correspond to the general character of the existing building whose Plan aims at sustainability. </w:t>
+        <w:t xml:space="preserve"> of the Master Plan. </w:t>
+      </w:r>
+    </w:p>
+    <w:p>
+      <w:pPr>
+        <w:spacing w:before="100" w:beforeAutospacing="1" w:after="100" w:afterAutospacing="1"/>
+        <w:rPr>
+          <w:rFonts w:asciiTheme="minorHAnsi" w:hAnsiTheme="minorHAnsi" w:cstheme="minorHAnsi"/>
+        </w:rPr>
+      </w:pPr>
+      <w:r>
+        <w:rPr>
+          <w:rFonts w:asciiTheme="minorHAnsi" w:hAnsiTheme="minorHAnsi" w:cstheme="minorHAnsi"/>
+        </w:rPr>
+        <w:t xml:space="preserve">The first four are inclusive in nature and correspond to distinct urban environments (residential, mixed, diversified and employment sectors). The other five, essentially exclusive, apply to areas reserved for specific activities (large institutional equipment, convent, monastery or place of worship, agricultural, conservation, large green space or waterfront park, large right-of-way or large public infrastructure ). </w:t>
       </w:r>
     </w:p>
     <w:p>
@@ -2659,7 +2329,7 @@
         </w:rPr>
         <w:t xml:space="preserve">Consult the </w:t>
       </w:r>
-      <w:hyperlink r:id="rId11" w:history="1">
+      <w:hyperlink r:id="rId14" w:history="1">
         <w:r>
           <w:rPr>
             <w:rFonts w:asciiTheme="minorHAnsi" w:hAnsiTheme="minorHAnsi" w:cstheme="minorHAnsi"/>
@@ -2687,149 +2357,6 @@
         <w:rPr>
           <w:rFonts w:asciiTheme="minorHAnsi" w:hAnsiTheme="minorHAnsi" w:cstheme="minorHAnsi"/>
         </w:rPr>
-        <w:t xml:space="preserve">The </w:t>
-      </w:r>
-      <w:r>
-        <w:rPr>
-          <w:rFonts w:asciiTheme="minorHAnsi" w:hAnsiTheme="minorHAnsi" w:cstheme="minorHAnsi"/>
-          <w:b/>
-          <w:bCs/>
-        </w:rPr>
-        <w:t>minimum residential density</w:t>
-      </w:r>
-      <w:r>
-        <w:rPr>
-          <w:rFonts w:asciiTheme="minorHAnsi" w:hAnsiTheme="minorHAnsi" w:cstheme="minorHAnsi"/>
-        </w:rPr>
-        <w:t xml:space="preserve"> data, as presented in Section </w:t>
-      </w:r>
-      <w:hyperlink r:id="rId12" w:history="1">
-        <w:r>
-          <w:rPr>
-            <w:rFonts w:asciiTheme="minorHAnsi" w:hAnsiTheme="minorHAnsi" w:cstheme="minorHAnsi"/>
-            <w:color w:val="0000FF"/>
-            <w:u w:val="single"/>
-          </w:rPr>
-          <w:t>3.1.3</w:t>
-        </w:r>
-      </w:hyperlink>
-      <w:r>
-        <w:rPr>
-          <w:rFonts w:asciiTheme="minorHAnsi" w:hAnsiTheme="minorHAnsi" w:cstheme="minorHAnsi"/>
-        </w:rPr>
-        <w:t xml:space="preserve"> , can be downloaded from the dataset </w:t>
-      </w:r>
-      <w:hyperlink r:id="rId13" w:history="1">
-        <w:r>
-          <w:rPr>
-            <w:rFonts w:asciiTheme="minorHAnsi" w:hAnsiTheme="minorHAnsi" w:cstheme="minorHAnsi"/>
-            <w:color w:val="0000FF"/>
-            <w:u w:val="single"/>
-          </w:rPr>
-          <w:t>Planning and Development Diagram - Land Use and Density&gt; Residential Density (Map) 33)</w:t>
-        </w:r>
-      </w:hyperlink>
-      <w:r>
-        <w:rPr>
-          <w:rFonts w:asciiTheme="minorHAnsi" w:hAnsiTheme="minorHAnsi" w:cstheme="minorHAnsi"/>
-        </w:rPr>
-        <w:t xml:space="preserve"> . </w:t>
-      </w:r>
-    </w:p>
-    <w:p>
-      <w:pPr>
-        <w:spacing w:before="100" w:beforeAutospacing="1" w:after="100" w:afterAutospacing="1"/>
-        <w:rPr>
-          <w:rFonts w:asciiTheme="minorHAnsi" w:hAnsiTheme="minorHAnsi" w:cstheme="minorHAnsi"/>
-        </w:rPr>
-      </w:pPr>
-    </w:p>
-    <w:p>
-      <w:pPr>
-        <w:spacing w:before="100" w:beforeAutospacing="1" w:after="100" w:afterAutospacing="1"/>
-        <w:rPr>
-          <w:rFonts w:asciiTheme="minorHAnsi" w:hAnsiTheme="minorHAnsi" w:cstheme="minorHAnsi"/>
-        </w:rPr>
-      </w:pPr>
-      <w:r>
-        <w:rPr>
-          <w:rFonts w:asciiTheme="minorHAnsi" w:hAnsiTheme="minorHAnsi" w:cstheme="minorHAnsi"/>
-        </w:rPr>
-        <w:t xml:space="preserve">The land use shown in this map has ten categories. They are explained in </w:t>
-      </w:r>
-      <w:hyperlink r:id="rId14" w:history="1">
-        <w:r>
-          <w:rPr>
-            <w:rFonts w:asciiTheme="minorHAnsi" w:hAnsiTheme="minorHAnsi" w:cstheme="minorHAnsi"/>
-            <w:color w:val="0000FF"/>
-            <w:u w:val="single"/>
-          </w:rPr>
-          <w:t>Section 3.1.1 (Land Use)</w:t>
-        </w:r>
-      </w:hyperlink>
-      <w:r>
-        <w:rPr>
-          <w:rFonts w:asciiTheme="minorHAnsi" w:hAnsiTheme="minorHAnsi" w:cstheme="minorHAnsi"/>
-        </w:rPr>
-        <w:t xml:space="preserve"> of the Master Plan. </w:t>
-      </w:r>
-    </w:p>
-    <w:p>
-      <w:pPr>
-        <w:spacing w:before="100" w:beforeAutospacing="1" w:after="100" w:afterAutospacing="1"/>
-        <w:rPr>
-          <w:rFonts w:asciiTheme="minorHAnsi" w:hAnsiTheme="minorHAnsi" w:cstheme="minorHAnsi"/>
-        </w:rPr>
-      </w:pPr>
-      <w:r>
-        <w:rPr>
-          <w:rFonts w:asciiTheme="minorHAnsi" w:hAnsiTheme="minorHAnsi" w:cstheme="minorHAnsi"/>
-        </w:rPr>
-        <w:lastRenderedPageBreak/>
-        <w:t xml:space="preserve">The first four are inclusive in nature and correspond to distinct urban environments (residential, mixed, diversified and employment sectors). The other five, essentially exclusive, apply to areas reserved for specific activities (large institutional equipment, convent, monastery or place of worship, agricultural, conservation, large green space or waterfront park, large right-of-way or large public infrastructure ). </w:t>
-      </w:r>
-    </w:p>
-    <w:p>
-      <w:pPr>
-        <w:spacing w:before="100" w:beforeAutospacing="1" w:after="100" w:afterAutospacing="1"/>
-        <w:rPr>
-          <w:rFonts w:asciiTheme="minorHAnsi" w:hAnsiTheme="minorHAnsi" w:cstheme="minorHAnsi"/>
-        </w:rPr>
-      </w:pPr>
-      <w:r>
-        <w:rPr>
-          <w:rFonts w:asciiTheme="minorHAnsi" w:hAnsiTheme="minorHAnsi" w:cstheme="minorHAnsi"/>
-        </w:rPr>
-        <w:t xml:space="preserve">Consult the </w:t>
-      </w:r>
-      <w:hyperlink r:id="rId15" w:history="1">
-        <w:r>
-          <w:rPr>
-            <w:rFonts w:asciiTheme="minorHAnsi" w:hAnsiTheme="minorHAnsi" w:cstheme="minorHAnsi"/>
-            <w:color w:val="0000FF"/>
-            <w:u w:val="single"/>
-          </w:rPr>
-          <w:t>interactive</w:t>
-        </w:r>
-      </w:hyperlink>
-      <w:r>
-        <w:rPr>
-          <w:rFonts w:asciiTheme="minorHAnsi" w:hAnsiTheme="minorHAnsi" w:cstheme="minorHAnsi"/>
-        </w:rPr>
-        <w:t xml:space="preserve"> map of the Master Plan to view the thematic data. </w:t>
-      </w:r>
-    </w:p>
-    <w:p>
-      <w:pPr>
-        <w:spacing w:before="100" w:beforeAutospacing="1" w:after="100" w:afterAutospacing="1"/>
-        <w:rPr>
-          <w:rFonts w:asciiTheme="minorHAnsi" w:hAnsiTheme="minorHAnsi" w:cstheme="minorHAnsi"/>
-        </w:rPr>
-      </w:pPr>
-      <w:r>
-        <w:rPr>
-          <w:rFonts w:asciiTheme="minorHAnsi" w:hAnsiTheme="minorHAnsi" w:cstheme="minorHAnsi"/>
-        </w:rPr>
         <w:t xml:space="preserve">Based on the orientations of the Plan, the land use map expresses the desired vocation in the sectors to be built or transformed and confirms that of the established sectors. </w:t>
       </w:r>
     </w:p>
@@ -2847,1136 +2374,25 @@
         <w:t xml:space="preserve">According to the concept adopted, the assignment categories reflect the general nature of the milieus, thus moving away from a form of assignment whose too normative character would lead to an unnecessarily thin division of the territory. Inclusive, these categories promote diversity and bring together a variety of activities that can take place within the same area, subject to the rules of complementarity or compatibility specified in the urban planning by-laws adopted by the boroughs. </w:t>
       </w:r>
     </w:p>
+    <w:p/>
+    <w:p>
+      <w:pPr>
+        <w:rPr>
+          <w:rFonts w:cstheme="minorHAnsi"/>
+        </w:rPr>
+      </w:pPr>
+    </w:p>
     <w:p>
       <w:pPr>
         <w:pStyle w:val="Heading2"/>
       </w:pPr>
       <w:r>
-        <w:t xml:space="preserve">MTL- building </w:t>
-      </w:r>
-      <w:r>
-        <w:t xml:space="preserve">and residential </w:t>
-      </w:r>
-      <w:r>
-        <w:t>density:</w:t>
-      </w:r>
-    </w:p>
-    <w:p>
-      <w:hyperlink r:id="rId16" w:history="1">
-        <w:r>
-          <w:rPr>
-            <w:rStyle w:val="Hyperlink"/>
-          </w:rPr>
-          <w:t>http://donnees.ville.montreal.qc.ca/dataset/plan-urbanisme-densite</w:t>
-        </w:r>
-      </w:hyperlink>
-      <w:r>
-        <w:t xml:space="preserve"> </w:t>
-      </w:r>
-      <w:bookmarkStart w:id="0" w:name="_GoBack"/>
-      <w:bookmarkEnd w:id="0"/>
-    </w:p>
-    <w:p>
-      <w:r>
-        <w:t>Residential density data is shown on map 33 of the Scheme. It presents the average minimum residential density thresholds applicable to sectors to be built or converted. The "Density" field presents the average minimum threshold of residential density in number of dwellings per gross hectare. The "TOD" field indicates whether the area is in TOD "O" area or in non-TOD "N" area.</w:t>
-      </w:r>
-    </w:p>
-    <w:p>
-      <w:pPr>
-        <w:pStyle w:val="Heading3"/>
-        <w:rPr>
-          <w:rStyle w:val="notranslate"/>
-          <w:rFonts w:asciiTheme="minorHAnsi" w:hAnsiTheme="minorHAnsi" w:cstheme="minorHAnsi"/>
-        </w:rPr>
-      </w:pPr>
-    </w:p>
-    <w:p>
-      <w:pPr>
-        <w:pStyle w:val="Heading3"/>
-        <w:rPr>
-          <w:rStyle w:val="notranslate"/>
-          <w:rFonts w:asciiTheme="minorHAnsi" w:hAnsiTheme="minorHAnsi" w:cstheme="minorHAnsi"/>
-        </w:rPr>
-      </w:pPr>
-      <w:r>
-        <w:rPr>
-          <w:rStyle w:val="notranslate"/>
-          <w:rFonts w:asciiTheme="minorHAnsi" w:hAnsiTheme="minorHAnsi" w:cstheme="minorHAnsi"/>
-        </w:rPr>
-        <w:t>Methodology</w:t>
-      </w:r>
-      <w:r>
-        <w:rPr>
-          <w:rFonts w:asciiTheme="minorHAnsi" w:hAnsiTheme="minorHAnsi" w:cstheme="minorHAnsi"/>
-        </w:rPr>
-        <w:t xml:space="preserve"> </w:t>
-      </w:r>
-    </w:p>
-    <w:p>
-      <w:pPr>
-        <w:pStyle w:val="NormalWeb"/>
-        <w:rPr>
-          <w:rFonts w:asciiTheme="minorHAnsi" w:hAnsiTheme="minorHAnsi" w:cstheme="minorHAnsi"/>
-        </w:rPr>
-      </w:pPr>
-      <w:r>
-        <w:rPr>
-          <w:rStyle w:val="notranslate"/>
-          <w:rFonts w:asciiTheme="minorHAnsi" w:eastAsiaTheme="majorEastAsia" w:hAnsiTheme="minorHAnsi" w:cstheme="minorHAnsi"/>
-        </w:rPr>
-        <w:t xml:space="preserve">The 19 extracts from the construction density map, included in </w:t>
-      </w:r>
-      <w:hyperlink r:id="rId17" w:history="1">
-        <w:r>
-          <w:rPr>
-            <w:rStyle w:val="Hyperlink"/>
-            <w:rFonts w:asciiTheme="minorHAnsi" w:hAnsiTheme="minorHAnsi" w:cstheme="minorHAnsi"/>
-          </w:rPr>
-          <w:t>Part II</w:t>
-        </w:r>
-      </w:hyperlink>
-      <w:r>
-        <w:rPr>
-          <w:rStyle w:val="notranslate"/>
-          <w:rFonts w:asciiTheme="minorHAnsi" w:eastAsiaTheme="majorEastAsia" w:hAnsiTheme="minorHAnsi" w:cstheme="minorHAnsi"/>
-        </w:rPr>
-        <w:t xml:space="preserve"> of the Plan, are accompanied by descriptions that set out the parameters that apply to each sector.</w:t>
-      </w:r>
-      <w:r>
-        <w:rPr>
-          <w:rFonts w:asciiTheme="minorHAnsi" w:hAnsiTheme="minorHAnsi" w:cstheme="minorHAnsi"/>
-        </w:rPr>
-        <w:t xml:space="preserve"> </w:t>
-      </w:r>
-      <w:r>
-        <w:rPr>
-          <w:rStyle w:val="notranslate"/>
-          <w:rFonts w:asciiTheme="minorHAnsi" w:eastAsiaTheme="majorEastAsia" w:hAnsiTheme="minorHAnsi" w:cstheme="minorHAnsi"/>
-        </w:rPr>
-        <w:t>Supplemented, where appropriate, by annotations, these parameters describe the general character of a sector, current or desired, according to one or the other or all of the following elements:</w:t>
-      </w:r>
-      <w:r>
-        <w:rPr>
-          <w:rFonts w:asciiTheme="minorHAnsi" w:hAnsiTheme="minorHAnsi" w:cstheme="minorHAnsi"/>
-        </w:rPr>
-        <w:t xml:space="preserve"> </w:t>
-      </w:r>
-    </w:p>
-    <w:p>
-      <w:pPr>
-        <w:numPr>
-          <w:ilvl w:val="0"/>
-          <w:numId w:val="6"/>
-        </w:numPr>
-        <w:spacing w:before="100" w:beforeAutospacing="1" w:after="100" w:afterAutospacing="1"/>
-        <w:rPr>
-          <w:rFonts w:asciiTheme="minorHAnsi" w:hAnsiTheme="minorHAnsi" w:cstheme="minorHAnsi"/>
-        </w:rPr>
-      </w:pPr>
-      <w:r>
-        <w:rPr>
-          <w:rStyle w:val="notranslate"/>
-          <w:rFonts w:asciiTheme="minorHAnsi" w:eastAsiaTheme="majorEastAsia" w:hAnsiTheme="minorHAnsi" w:cstheme="minorHAnsi"/>
-        </w:rPr>
-        <w:t>the number of floors above ground (excluding mezzanines);</w:t>
-      </w:r>
-      <w:r>
-        <w:rPr>
-          <w:rFonts w:asciiTheme="minorHAnsi" w:hAnsiTheme="minorHAnsi" w:cstheme="minorHAnsi"/>
-        </w:rPr>
-        <w:t xml:space="preserve"> </w:t>
-      </w:r>
-    </w:p>
-    <w:p>
-      <w:pPr>
-        <w:numPr>
-          <w:ilvl w:val="0"/>
-          <w:numId w:val="6"/>
-        </w:numPr>
-        <w:spacing w:before="100" w:beforeAutospacing="1" w:after="100" w:afterAutospacing="1"/>
-        <w:rPr>
-          <w:rFonts w:asciiTheme="minorHAnsi" w:hAnsiTheme="minorHAnsi" w:cstheme="minorHAnsi"/>
-        </w:rPr>
-      </w:pPr>
-      <w:r>
-        <w:rPr>
-          <w:rStyle w:val="notranslate"/>
-          <w:rFonts w:asciiTheme="minorHAnsi" w:eastAsiaTheme="majorEastAsia" w:hAnsiTheme="minorHAnsi" w:cstheme="minorHAnsi"/>
-        </w:rPr>
-        <w:t>the mode of implantation: isolated, semi-detached, contiguous;</w:t>
-      </w:r>
-      <w:r>
-        <w:rPr>
-          <w:rFonts w:asciiTheme="minorHAnsi" w:hAnsiTheme="minorHAnsi" w:cstheme="minorHAnsi"/>
-        </w:rPr>
-        <w:t xml:space="preserve"> </w:t>
-      </w:r>
-    </w:p>
-    <w:p>
-      <w:pPr>
-        <w:numPr>
-          <w:ilvl w:val="0"/>
-          <w:numId w:val="6"/>
-        </w:numPr>
-        <w:spacing w:before="100" w:beforeAutospacing="1" w:after="100" w:afterAutospacing="1"/>
-        <w:rPr>
-          <w:rFonts w:asciiTheme="minorHAnsi" w:hAnsiTheme="minorHAnsi" w:cstheme="minorHAnsi"/>
-        </w:rPr>
-      </w:pPr>
-      <w:r>
-        <w:rPr>
-          <w:rStyle w:val="notranslate"/>
-          <w:rFonts w:asciiTheme="minorHAnsi" w:eastAsiaTheme="majorEastAsia" w:hAnsiTheme="minorHAnsi" w:cstheme="minorHAnsi"/>
-        </w:rPr>
-        <w:t>the ground penetration rate of the buildings;</w:t>
-      </w:r>
-      <w:r>
-        <w:rPr>
-          <w:rFonts w:asciiTheme="minorHAnsi" w:hAnsiTheme="minorHAnsi" w:cstheme="minorHAnsi"/>
-        </w:rPr>
-        <w:t xml:space="preserve"> </w:t>
-      </w:r>
-    </w:p>
-    <w:p>
-      <w:pPr>
-        <w:numPr>
-          <w:ilvl w:val="0"/>
-          <w:numId w:val="6"/>
-        </w:numPr>
-        <w:spacing w:before="100" w:beforeAutospacing="1" w:after="100" w:afterAutospacing="1"/>
-        <w:rPr>
-          <w:rFonts w:asciiTheme="minorHAnsi" w:hAnsiTheme="minorHAnsi" w:cstheme="minorHAnsi"/>
-        </w:rPr>
-      </w:pPr>
-      <w:r>
-        <w:rPr>
-          <w:rStyle w:val="notranslate"/>
-          <w:rFonts w:asciiTheme="minorHAnsi" w:eastAsiaTheme="majorEastAsia" w:hAnsiTheme="minorHAnsi" w:cstheme="minorHAnsi"/>
-        </w:rPr>
-        <w:t>the coefficient of land occupation, especially in areas to be transformed or built.</w:t>
-      </w:r>
-      <w:r>
-        <w:rPr>
-          <w:rFonts w:asciiTheme="minorHAnsi" w:hAnsiTheme="minorHAnsi" w:cstheme="minorHAnsi"/>
-        </w:rPr>
-        <w:t xml:space="preserve"> </w:t>
-      </w:r>
-    </w:p>
-    <w:p>
-      <w:pPr>
-        <w:pStyle w:val="NormalWeb"/>
-        <w:rPr>
-          <w:rFonts w:asciiTheme="minorHAnsi" w:hAnsiTheme="minorHAnsi" w:cstheme="minorHAnsi"/>
-        </w:rPr>
-      </w:pPr>
-      <w:r>
-        <w:rPr>
-          <w:rStyle w:val="notranslate"/>
-          <w:rFonts w:asciiTheme="minorHAnsi" w:eastAsiaTheme="majorEastAsia" w:hAnsiTheme="minorHAnsi" w:cstheme="minorHAnsi"/>
-        </w:rPr>
-        <w:t xml:space="preserve">See </w:t>
-      </w:r>
-      <w:hyperlink r:id="rId18" w:history="1">
-        <w:r>
-          <w:rPr>
-            <w:rStyle w:val="Hyperlink"/>
-            <w:rFonts w:asciiTheme="minorHAnsi" w:hAnsiTheme="minorHAnsi" w:cstheme="minorHAnsi"/>
-          </w:rPr>
-          <w:t>section 3.1.2</w:t>
-        </w:r>
-      </w:hyperlink>
-      <w:r>
-        <w:rPr>
-          <w:rStyle w:val="notranslate"/>
-          <w:rFonts w:asciiTheme="minorHAnsi" w:eastAsiaTheme="majorEastAsia" w:hAnsiTheme="minorHAnsi" w:cstheme="minorHAnsi"/>
-        </w:rPr>
-        <w:t xml:space="preserve"> of the </w:t>
-      </w:r>
-      <w:hyperlink r:id="rId19" w:history="1">
-        <w:r>
-          <w:rPr>
-            <w:rStyle w:val="Hyperlink"/>
-            <w:rFonts w:asciiTheme="minorHAnsi" w:hAnsiTheme="minorHAnsi" w:cstheme="minorHAnsi"/>
-          </w:rPr>
-          <w:t>Master</w:t>
-        </w:r>
-      </w:hyperlink>
-      <w:r>
-        <w:rPr>
-          <w:rStyle w:val="notranslate"/>
-          <w:rFonts w:asciiTheme="minorHAnsi" w:eastAsiaTheme="majorEastAsia" w:hAnsiTheme="minorHAnsi" w:cstheme="minorHAnsi"/>
-        </w:rPr>
-        <w:t xml:space="preserve"> Plan for more details.</w:t>
-      </w:r>
-      <w:r>
-        <w:rPr>
-          <w:rFonts w:asciiTheme="minorHAnsi" w:hAnsiTheme="minorHAnsi" w:cstheme="minorHAnsi"/>
-        </w:rPr>
-        <w:t xml:space="preserve"> </w:t>
-      </w:r>
-    </w:p>
-    <w:p>
-      <w:pPr>
-        <w:pStyle w:val="Heading3"/>
-        <w:rPr>
-          <w:rFonts w:asciiTheme="minorHAnsi" w:hAnsiTheme="minorHAnsi" w:cstheme="minorHAnsi"/>
-        </w:rPr>
-      </w:pPr>
-      <w:r>
-        <w:rPr>
-          <w:rStyle w:val="notranslate"/>
-          <w:rFonts w:asciiTheme="minorHAnsi" w:hAnsiTheme="minorHAnsi" w:cstheme="minorHAnsi"/>
-        </w:rPr>
-        <w:t>Data Dictionary</w:t>
-      </w:r>
-      <w:r>
-        <w:rPr>
-          <w:rFonts w:asciiTheme="minorHAnsi" w:hAnsiTheme="minorHAnsi" w:cstheme="minorHAnsi"/>
-        </w:rPr>
-        <w:t xml:space="preserve"> </w:t>
-      </w:r>
-    </w:p>
-    <w:p>
-      <w:pPr>
-        <w:numPr>
-          <w:ilvl w:val="0"/>
-          <w:numId w:val="7"/>
-        </w:numPr>
-        <w:spacing w:before="100" w:beforeAutospacing="1" w:after="100" w:afterAutospacing="1"/>
-        <w:rPr>
-          <w:rFonts w:asciiTheme="minorHAnsi" w:hAnsiTheme="minorHAnsi" w:cstheme="minorHAnsi"/>
-        </w:rPr>
-      </w:pPr>
-      <w:proofErr w:type="spellStart"/>
-      <w:r>
-        <w:rPr>
-          <w:rStyle w:val="HTMLCode"/>
-          <w:rFonts w:asciiTheme="minorHAnsi" w:hAnsiTheme="minorHAnsi" w:cstheme="minorHAnsi"/>
-        </w:rPr>
-        <w:t>secteur</w:t>
-      </w:r>
-      <w:proofErr w:type="spellEnd"/>
-      <w:r>
-        <w:rPr>
-          <w:rStyle w:val="notranslate"/>
-          <w:rFonts w:asciiTheme="minorHAnsi" w:eastAsiaTheme="majorEastAsia" w:hAnsiTheme="minorHAnsi" w:cstheme="minorHAnsi"/>
-        </w:rPr>
-        <w:t xml:space="preserve"> (Variable text): Name of established sectors to be transformed or built</w:t>
-      </w:r>
-      <w:r>
-        <w:rPr>
-          <w:rFonts w:asciiTheme="minorHAnsi" w:hAnsiTheme="minorHAnsi" w:cstheme="minorHAnsi"/>
-        </w:rPr>
-        <w:t xml:space="preserve"> </w:t>
-      </w:r>
-    </w:p>
-    <w:p>
-      <w:pPr>
-        <w:numPr>
-          <w:ilvl w:val="0"/>
-          <w:numId w:val="7"/>
-        </w:numPr>
-        <w:spacing w:before="100" w:beforeAutospacing="1" w:after="100" w:afterAutospacing="1"/>
-        <w:rPr>
-          <w:rFonts w:asciiTheme="minorHAnsi" w:hAnsiTheme="minorHAnsi" w:cstheme="minorHAnsi"/>
-        </w:rPr>
-      </w:pPr>
-      <w:r>
-        <w:rPr>
-          <w:rStyle w:val="HTMLCode"/>
-          <w:rFonts w:asciiTheme="minorHAnsi" w:hAnsiTheme="minorHAnsi" w:cstheme="minorHAnsi"/>
-        </w:rPr>
-        <w:t>min</w:t>
-      </w:r>
-      <w:r>
-        <w:rPr>
-          <w:rStyle w:val="notranslate"/>
-          <w:rFonts w:asciiTheme="minorHAnsi" w:eastAsiaTheme="majorEastAsia" w:hAnsiTheme="minorHAnsi" w:cstheme="minorHAnsi"/>
-        </w:rPr>
-        <w:t xml:space="preserve"> (Other): Minimum Land Covering Coefficient (COS)</w:t>
-      </w:r>
-      <w:r>
-        <w:rPr>
-          <w:rFonts w:asciiTheme="minorHAnsi" w:hAnsiTheme="minorHAnsi" w:cstheme="minorHAnsi"/>
-        </w:rPr>
-        <w:t xml:space="preserve"> </w:t>
-      </w:r>
-    </w:p>
-    <w:p>
-      <w:pPr>
-        <w:numPr>
-          <w:ilvl w:val="0"/>
-          <w:numId w:val="7"/>
-        </w:numPr>
-        <w:spacing w:before="100" w:beforeAutospacing="1" w:after="100" w:afterAutospacing="1"/>
-        <w:rPr>
-          <w:rFonts w:asciiTheme="minorHAnsi" w:hAnsiTheme="minorHAnsi" w:cstheme="minorHAnsi"/>
-        </w:rPr>
-      </w:pPr>
-      <w:r>
-        <w:rPr>
-          <w:rStyle w:val="HTMLCode"/>
-          <w:rFonts w:asciiTheme="minorHAnsi" w:hAnsiTheme="minorHAnsi" w:cstheme="minorHAnsi"/>
-        </w:rPr>
-        <w:t>max</w:t>
-      </w:r>
-      <w:r>
-        <w:rPr>
-          <w:rStyle w:val="notranslate"/>
-          <w:rFonts w:asciiTheme="minorHAnsi" w:eastAsiaTheme="majorEastAsia" w:hAnsiTheme="minorHAnsi" w:cstheme="minorHAnsi"/>
-        </w:rPr>
-        <w:t xml:space="preserve"> (Other): </w:t>
-      </w:r>
-      <w:r>
-        <w:rPr>
-          <w:rStyle w:val="HTMLCode"/>
-          <w:rFonts w:asciiTheme="minorHAnsi" w:hAnsiTheme="minorHAnsi" w:cstheme="minorHAnsi"/>
-        </w:rPr>
-        <w:t>max</w:t>
-      </w:r>
-      <w:r>
-        <w:rPr>
-          <w:rStyle w:val="notranslate"/>
-          <w:rFonts w:asciiTheme="minorHAnsi" w:eastAsiaTheme="majorEastAsia" w:hAnsiTheme="minorHAnsi" w:cstheme="minorHAnsi"/>
-        </w:rPr>
-        <w:t xml:space="preserve"> occupancy factor (COS)</w:t>
-      </w:r>
-      <w:r>
-        <w:rPr>
-          <w:rFonts w:asciiTheme="minorHAnsi" w:hAnsiTheme="minorHAnsi" w:cstheme="minorHAnsi"/>
-        </w:rPr>
-        <w:t xml:space="preserve"> </w:t>
-      </w:r>
-    </w:p>
-    <w:p>
-      <w:pPr>
-        <w:numPr>
-          <w:ilvl w:val="0"/>
-          <w:numId w:val="7"/>
-        </w:numPr>
-        <w:spacing w:before="100" w:beforeAutospacing="1" w:after="100" w:afterAutospacing="1"/>
-        <w:rPr>
-          <w:rFonts w:asciiTheme="minorHAnsi" w:hAnsiTheme="minorHAnsi" w:cstheme="minorHAnsi"/>
-        </w:rPr>
-      </w:pPr>
-      <w:proofErr w:type="spellStart"/>
-      <w:r>
-        <w:rPr>
-          <w:rStyle w:val="HTMLCode"/>
-          <w:rFonts w:asciiTheme="minorHAnsi" w:hAnsiTheme="minorHAnsi" w:cstheme="minorHAnsi"/>
-        </w:rPr>
-        <w:t>indice</w:t>
-      </w:r>
-      <w:proofErr w:type="spellEnd"/>
-      <w:r>
-        <w:rPr>
-          <w:rStyle w:val="notranslate"/>
-          <w:rFonts w:asciiTheme="minorHAnsi" w:eastAsiaTheme="majorEastAsia" w:hAnsiTheme="minorHAnsi" w:cstheme="minorHAnsi"/>
-        </w:rPr>
-        <w:t xml:space="preserve"> (Other): Index used for the appropriate hue on the map</w:t>
-      </w:r>
-      <w:r>
-        <w:rPr>
-          <w:rFonts w:asciiTheme="minorHAnsi" w:hAnsiTheme="minorHAnsi" w:cstheme="minorHAnsi"/>
-        </w:rPr>
-        <w:t xml:space="preserve"> </w:t>
-      </w:r>
-    </w:p>
-    <w:p>
-      <w:pPr>
-        <w:numPr>
-          <w:ilvl w:val="1"/>
-          <w:numId w:val="7"/>
-        </w:numPr>
-        <w:spacing w:before="100" w:beforeAutospacing="1" w:after="100" w:afterAutospacing="1"/>
-        <w:rPr>
-          <w:rFonts w:asciiTheme="minorHAnsi" w:hAnsiTheme="minorHAnsi" w:cstheme="minorHAnsi"/>
-        </w:rPr>
-      </w:pPr>
-      <w:r>
-        <w:rPr>
-          <w:rStyle w:val="notranslate"/>
-          <w:rFonts w:asciiTheme="minorHAnsi" w:eastAsiaTheme="majorEastAsia" w:hAnsiTheme="minorHAnsi" w:cstheme="minorHAnsi"/>
-        </w:rPr>
-        <w:t>0: Conservation</w:t>
-      </w:r>
-      <w:r>
-        <w:rPr>
-          <w:rFonts w:asciiTheme="minorHAnsi" w:hAnsiTheme="minorHAnsi" w:cstheme="minorHAnsi"/>
-        </w:rPr>
-        <w:t xml:space="preserve"> </w:t>
-      </w:r>
-    </w:p>
-    <w:p>
-      <w:pPr>
-        <w:numPr>
-          <w:ilvl w:val="1"/>
-          <w:numId w:val="7"/>
-        </w:numPr>
-        <w:spacing w:before="100" w:beforeAutospacing="1" w:after="100" w:afterAutospacing="1"/>
-        <w:rPr>
-          <w:rFonts w:asciiTheme="minorHAnsi" w:hAnsiTheme="minorHAnsi" w:cstheme="minorHAnsi"/>
-        </w:rPr>
-      </w:pPr>
-      <w:r>
-        <w:rPr>
-          <w:rStyle w:val="notranslate"/>
-          <w:rFonts w:asciiTheme="minorHAnsi" w:eastAsiaTheme="majorEastAsia" w:hAnsiTheme="minorHAnsi" w:cstheme="minorHAnsi"/>
-        </w:rPr>
-        <w:lastRenderedPageBreak/>
-        <w:t>0.1: Large green area or waterfront park</w:t>
-      </w:r>
-      <w:r>
-        <w:rPr>
-          <w:rFonts w:asciiTheme="minorHAnsi" w:hAnsiTheme="minorHAnsi" w:cstheme="minorHAnsi"/>
-        </w:rPr>
-        <w:t xml:space="preserve"> </w:t>
-      </w:r>
-    </w:p>
-    <w:p>
-      <w:pPr>
-        <w:numPr>
-          <w:ilvl w:val="1"/>
-          <w:numId w:val="7"/>
-        </w:numPr>
-        <w:spacing w:before="100" w:beforeAutospacing="1" w:after="100" w:afterAutospacing="1"/>
-        <w:rPr>
-          <w:rFonts w:asciiTheme="minorHAnsi" w:hAnsiTheme="minorHAnsi" w:cstheme="minorHAnsi"/>
-        </w:rPr>
-      </w:pPr>
-      <w:r>
-        <w:rPr>
-          <w:rStyle w:val="notranslate"/>
-          <w:rFonts w:asciiTheme="minorHAnsi" w:eastAsiaTheme="majorEastAsia" w:hAnsiTheme="minorHAnsi" w:cstheme="minorHAnsi"/>
-        </w:rPr>
-        <w:t>0.2: Not applicable</w:t>
-      </w:r>
-      <w:r>
-        <w:rPr>
-          <w:rFonts w:asciiTheme="minorHAnsi" w:hAnsiTheme="minorHAnsi" w:cstheme="minorHAnsi"/>
-        </w:rPr>
-        <w:t xml:space="preserve"> </w:t>
-      </w:r>
-    </w:p>
-    <w:p>
-      <w:pPr>
-        <w:numPr>
-          <w:ilvl w:val="0"/>
-          <w:numId w:val="7"/>
-        </w:numPr>
-        <w:spacing w:before="100" w:beforeAutospacing="1" w:after="100" w:afterAutospacing="1"/>
-        <w:rPr>
-          <w:rFonts w:asciiTheme="minorHAnsi" w:hAnsiTheme="minorHAnsi" w:cstheme="minorHAnsi"/>
-        </w:rPr>
-      </w:pPr>
-      <w:proofErr w:type="spellStart"/>
-      <w:r>
-        <w:rPr>
-          <w:rStyle w:val="HTMLCode"/>
-          <w:rFonts w:asciiTheme="minorHAnsi" w:hAnsiTheme="minorHAnsi" w:cstheme="minorHAnsi"/>
-        </w:rPr>
-        <w:t>etages_min</w:t>
-      </w:r>
-      <w:proofErr w:type="spellEnd"/>
-      <w:r>
-        <w:rPr>
-          <w:rStyle w:val="notranslate"/>
-          <w:rFonts w:asciiTheme="minorHAnsi" w:eastAsiaTheme="majorEastAsia" w:hAnsiTheme="minorHAnsi" w:cstheme="minorHAnsi"/>
-        </w:rPr>
-        <w:t xml:space="preserve"> (Other): Minimum number of floors</w:t>
-      </w:r>
-      <w:r>
-        <w:rPr>
-          <w:rFonts w:asciiTheme="minorHAnsi" w:hAnsiTheme="minorHAnsi" w:cstheme="minorHAnsi"/>
-        </w:rPr>
-        <w:t xml:space="preserve"> </w:t>
-      </w:r>
-    </w:p>
-    <w:p>
-      <w:pPr>
-        <w:numPr>
-          <w:ilvl w:val="1"/>
-          <w:numId w:val="7"/>
-        </w:numPr>
-        <w:spacing w:before="100" w:beforeAutospacing="1" w:after="100" w:afterAutospacing="1"/>
-        <w:rPr>
-          <w:rFonts w:asciiTheme="minorHAnsi" w:hAnsiTheme="minorHAnsi" w:cstheme="minorHAnsi"/>
-        </w:rPr>
-      </w:pPr>
-      <w:r>
-        <w:rPr>
-          <w:rStyle w:val="notranslate"/>
-          <w:rFonts w:asciiTheme="minorHAnsi" w:eastAsiaTheme="majorEastAsia" w:hAnsiTheme="minorHAnsi" w:cstheme="minorHAnsi"/>
-        </w:rPr>
-        <w:t>-1 or -2: Not applicable because Conservation area or Large green area or waterfront park</w:t>
-      </w:r>
-      <w:r>
-        <w:rPr>
-          <w:rFonts w:asciiTheme="minorHAnsi" w:hAnsiTheme="minorHAnsi" w:cstheme="minorHAnsi"/>
-        </w:rPr>
-        <w:t xml:space="preserve"> </w:t>
-      </w:r>
-    </w:p>
-    <w:p>
-      <w:pPr>
-        <w:numPr>
-          <w:ilvl w:val="0"/>
-          <w:numId w:val="7"/>
-        </w:numPr>
-        <w:spacing w:before="100" w:beforeAutospacing="1" w:after="100" w:afterAutospacing="1"/>
-        <w:rPr>
-          <w:rFonts w:asciiTheme="minorHAnsi" w:hAnsiTheme="minorHAnsi" w:cstheme="minorHAnsi"/>
-        </w:rPr>
-      </w:pPr>
-      <w:proofErr w:type="spellStart"/>
-      <w:r>
-        <w:rPr>
-          <w:rStyle w:val="HTMLCode"/>
-          <w:rFonts w:asciiTheme="minorHAnsi" w:hAnsiTheme="minorHAnsi" w:cstheme="minorHAnsi"/>
-        </w:rPr>
-        <w:t>etages_max</w:t>
-      </w:r>
-      <w:proofErr w:type="spellEnd"/>
-      <w:r>
-        <w:rPr>
-          <w:rStyle w:val="notranslate"/>
-          <w:rFonts w:asciiTheme="minorHAnsi" w:eastAsiaTheme="majorEastAsia" w:hAnsiTheme="minorHAnsi" w:cstheme="minorHAnsi"/>
-        </w:rPr>
-        <w:t xml:space="preserve"> (Other): Maximum number of floors</w:t>
-      </w:r>
-      <w:r>
-        <w:rPr>
-          <w:rFonts w:asciiTheme="minorHAnsi" w:hAnsiTheme="minorHAnsi" w:cstheme="minorHAnsi"/>
-        </w:rPr>
-        <w:t xml:space="preserve"> </w:t>
-      </w:r>
-    </w:p>
-    <w:p>
-      <w:pPr>
-        <w:numPr>
-          <w:ilvl w:val="1"/>
-          <w:numId w:val="7"/>
-        </w:numPr>
-        <w:spacing w:before="100" w:beforeAutospacing="1" w:after="100" w:afterAutospacing="1"/>
-        <w:rPr>
-          <w:rFonts w:asciiTheme="minorHAnsi" w:hAnsiTheme="minorHAnsi" w:cstheme="minorHAnsi"/>
-        </w:rPr>
-      </w:pPr>
-      <w:r>
-        <w:rPr>
-          <w:rStyle w:val="notranslate"/>
-          <w:rFonts w:asciiTheme="minorHAnsi" w:eastAsiaTheme="majorEastAsia" w:hAnsiTheme="minorHAnsi" w:cstheme="minorHAnsi"/>
-        </w:rPr>
-        <w:t>-1 or -2: Not applicable because Conservation area or Large green area or waterfront park</w:t>
-      </w:r>
-      <w:r>
-        <w:rPr>
-          <w:rFonts w:asciiTheme="minorHAnsi" w:hAnsiTheme="minorHAnsi" w:cstheme="minorHAnsi"/>
-        </w:rPr>
-        <w:t xml:space="preserve"> </w:t>
-      </w:r>
-    </w:p>
-    <w:p>
-      <w:pPr>
-        <w:numPr>
-          <w:ilvl w:val="0"/>
-          <w:numId w:val="7"/>
-        </w:numPr>
-        <w:spacing w:before="100" w:beforeAutospacing="1" w:after="100" w:afterAutospacing="1"/>
-        <w:rPr>
-          <w:rFonts w:asciiTheme="minorHAnsi" w:hAnsiTheme="minorHAnsi" w:cstheme="minorHAnsi"/>
-        </w:rPr>
-      </w:pPr>
-      <w:r>
-        <w:rPr>
-          <w:rStyle w:val="HTMLCode"/>
-          <w:rFonts w:asciiTheme="minorHAnsi" w:hAnsiTheme="minorHAnsi" w:cstheme="minorHAnsi"/>
-        </w:rPr>
-        <w:t>type</w:t>
-      </w:r>
-      <w:r>
-        <w:rPr>
-          <w:rStyle w:val="notranslate"/>
-          <w:rFonts w:asciiTheme="minorHAnsi" w:eastAsiaTheme="majorEastAsia" w:hAnsiTheme="minorHAnsi" w:cstheme="minorHAnsi"/>
-        </w:rPr>
-        <w:t xml:space="preserve"> (Other): Type or mode of implementation</w:t>
-      </w:r>
-      <w:r>
-        <w:rPr>
-          <w:rFonts w:asciiTheme="minorHAnsi" w:hAnsiTheme="minorHAnsi" w:cstheme="minorHAnsi"/>
-        </w:rPr>
-        <w:t xml:space="preserve"> </w:t>
-      </w:r>
-    </w:p>
-    <w:p>
-      <w:pPr>
-        <w:numPr>
-          <w:ilvl w:val="1"/>
-          <w:numId w:val="7"/>
-        </w:numPr>
-        <w:spacing w:before="100" w:beforeAutospacing="1" w:after="100" w:afterAutospacing="1"/>
-        <w:rPr>
-          <w:rFonts w:asciiTheme="minorHAnsi" w:hAnsiTheme="minorHAnsi" w:cstheme="minorHAnsi"/>
-        </w:rPr>
-      </w:pPr>
-      <w:r>
-        <w:rPr>
-          <w:rStyle w:val="notranslate"/>
-          <w:rFonts w:asciiTheme="minorHAnsi" w:eastAsiaTheme="majorEastAsia" w:hAnsiTheme="minorHAnsi" w:cstheme="minorHAnsi"/>
-        </w:rPr>
-        <w:t>-1 or -2: Not applicable because Conservation area or Large green area or waterfront park</w:t>
-      </w:r>
-      <w:r>
-        <w:rPr>
-          <w:rFonts w:asciiTheme="minorHAnsi" w:hAnsiTheme="minorHAnsi" w:cstheme="minorHAnsi"/>
-        </w:rPr>
-        <w:t xml:space="preserve"> </w:t>
-      </w:r>
-    </w:p>
-    <w:p>
-      <w:pPr>
-        <w:numPr>
-          <w:ilvl w:val="1"/>
-          <w:numId w:val="7"/>
-        </w:numPr>
-        <w:spacing w:before="100" w:beforeAutospacing="1" w:after="100" w:afterAutospacing="1"/>
-        <w:rPr>
-          <w:rFonts w:asciiTheme="minorHAnsi" w:hAnsiTheme="minorHAnsi" w:cstheme="minorHAnsi"/>
-        </w:rPr>
-      </w:pPr>
-      <w:r>
-        <w:rPr>
-          <w:rStyle w:val="notranslate"/>
-          <w:rFonts w:asciiTheme="minorHAnsi" w:eastAsiaTheme="majorEastAsia" w:hAnsiTheme="minorHAnsi" w:cstheme="minorHAnsi"/>
-        </w:rPr>
-        <w:t>0: Not applicable</w:t>
-      </w:r>
-      <w:r>
-        <w:rPr>
-          <w:rFonts w:asciiTheme="minorHAnsi" w:hAnsiTheme="minorHAnsi" w:cstheme="minorHAnsi"/>
-        </w:rPr>
-        <w:t xml:space="preserve"> </w:t>
-      </w:r>
-    </w:p>
-    <w:p>
-      <w:pPr>
-        <w:numPr>
-          <w:ilvl w:val="1"/>
-          <w:numId w:val="7"/>
-        </w:numPr>
-        <w:spacing w:before="100" w:beforeAutospacing="1" w:after="100" w:afterAutospacing="1"/>
-        <w:rPr>
-          <w:rFonts w:asciiTheme="minorHAnsi" w:hAnsiTheme="minorHAnsi" w:cstheme="minorHAnsi"/>
-        </w:rPr>
-      </w:pPr>
-      <w:r>
-        <w:rPr>
-          <w:rStyle w:val="notranslate"/>
-          <w:rFonts w:asciiTheme="minorHAnsi" w:eastAsiaTheme="majorEastAsia" w:hAnsiTheme="minorHAnsi" w:cstheme="minorHAnsi"/>
-        </w:rPr>
-        <w:t>1: Isolated</w:t>
-      </w:r>
-      <w:r>
-        <w:rPr>
-          <w:rFonts w:asciiTheme="minorHAnsi" w:hAnsiTheme="minorHAnsi" w:cstheme="minorHAnsi"/>
-        </w:rPr>
-        <w:t xml:space="preserve"> </w:t>
-      </w:r>
-    </w:p>
-    <w:p>
-      <w:pPr>
-        <w:numPr>
-          <w:ilvl w:val="1"/>
-          <w:numId w:val="7"/>
-        </w:numPr>
-        <w:spacing w:before="100" w:beforeAutospacing="1" w:after="100" w:afterAutospacing="1"/>
-        <w:rPr>
-          <w:rFonts w:asciiTheme="minorHAnsi" w:hAnsiTheme="minorHAnsi" w:cstheme="minorHAnsi"/>
-        </w:rPr>
-      </w:pPr>
-      <w:r>
-        <w:rPr>
-          <w:rStyle w:val="notranslate"/>
-          <w:rFonts w:asciiTheme="minorHAnsi" w:eastAsiaTheme="majorEastAsia" w:hAnsiTheme="minorHAnsi" w:cstheme="minorHAnsi"/>
-        </w:rPr>
-        <w:t>1.5: Isolated or twinned</w:t>
-      </w:r>
-      <w:r>
-        <w:rPr>
-          <w:rFonts w:asciiTheme="minorHAnsi" w:hAnsiTheme="minorHAnsi" w:cstheme="minorHAnsi"/>
-        </w:rPr>
-        <w:t xml:space="preserve"> </w:t>
-      </w:r>
-    </w:p>
-    <w:p>
-      <w:pPr>
-        <w:numPr>
-          <w:ilvl w:val="1"/>
-          <w:numId w:val="7"/>
-        </w:numPr>
-        <w:spacing w:before="100" w:beforeAutospacing="1" w:after="100" w:afterAutospacing="1"/>
-        <w:rPr>
-          <w:rFonts w:asciiTheme="minorHAnsi" w:hAnsiTheme="minorHAnsi" w:cstheme="minorHAnsi"/>
-        </w:rPr>
-      </w:pPr>
-      <w:r>
-        <w:rPr>
-          <w:rStyle w:val="notranslate"/>
-          <w:rFonts w:asciiTheme="minorHAnsi" w:eastAsiaTheme="majorEastAsia" w:hAnsiTheme="minorHAnsi" w:cstheme="minorHAnsi"/>
-        </w:rPr>
-        <w:t>2: Semi-detached</w:t>
-      </w:r>
-      <w:r>
-        <w:rPr>
-          <w:rFonts w:asciiTheme="minorHAnsi" w:hAnsiTheme="minorHAnsi" w:cstheme="minorHAnsi"/>
-        </w:rPr>
-        <w:t xml:space="preserve"> </w:t>
-      </w:r>
-    </w:p>
-    <w:p>
-      <w:pPr>
-        <w:numPr>
-          <w:ilvl w:val="1"/>
-          <w:numId w:val="7"/>
-        </w:numPr>
-        <w:spacing w:before="100" w:beforeAutospacing="1" w:after="100" w:afterAutospacing="1"/>
-        <w:rPr>
-          <w:rFonts w:asciiTheme="minorHAnsi" w:hAnsiTheme="minorHAnsi" w:cstheme="minorHAnsi"/>
-        </w:rPr>
-      </w:pPr>
-      <w:r>
-        <w:rPr>
-          <w:rStyle w:val="notranslate"/>
-          <w:rFonts w:asciiTheme="minorHAnsi" w:eastAsiaTheme="majorEastAsia" w:hAnsiTheme="minorHAnsi" w:cstheme="minorHAnsi"/>
-        </w:rPr>
-        <w:t>2,5: Semi-detached or contiguous</w:t>
-      </w:r>
-      <w:r>
-        <w:rPr>
-          <w:rFonts w:asciiTheme="minorHAnsi" w:hAnsiTheme="minorHAnsi" w:cstheme="minorHAnsi"/>
-        </w:rPr>
-        <w:t xml:space="preserve"> </w:t>
-      </w:r>
-    </w:p>
-    <w:p>
-      <w:pPr>
-        <w:numPr>
-          <w:ilvl w:val="1"/>
-          <w:numId w:val="7"/>
-        </w:numPr>
-        <w:spacing w:before="100" w:beforeAutospacing="1" w:after="100" w:afterAutospacing="1"/>
-        <w:rPr>
-          <w:rFonts w:asciiTheme="minorHAnsi" w:hAnsiTheme="minorHAnsi" w:cstheme="minorHAnsi"/>
-        </w:rPr>
-      </w:pPr>
-      <w:r>
-        <w:rPr>
-          <w:rStyle w:val="notranslate"/>
-          <w:rFonts w:asciiTheme="minorHAnsi" w:eastAsiaTheme="majorEastAsia" w:hAnsiTheme="minorHAnsi" w:cstheme="minorHAnsi"/>
-        </w:rPr>
-        <w:t>3: Contiguous</w:t>
-      </w:r>
-      <w:r>
-        <w:rPr>
-          <w:rFonts w:asciiTheme="minorHAnsi" w:hAnsiTheme="minorHAnsi" w:cstheme="minorHAnsi"/>
-        </w:rPr>
-        <w:t xml:space="preserve"> </w:t>
-      </w:r>
-    </w:p>
-    <w:p>
-      <w:pPr>
-        <w:numPr>
-          <w:ilvl w:val="0"/>
-          <w:numId w:val="7"/>
-        </w:numPr>
-        <w:spacing w:before="100" w:beforeAutospacing="1" w:after="100" w:afterAutospacing="1"/>
-        <w:rPr>
-          <w:rFonts w:asciiTheme="minorHAnsi" w:hAnsiTheme="minorHAnsi" w:cstheme="minorHAnsi"/>
-        </w:rPr>
-      </w:pPr>
-      <w:proofErr w:type="spellStart"/>
-      <w:r>
-        <w:rPr>
-          <w:rStyle w:val="HTMLCode"/>
-          <w:rFonts w:asciiTheme="minorHAnsi" w:hAnsiTheme="minorHAnsi" w:cstheme="minorHAnsi"/>
-        </w:rPr>
-        <w:t>taux</w:t>
-      </w:r>
-      <w:proofErr w:type="spellEnd"/>
-      <w:r>
-        <w:rPr>
-          <w:rStyle w:val="notranslate"/>
-          <w:rFonts w:asciiTheme="minorHAnsi" w:eastAsiaTheme="majorEastAsia" w:hAnsiTheme="minorHAnsi" w:cstheme="minorHAnsi"/>
-        </w:rPr>
-        <w:t xml:space="preserve"> (Other): Implantation rate</w:t>
-      </w:r>
-      <w:r>
-        <w:rPr>
-          <w:rFonts w:asciiTheme="minorHAnsi" w:hAnsiTheme="minorHAnsi" w:cstheme="minorHAnsi"/>
-        </w:rPr>
-        <w:t xml:space="preserve"> </w:t>
-      </w:r>
-    </w:p>
-    <w:p>
-      <w:pPr>
-        <w:numPr>
-          <w:ilvl w:val="1"/>
-          <w:numId w:val="7"/>
-        </w:numPr>
-        <w:spacing w:before="100" w:beforeAutospacing="1" w:after="100" w:afterAutospacing="1"/>
-        <w:rPr>
-          <w:rFonts w:asciiTheme="minorHAnsi" w:hAnsiTheme="minorHAnsi" w:cstheme="minorHAnsi"/>
-        </w:rPr>
-      </w:pPr>
-      <w:r>
-        <w:rPr>
-          <w:rStyle w:val="notranslate"/>
-          <w:rFonts w:asciiTheme="minorHAnsi" w:eastAsiaTheme="majorEastAsia" w:hAnsiTheme="minorHAnsi" w:cstheme="minorHAnsi"/>
-        </w:rPr>
-        <w:t>-1 or -2: Not applicable because Conservation area or Large green area or waterfront park</w:t>
-      </w:r>
-      <w:r>
-        <w:rPr>
-          <w:rFonts w:asciiTheme="minorHAnsi" w:hAnsiTheme="minorHAnsi" w:cstheme="minorHAnsi"/>
-        </w:rPr>
-        <w:t xml:space="preserve"> </w:t>
-      </w:r>
-    </w:p>
-    <w:p>
-      <w:pPr>
-        <w:numPr>
-          <w:ilvl w:val="1"/>
-          <w:numId w:val="7"/>
-        </w:numPr>
-        <w:spacing w:before="100" w:beforeAutospacing="1" w:after="100" w:afterAutospacing="1"/>
-        <w:rPr>
-          <w:rFonts w:asciiTheme="minorHAnsi" w:hAnsiTheme="minorHAnsi" w:cstheme="minorHAnsi"/>
-        </w:rPr>
-      </w:pPr>
-      <w:r>
-        <w:rPr>
-          <w:rStyle w:val="notranslate"/>
-          <w:rFonts w:asciiTheme="minorHAnsi" w:eastAsiaTheme="majorEastAsia" w:hAnsiTheme="minorHAnsi" w:cstheme="minorHAnsi"/>
-        </w:rPr>
-        <w:t>0: Not applicable</w:t>
-      </w:r>
-      <w:r>
-        <w:rPr>
-          <w:rFonts w:asciiTheme="minorHAnsi" w:hAnsiTheme="minorHAnsi" w:cstheme="minorHAnsi"/>
-        </w:rPr>
-        <w:t xml:space="preserve"> </w:t>
-      </w:r>
-    </w:p>
-    <w:p>
-      <w:pPr>
-        <w:numPr>
-          <w:ilvl w:val="1"/>
-          <w:numId w:val="7"/>
-        </w:numPr>
-        <w:spacing w:before="100" w:beforeAutospacing="1" w:after="100" w:afterAutospacing="1"/>
-        <w:rPr>
-          <w:rFonts w:asciiTheme="minorHAnsi" w:hAnsiTheme="minorHAnsi" w:cstheme="minorHAnsi"/>
-        </w:rPr>
-      </w:pPr>
-      <w:r>
-        <w:rPr>
-          <w:rStyle w:val="notranslate"/>
-          <w:rFonts w:asciiTheme="minorHAnsi" w:eastAsiaTheme="majorEastAsia" w:hAnsiTheme="minorHAnsi" w:cstheme="minorHAnsi"/>
-        </w:rPr>
-        <w:t>1: Low</w:t>
-      </w:r>
-      <w:r>
-        <w:rPr>
-          <w:rFonts w:asciiTheme="minorHAnsi" w:hAnsiTheme="minorHAnsi" w:cstheme="minorHAnsi"/>
-        </w:rPr>
-        <w:t xml:space="preserve"> </w:t>
-      </w:r>
-    </w:p>
-    <w:p>
-      <w:pPr>
-        <w:numPr>
-          <w:ilvl w:val="1"/>
-          <w:numId w:val="7"/>
-        </w:numPr>
-        <w:spacing w:before="100" w:beforeAutospacing="1" w:after="100" w:afterAutospacing="1"/>
-        <w:rPr>
-          <w:rFonts w:asciiTheme="minorHAnsi" w:hAnsiTheme="minorHAnsi" w:cstheme="minorHAnsi"/>
-        </w:rPr>
-      </w:pPr>
-      <w:r>
-        <w:rPr>
-          <w:rStyle w:val="notranslate"/>
-          <w:rFonts w:asciiTheme="minorHAnsi" w:eastAsiaTheme="majorEastAsia" w:hAnsiTheme="minorHAnsi" w:cstheme="minorHAnsi"/>
-        </w:rPr>
-        <w:t>1.5: Low or medium</w:t>
-      </w:r>
-      <w:r>
-        <w:rPr>
-          <w:rFonts w:asciiTheme="minorHAnsi" w:hAnsiTheme="minorHAnsi" w:cstheme="minorHAnsi"/>
-        </w:rPr>
-        <w:t xml:space="preserve"> </w:t>
-      </w:r>
-    </w:p>
-    <w:p>
-      <w:pPr>
-        <w:numPr>
-          <w:ilvl w:val="1"/>
-          <w:numId w:val="7"/>
-        </w:numPr>
-        <w:spacing w:before="100" w:beforeAutospacing="1" w:after="100" w:afterAutospacing="1"/>
-        <w:rPr>
-          <w:rFonts w:asciiTheme="minorHAnsi" w:hAnsiTheme="minorHAnsi" w:cstheme="minorHAnsi"/>
-        </w:rPr>
-      </w:pPr>
-      <w:r>
-        <w:rPr>
-          <w:rStyle w:val="notranslate"/>
-          <w:rFonts w:asciiTheme="minorHAnsi" w:eastAsiaTheme="majorEastAsia" w:hAnsiTheme="minorHAnsi" w:cstheme="minorHAnsi"/>
-        </w:rPr>
-        <w:t>2: Medium</w:t>
-      </w:r>
-      <w:r>
-        <w:rPr>
-          <w:rFonts w:asciiTheme="minorHAnsi" w:hAnsiTheme="minorHAnsi" w:cstheme="minorHAnsi"/>
-        </w:rPr>
-        <w:t xml:space="preserve"> </w:t>
-      </w:r>
-    </w:p>
-    <w:p>
-      <w:pPr>
-        <w:numPr>
-          <w:ilvl w:val="1"/>
-          <w:numId w:val="7"/>
-        </w:numPr>
-        <w:spacing w:before="100" w:beforeAutospacing="1" w:after="100" w:afterAutospacing="1"/>
-        <w:rPr>
-          <w:rFonts w:asciiTheme="minorHAnsi" w:hAnsiTheme="minorHAnsi" w:cstheme="minorHAnsi"/>
-        </w:rPr>
-      </w:pPr>
-      <w:r>
-        <w:rPr>
-          <w:rStyle w:val="notranslate"/>
-          <w:rFonts w:asciiTheme="minorHAnsi" w:eastAsiaTheme="majorEastAsia" w:hAnsiTheme="minorHAnsi" w:cstheme="minorHAnsi"/>
-        </w:rPr>
-        <w:t>2.5: Medium or high</w:t>
-      </w:r>
-      <w:r>
-        <w:rPr>
-          <w:rFonts w:asciiTheme="minorHAnsi" w:hAnsiTheme="minorHAnsi" w:cstheme="minorHAnsi"/>
-        </w:rPr>
-        <w:t xml:space="preserve"> </w:t>
-      </w:r>
-    </w:p>
-    <w:p>
-      <w:pPr>
-        <w:numPr>
-          <w:ilvl w:val="0"/>
-          <w:numId w:val="7"/>
-        </w:numPr>
-        <w:spacing w:before="100" w:beforeAutospacing="1" w:after="100" w:afterAutospacing="1"/>
-        <w:rPr>
-          <w:rFonts w:asciiTheme="minorHAnsi" w:hAnsiTheme="minorHAnsi" w:cstheme="minorHAnsi"/>
-        </w:rPr>
-      </w:pPr>
-      <w:proofErr w:type="spellStart"/>
-      <w:r>
-        <w:rPr>
-          <w:rStyle w:val="HTMLCode"/>
-          <w:rFonts w:asciiTheme="minorHAnsi" w:hAnsiTheme="minorHAnsi" w:cstheme="minorHAnsi"/>
-        </w:rPr>
-        <w:t>Shape_leng</w:t>
-      </w:r>
-      <w:proofErr w:type="spellEnd"/>
-      <w:r>
-        <w:rPr>
-          <w:rStyle w:val="notranslate"/>
-          <w:rFonts w:asciiTheme="minorHAnsi" w:eastAsiaTheme="majorEastAsia" w:hAnsiTheme="minorHAnsi" w:cstheme="minorHAnsi"/>
-        </w:rPr>
-        <w:t xml:space="preserve"> (Other): Perimeter of the sector (in meters)</w:t>
-      </w:r>
-      <w:r>
-        <w:rPr>
-          <w:rFonts w:asciiTheme="minorHAnsi" w:hAnsiTheme="minorHAnsi" w:cstheme="minorHAnsi"/>
-        </w:rPr>
-        <w:t xml:space="preserve"> </w:t>
-      </w:r>
-    </w:p>
-    <w:p>
-      <w:pPr>
-        <w:numPr>
-          <w:ilvl w:val="0"/>
-          <w:numId w:val="7"/>
-        </w:numPr>
-        <w:spacing w:before="100" w:beforeAutospacing="1" w:after="100" w:afterAutospacing="1"/>
-        <w:rPr>
-          <w:rFonts w:asciiTheme="minorHAnsi" w:hAnsiTheme="minorHAnsi" w:cstheme="minorHAnsi"/>
-        </w:rPr>
-      </w:pPr>
-      <w:proofErr w:type="spellStart"/>
-      <w:r>
-        <w:rPr>
-          <w:rStyle w:val="HTMLCode"/>
-          <w:rFonts w:asciiTheme="minorHAnsi" w:hAnsiTheme="minorHAnsi" w:cstheme="minorHAnsi"/>
-        </w:rPr>
-        <w:t>Shape_area</w:t>
-      </w:r>
-      <w:proofErr w:type="spellEnd"/>
-      <w:r>
-        <w:rPr>
-          <w:rStyle w:val="notranslate"/>
-          <w:rFonts w:asciiTheme="minorHAnsi" w:eastAsiaTheme="majorEastAsia" w:hAnsiTheme="minorHAnsi" w:cstheme="minorHAnsi"/>
-        </w:rPr>
-        <w:t xml:space="preserve"> (Other): Area of ​​the area (in square meters)</w:t>
-      </w:r>
-      <w:r>
-        <w:rPr>
-          <w:rFonts w:asciiTheme="minorHAnsi" w:hAnsiTheme="minorHAnsi" w:cstheme="minorHAnsi"/>
-        </w:rPr>
-        <w:t xml:space="preserve"> </w:t>
-      </w:r>
-    </w:p>
-    <w:p>
-      <w:pPr>
-        <w:rPr>
-          <w:rFonts w:cstheme="minorHAnsi"/>
-        </w:rPr>
-      </w:pPr>
-    </w:p>
-    <w:p>
-      <w:pPr>
-        <w:pStyle w:val="Heading2"/>
-      </w:pPr>
-      <w:r>
         <w:t>MTL-Cultural Sites:</w:t>
       </w:r>
     </w:p>
     <w:p>
       <w:r>
-        <w:t xml:space="preserve">List of libraries, museums, </w:t>
-      </w:r>
-      <w:proofErr w:type="spellStart"/>
-      <w:r>
-        <w:t>theaters</w:t>
-      </w:r>
-      <w:proofErr w:type="spellEnd"/>
-      <w:r>
-        <w:t xml:space="preserve"> and exhibitions (cultural </w:t>
-      </w:r>
-      <w:proofErr w:type="spellStart"/>
-      <w:r>
-        <w:t>centers</w:t>
-      </w:r>
-      <w:proofErr w:type="spellEnd"/>
-      <w:r>
-        <w:t xml:space="preserve">, cultural </w:t>
-      </w:r>
-      <w:proofErr w:type="spellStart"/>
-      <w:r>
-        <w:t>centers</w:t>
-      </w:r>
-      <w:proofErr w:type="spellEnd"/>
-      <w:r>
-        <w:t>), and other municipal places.</w:t>
+        <w:t>List of libraries, museums, theaters and exhibitions (cultural centers, cultural centers), and other municipal places.</w:t>
       </w:r>
     </w:p>
     <w:p>
@@ -3986,7 +2402,7 @@
       <w:r>
         <w:t xml:space="preserve">Export of data from the website: </w:t>
       </w:r>
-      <w:hyperlink r:id="rId20" w:tgtFrame="_blank" w:history="1">
+      <w:hyperlink r:id="rId15" w:tgtFrame="_blank" w:history="1">
         <w:r>
           <w:rPr>
             <w:color w:val="0000FF"/>
@@ -4609,6 +3025,119 @@
     </w:lvl>
   </w:abstractNum>
   <w:abstractNum w:abstractNumId="4" w15:restartNumberingAfterBreak="0">
+    <w:nsid w:val="43490E3C"/>
+    <w:multiLevelType w:val="hybridMultilevel"/>
+    <w:tmpl w:val="C25A8EBA"/>
+    <w:lvl w:ilvl="0" w:tplc="F2D2EAAE">
+      <w:start w:val="3"/>
+      <w:numFmt w:val="bullet"/>
+      <w:lvlText w:val="-"/>
+      <w:lvlJc w:val="left"/>
+      <w:pPr>
+        <w:ind w:left="720" w:hanging="360"/>
+      </w:pPr>
+      <w:rPr>
+        <w:rFonts w:ascii="Times New Roman" w:eastAsia="Times New Roman" w:hAnsi="Times New Roman" w:cs="Times New Roman" w:hint="default"/>
+      </w:rPr>
+    </w:lvl>
+    <w:lvl w:ilvl="1" w:tplc="04090003" w:tentative="1">
+      <w:start w:val="1"/>
+      <w:numFmt w:val="bullet"/>
+      <w:lvlText w:val="o"/>
+      <w:lvlJc w:val="left"/>
+      <w:pPr>
+        <w:ind w:left="1440" w:hanging="360"/>
+      </w:pPr>
+      <w:rPr>
+        <w:rFonts w:ascii="Courier New" w:hAnsi="Courier New" w:cs="Courier New" w:hint="default"/>
+      </w:rPr>
+    </w:lvl>
+    <w:lvl w:ilvl="2" w:tplc="04090005" w:tentative="1">
+      <w:start w:val="1"/>
+      <w:numFmt w:val="bullet"/>
+      <w:lvlText w:val=""/>
+      <w:lvlJc w:val="left"/>
+      <w:pPr>
+        <w:ind w:left="2160" w:hanging="360"/>
+      </w:pPr>
+      <w:rPr>
+        <w:rFonts w:ascii="Wingdings" w:hAnsi="Wingdings" w:hint="default"/>
+      </w:rPr>
+    </w:lvl>
+    <w:lvl w:ilvl="3" w:tplc="04090001" w:tentative="1">
+      <w:start w:val="1"/>
+      <w:numFmt w:val="bullet"/>
+      <w:lvlText w:val=""/>
+      <w:lvlJc w:val="left"/>
+      <w:pPr>
+        <w:ind w:left="2880" w:hanging="360"/>
+      </w:pPr>
+      <w:rPr>
+        <w:rFonts w:ascii="Symbol" w:hAnsi="Symbol" w:hint="default"/>
+      </w:rPr>
+    </w:lvl>
+    <w:lvl w:ilvl="4" w:tplc="04090003" w:tentative="1">
+      <w:start w:val="1"/>
+      <w:numFmt w:val="bullet"/>
+      <w:lvlText w:val="o"/>
+      <w:lvlJc w:val="left"/>
+      <w:pPr>
+        <w:ind w:left="3600" w:hanging="360"/>
+      </w:pPr>
+      <w:rPr>
+        <w:rFonts w:ascii="Courier New" w:hAnsi="Courier New" w:cs="Courier New" w:hint="default"/>
+      </w:rPr>
+    </w:lvl>
+    <w:lvl w:ilvl="5" w:tplc="04090005" w:tentative="1">
+      <w:start w:val="1"/>
+      <w:numFmt w:val="bullet"/>
+      <w:lvlText w:val=""/>
+      <w:lvlJc w:val="left"/>
+      <w:pPr>
+        <w:ind w:left="4320" w:hanging="360"/>
+      </w:pPr>
+      <w:rPr>
+        <w:rFonts w:ascii="Wingdings" w:hAnsi="Wingdings" w:hint="default"/>
+      </w:rPr>
+    </w:lvl>
+    <w:lvl w:ilvl="6" w:tplc="04090001" w:tentative="1">
+      <w:start w:val="1"/>
+      <w:numFmt w:val="bullet"/>
+      <w:lvlText w:val=""/>
+      <w:lvlJc w:val="left"/>
+      <w:pPr>
+        <w:ind w:left="5040" w:hanging="360"/>
+      </w:pPr>
+      <w:rPr>
+        <w:rFonts w:ascii="Symbol" w:hAnsi="Symbol" w:hint="default"/>
+      </w:rPr>
+    </w:lvl>
+    <w:lvl w:ilvl="7" w:tplc="04090003" w:tentative="1">
+      <w:start w:val="1"/>
+      <w:numFmt w:val="bullet"/>
+      <w:lvlText w:val="o"/>
+      <w:lvlJc w:val="left"/>
+      <w:pPr>
+        <w:ind w:left="5760" w:hanging="360"/>
+      </w:pPr>
+      <w:rPr>
+        <w:rFonts w:ascii="Courier New" w:hAnsi="Courier New" w:cs="Courier New" w:hint="default"/>
+      </w:rPr>
+    </w:lvl>
+    <w:lvl w:ilvl="8" w:tplc="04090005" w:tentative="1">
+      <w:start w:val="1"/>
+      <w:numFmt w:val="bullet"/>
+      <w:lvlText w:val=""/>
+      <w:lvlJc w:val="left"/>
+      <w:pPr>
+        <w:ind w:left="6480" w:hanging="360"/>
+      </w:pPr>
+      <w:rPr>
+        <w:rFonts w:ascii="Wingdings" w:hAnsi="Wingdings" w:hint="default"/>
+      </w:rPr>
+    </w:lvl>
+  </w:abstractNum>
+  <w:abstractNum w:abstractNumId="5" w15:restartNumberingAfterBreak="0">
     <w:nsid w:val="4AD471D5"/>
     <w:multiLevelType w:val="multilevel"/>
     <w:tmpl w:val="9D58E9F0"/>
@@ -4757,7 +3286,7 @@
       </w:rPr>
     </w:lvl>
   </w:abstractNum>
-  <w:abstractNum w:abstractNumId="5" w15:restartNumberingAfterBreak="0">
+  <w:abstractNum w:abstractNumId="6" w15:restartNumberingAfterBreak="0">
     <w:nsid w:val="64475049"/>
     <w:multiLevelType w:val="multilevel"/>
     <w:tmpl w:val="74AAFDEE"/>
@@ -4906,7 +3435,7 @@
       </w:rPr>
     </w:lvl>
   </w:abstractNum>
-  <w:abstractNum w:abstractNumId="6" w15:restartNumberingAfterBreak="0">
+  <w:abstractNum w:abstractNumId="7" w15:restartNumberingAfterBreak="0">
     <w:nsid w:val="6B7C46F1"/>
     <w:multiLevelType w:val="multilevel"/>
     <w:tmpl w:val="9E3E4D18"/>
@@ -5055,7 +3584,7 @@
       </w:rPr>
     </w:lvl>
   </w:abstractNum>
-  <w:abstractNum w:abstractNumId="7" w15:restartNumberingAfterBreak="0">
+  <w:abstractNum w:abstractNumId="8" w15:restartNumberingAfterBreak="0">
     <w:nsid w:val="7C8373B0"/>
     <w:multiLevelType w:val="multilevel"/>
     <w:tmpl w:val="CE400AD0"/>
@@ -5205,13 +3734,13 @@
     </w:lvl>
   </w:abstractNum>
   <w:num w:numId="1">
-    <w:abstractNumId w:val="4"/>
+    <w:abstractNumId w:val="5"/>
   </w:num>
   <w:num w:numId="2">
-    <w:abstractNumId w:val="5"/>
+    <w:abstractNumId w:val="6"/>
   </w:num>
   <w:num w:numId="3">
-    <w:abstractNumId w:val="6"/>
+    <w:abstractNumId w:val="7"/>
   </w:num>
   <w:num w:numId="4">
     <w:abstractNumId w:val="2"/>
@@ -5220,13 +3749,16 @@
     <w:abstractNumId w:val="3"/>
   </w:num>
   <w:num w:numId="6">
-    <w:abstractNumId w:val="7"/>
+    <w:abstractNumId w:val="8"/>
   </w:num>
   <w:num w:numId="7">
     <w:abstractNumId w:val="1"/>
   </w:num>
   <w:num w:numId="8">
     <w:abstractNumId w:val="0"/>
+  </w:num>
+  <w:num w:numId="9">
+    <w:abstractNumId w:val="4"/>
   </w:num>
 </w:numbering>
 </file>

</xml_diff>

<commit_message>
begin to add more structurw
</commit_message>
<xml_diff>
--- a/write_up/msc_disseration_methodology.docx
+++ b/write_up/msc_disseration_methodology.docx
@@ -95,6 +95,32 @@
           <w:rFonts w:asciiTheme="minorHAnsi" w:hAnsiTheme="minorHAnsi" w:cstheme="minorHAnsi"/>
         </w:rPr>
       </w:pPr>
+    </w:p>
+    <w:p>
+      <w:pPr>
+        <w:rPr>
+          <w:rFonts w:asciiTheme="minorHAnsi" w:hAnsiTheme="minorHAnsi" w:cstheme="minorHAnsi"/>
+        </w:rPr>
+      </w:pPr>
+    </w:p>
+    <w:p>
+      <w:pPr>
+        <w:rPr>
+          <w:rFonts w:asciiTheme="minorHAnsi" w:hAnsiTheme="minorHAnsi" w:cstheme="minorHAnsi"/>
+          <w:i/>
+          <w:color w:val="FF0000"/>
+        </w:rPr>
+      </w:pPr>
+      <w:r>
+        <w:rPr>
+          <w:rFonts w:asciiTheme="minorHAnsi" w:hAnsiTheme="minorHAnsi" w:cstheme="minorHAnsi"/>
+          <w:i/>
+          <w:color w:val="FF0000"/>
+        </w:rPr>
+        <w:t>Study Area</w:t>
+      </w:r>
+      <w:bookmarkStart w:id="0" w:name="_GoBack"/>
+      <w:bookmarkEnd w:id="0"/>
     </w:p>
     <w:p>
       <w:pPr>
@@ -212,49 +238,13 @@
         <w:rPr>
           <w:rFonts w:asciiTheme="minorHAnsi" w:hAnsiTheme="minorHAnsi" w:cstheme="minorHAnsi"/>
         </w:rPr>
-        <w:t xml:space="preserve">Data were retrieved from the MTL </w:t>
-      </w:r>
-      <w:proofErr w:type="spellStart"/>
-      <w:r>
-        <w:rPr>
-          <w:rFonts w:asciiTheme="minorHAnsi" w:hAnsiTheme="minorHAnsi" w:cstheme="minorHAnsi"/>
-        </w:rPr>
-        <w:t>Trajet</w:t>
-      </w:r>
-      <w:proofErr w:type="spellEnd"/>
-      <w:r>
-        <w:rPr>
-          <w:rFonts w:asciiTheme="minorHAnsi" w:hAnsiTheme="minorHAnsi" w:cstheme="minorHAnsi"/>
-        </w:rPr>
-        <w:t xml:space="preserve"> data available on the Montreal Open Database (</w:t>
-      </w:r>
-      <w:proofErr w:type="spellStart"/>
-      <w:r>
-        <w:rPr>
-          <w:rFonts w:asciiTheme="minorHAnsi" w:hAnsiTheme="minorHAnsi" w:cstheme="minorHAnsi"/>
-        </w:rPr>
-        <w:t>Portail</w:t>
-      </w:r>
-      <w:proofErr w:type="spellEnd"/>
-      <w:r>
-        <w:rPr>
-          <w:rFonts w:asciiTheme="minorHAnsi" w:hAnsiTheme="minorHAnsi" w:cstheme="minorHAnsi"/>
-        </w:rPr>
-        <w:t xml:space="preserve"> </w:t>
-      </w:r>
-      <w:proofErr w:type="spellStart"/>
-      <w:r>
-        <w:rPr>
-          <w:rFonts w:asciiTheme="minorHAnsi" w:hAnsiTheme="minorHAnsi" w:cstheme="minorHAnsi"/>
-        </w:rPr>
-        <w:t>données</w:t>
-      </w:r>
-      <w:proofErr w:type="spellEnd"/>
-      <w:r>
-        <w:rPr>
-          <w:rFonts w:asciiTheme="minorHAnsi" w:hAnsiTheme="minorHAnsi" w:cstheme="minorHAnsi"/>
-        </w:rPr>
-        <w:t xml:space="preserve"> ouvertes</w:t>
+        <w:t>Data were retrieved from the MTL Trajet data available on the Montreal Open Database (</w:t>
+      </w:r>
+      <w:r>
+        <w:rPr>
+          <w:rFonts w:asciiTheme="minorHAnsi" w:hAnsiTheme="minorHAnsi" w:cstheme="minorHAnsi"/>
+        </w:rPr>
+        <w:t>Portail données ouvertes</w:t>
       </w:r>
       <w:r>
         <w:rPr>
@@ -291,17 +281,8 @@
           <w:rFonts w:asciiTheme="minorHAnsi" w:hAnsiTheme="minorHAnsi" w:cstheme="minorHAnsi"/>
           <w:i/>
         </w:rPr>
-        <w:t xml:space="preserve">MTL </w:t>
-      </w:r>
-      <w:proofErr w:type="spellStart"/>
-      <w:r>
-        <w:rPr>
-          <w:rFonts w:asciiTheme="minorHAnsi" w:hAnsiTheme="minorHAnsi" w:cstheme="minorHAnsi"/>
-          <w:i/>
-        </w:rPr>
-        <w:t>Trajet</w:t>
-      </w:r>
-      <w:proofErr w:type="spellEnd"/>
+        <w:t>MTL Trajet</w:t>
+      </w:r>
       <w:r>
         <w:rPr>
           <w:rFonts w:asciiTheme="minorHAnsi" w:hAnsiTheme="minorHAnsi" w:cstheme="minorHAnsi"/>
@@ -1064,8 +1045,6 @@
           </wp:inline>
         </w:drawing>
       </w:r>
-      <w:bookmarkStart w:id="0" w:name="_GoBack"/>
-      <w:bookmarkEnd w:id="0"/>
     </w:p>
     <w:p>
       <w:pPr>
@@ -1354,21 +1333,7 @@
         <w:rPr>
           <w:rFonts w:asciiTheme="minorHAnsi" w:hAnsiTheme="minorHAnsi" w:cstheme="minorHAnsi"/>
         </w:rPr>
-        <w:t xml:space="preserve">Significant class-imbalance exists in the MTL </w:t>
-      </w:r>
-      <w:proofErr w:type="spellStart"/>
-      <w:r>
-        <w:rPr>
-          <w:rFonts w:asciiTheme="minorHAnsi" w:hAnsiTheme="minorHAnsi" w:cstheme="minorHAnsi"/>
-        </w:rPr>
-        <w:t>Trajet</w:t>
-      </w:r>
-      <w:proofErr w:type="spellEnd"/>
-      <w:r>
-        <w:rPr>
-          <w:rFonts w:asciiTheme="minorHAnsi" w:hAnsiTheme="minorHAnsi" w:cstheme="minorHAnsi"/>
-        </w:rPr>
-        <w:t xml:space="preserve"> data</w:t>
+        <w:t>Significant class-imbalance exists in the MTL Trajet data</w:t>
       </w:r>
       <w:r>
         <w:rPr>
@@ -1627,13 +1592,8 @@
         </w:numPr>
       </w:pPr>
       <w:r>
-        <w:t xml:space="preserve">Census met areas and </w:t>
-      </w:r>
-      <w:proofErr w:type="spellStart"/>
-      <w:r>
-        <w:t>agg</w:t>
-      </w:r>
-      <w:proofErr w:type="spellEnd"/>
+        <w:t>Census met areas and agg</w:t>
+      </w:r>
     </w:p>
     <w:p/>
     <w:p/>
@@ -1658,47 +1618,11 @@
           <w:rFonts w:asciiTheme="minorHAnsi" w:hAnsiTheme="minorHAnsi" w:cstheme="minorHAnsi"/>
         </w:rPr>
       </w:pPr>
-      <w:proofErr w:type="spellStart"/>
-      <w:r>
-        <w:rPr>
-          <w:rFonts w:asciiTheme="minorHAnsi" w:hAnsiTheme="minorHAnsi" w:cstheme="minorHAnsi"/>
-        </w:rPr>
-        <w:t>Geobase</w:t>
-      </w:r>
-      <w:proofErr w:type="spellEnd"/>
-      <w:r>
-        <w:rPr>
-          <w:rFonts w:asciiTheme="minorHAnsi" w:hAnsiTheme="minorHAnsi" w:cstheme="minorHAnsi"/>
-        </w:rPr>
-        <w:t xml:space="preserve"> is a filamentary network of right-hand segments commonly referred to as "sections" whose digitization is usually done at the street </w:t>
-      </w:r>
-      <w:proofErr w:type="spellStart"/>
-      <w:r>
-        <w:rPr>
-          <w:rFonts w:asciiTheme="minorHAnsi" w:hAnsiTheme="minorHAnsi" w:cstheme="minorHAnsi"/>
-        </w:rPr>
-        <w:t>center</w:t>
-      </w:r>
-      <w:proofErr w:type="spellEnd"/>
-      <w:r>
-        <w:rPr>
-          <w:rFonts w:asciiTheme="minorHAnsi" w:hAnsiTheme="minorHAnsi" w:cstheme="minorHAnsi"/>
-        </w:rPr>
-        <w:t xml:space="preserve">. A section is then a portion of road with homogeneous characteristics described mainly by the following attributes: an official place name, address ranges and a reference to the administrative boundaries (boroughs, municipal boundaries, </w:t>
-      </w:r>
-      <w:proofErr w:type="spellStart"/>
-      <w:r>
-        <w:rPr>
-          <w:rFonts w:asciiTheme="minorHAnsi" w:hAnsiTheme="minorHAnsi" w:cstheme="minorHAnsi"/>
-        </w:rPr>
-        <w:t>neighborhoods</w:t>
-      </w:r>
-      <w:proofErr w:type="spellEnd"/>
-      <w:r>
-        <w:rPr>
-          <w:rFonts w:asciiTheme="minorHAnsi" w:hAnsiTheme="minorHAnsi" w:cstheme="minorHAnsi"/>
-        </w:rPr>
-        <w:t xml:space="preserve"> as appropriate). </w:t>
+      <w:r>
+        <w:rPr>
+          <w:rFonts w:asciiTheme="minorHAnsi" w:hAnsiTheme="minorHAnsi" w:cstheme="minorHAnsi"/>
+        </w:rPr>
+        <w:t xml:space="preserve">Geobase is a filamentary network of right-hand segments commonly referred to as "sections" whose digitization is usually done at the street center. A section is then a portion of road with homogeneous characteristics described mainly by the following attributes: an official place name, address ranges and a reference to the administrative boundaries (boroughs, municipal boundaries, neighborhoods as appropriate). </w:t>
       </w:r>
     </w:p>
     <w:p>
@@ -1915,21 +1839,7 @@
         <w:rPr>
           <w:rFonts w:asciiTheme="minorHAnsi" w:hAnsiTheme="minorHAnsi" w:cstheme="minorHAnsi"/>
         </w:rPr>
-        <w:t xml:space="preserve">The street </w:t>
-      </w:r>
-      <w:proofErr w:type="spellStart"/>
-      <w:r>
-        <w:rPr>
-          <w:rFonts w:asciiTheme="minorHAnsi" w:hAnsiTheme="minorHAnsi" w:cstheme="minorHAnsi"/>
-        </w:rPr>
-        <w:t>centers</w:t>
-      </w:r>
-      <w:proofErr w:type="spellEnd"/>
-      <w:r>
-        <w:rPr>
-          <w:rFonts w:asciiTheme="minorHAnsi" w:hAnsiTheme="minorHAnsi" w:cstheme="minorHAnsi"/>
-        </w:rPr>
-        <w:t xml:space="preserve"> are digitized from ortho-photos, digital cartography and cadastre. The sense of digitization respects the increase in building numbers. The direction of flow is defined according to the scanning direction as follows: </w:t>
+        <w:t xml:space="preserve">The street centers are digitized from ortho-photos, digital cartography and cadastre. The sense of digitization respects the increase in building numbers. The direction of flow is defined according to the scanning direction as follows: </w:t>
       </w:r>
     </w:p>
     <w:p>
@@ -2119,19 +2029,11 @@
           <w:rFonts w:asciiTheme="minorHAnsi" w:hAnsiTheme="minorHAnsi" w:cstheme="minorHAnsi"/>
         </w:rPr>
       </w:pPr>
-      <w:proofErr w:type="spellStart"/>
-      <w:r>
-        <w:rPr>
-          <w:rFonts w:asciiTheme="minorHAnsi" w:hAnsiTheme="minorHAnsi" w:cstheme="minorHAnsi"/>
-        </w:rPr>
-        <w:t>i</w:t>
-      </w:r>
-      <w:proofErr w:type="spellEnd"/>
-      <w:r>
-        <w:rPr>
-          <w:rFonts w:asciiTheme="minorHAnsi" w:hAnsiTheme="minorHAnsi" w:cstheme="minorHAnsi"/>
-        </w:rPr>
-        <w:t xml:space="preserve">) Intersection level with a railway line. </w:t>
+      <w:r>
+        <w:rPr>
+          <w:rFonts w:asciiTheme="minorHAnsi" w:hAnsiTheme="minorHAnsi" w:cstheme="minorHAnsi"/>
+        </w:rPr>
+        <w:t xml:space="preserve">i) Intersection level with a railway line. </w:t>
       </w:r>
     </w:p>
     <w:p>
@@ -2144,119 +2046,217 @@
       <w:r>
         <w:t xml:space="preserve">  </w:t>
       </w:r>
-      <w:proofErr w:type="spellStart"/>
       <w:r>
         <w:rPr>
           <w:rStyle w:val="HTMLCode"/>
           <w:rFonts w:eastAsiaTheme="majorEastAsia"/>
         </w:rPr>
-        <w:t>Id_troncon</w:t>
-      </w:r>
-      <w:proofErr w:type="spellEnd"/>
+        <w:t>Id_troncon (Id_trc) -</w:t>
+      </w:r>
+      <w:r>
+        <w:rPr>
+          <w:rStyle w:val="notranslate"/>
+        </w:rPr>
+        <w:t xml:space="preserve"> (Numeric): Unique, primary key Invariant Values ​​between 1 and 499,000 for Longueuil, between 500,000 and 999,999 for Laval and between 1,000,000 and 9,999,999 for Montreal.</w:t>
+      </w:r>
+      <w:r>
+        <w:t xml:space="preserve"> </w:t>
+      </w:r>
+      <w:r>
+        <w:rPr>
+          <w:rStyle w:val="notranslate"/>
+        </w:rPr>
+        <w:t>These values ​​are assigned sequentially without reuse.</w:t>
+      </w:r>
+      <w:r>
+        <w:t xml:space="preserve"> </w:t>
+      </w:r>
+    </w:p>
+    <w:p>
+      <w:r>
+        <w:rPr>
+          <w:rFonts w:hAnsi="Symbol"/>
+        </w:rPr>
+        <w:lastRenderedPageBreak/>
+        <w:t></w:t>
+      </w:r>
+      <w:r>
+        <w:t xml:space="preserve">  </w:t>
+      </w:r>
       <w:r>
         <w:rPr>
           <w:rStyle w:val="HTMLCode"/>
           <w:rFonts w:eastAsiaTheme="majorEastAsia"/>
         </w:rPr>
-        <w:t xml:space="preserve"> (</w:t>
-      </w:r>
-      <w:proofErr w:type="spellStart"/>
+        <w:t>Type_voie (Typ_voie) -</w:t>
+      </w:r>
+      <w:r>
+        <w:rPr>
+          <w:rStyle w:val="notranslate"/>
+        </w:rPr>
+        <w:t xml:space="preserve"> (Text variable): Generic official place names, without abbreviation</w:t>
+      </w:r>
+      <w:r>
+        <w:t xml:space="preserve"> </w:t>
+      </w:r>
+    </w:p>
+    <w:p>
+      <w:r>
+        <w:rPr>
+          <w:rFonts w:hAnsi="Symbol"/>
+        </w:rPr>
+        <w:t></w:t>
+      </w:r>
+      <w:r>
+        <w:t xml:space="preserve">  </w:t>
+      </w:r>
       <w:r>
         <w:rPr>
           <w:rStyle w:val="HTMLCode"/>
           <w:rFonts w:eastAsiaTheme="majorEastAsia"/>
         </w:rPr>
-        <w:t>Id_trc</w:t>
-      </w:r>
-      <w:proofErr w:type="spellEnd"/>
+        <w:t>Lien_voie (Lie_voie) -</w:t>
+      </w:r>
+      <w:r>
+        <w:rPr>
+          <w:rStyle w:val="notranslate"/>
+        </w:rPr>
+        <w:t xml:space="preserve"> (Variable text): Particle of official place names, without abbreviation</w:t>
+      </w:r>
+      <w:r>
+        <w:t xml:space="preserve"> </w:t>
+      </w:r>
+    </w:p>
+    <w:p>
+      <w:r>
+        <w:rPr>
+          <w:rFonts w:hAnsi="Symbol"/>
+        </w:rPr>
+        <w:t></w:t>
+      </w:r>
+      <w:r>
+        <w:t xml:space="preserve">  </w:t>
+      </w:r>
       <w:r>
         <w:rPr>
           <w:rStyle w:val="HTMLCode"/>
           <w:rFonts w:eastAsiaTheme="majorEastAsia"/>
         </w:rPr>
-        <w:t>) -</w:t>
+        <w:t>Nom_voie (Nom_voie) -</w:t>
       </w:r>
       <w:r>
         <w:rPr>
           <w:rStyle w:val="notranslate"/>
         </w:rPr>
-        <w:t xml:space="preserve"> (Numeric): Unique, primary key Invariant Values ​​between 1 and 499,000 for </w:t>
-      </w:r>
-      <w:proofErr w:type="spellStart"/>
-      <w:r>
-        <w:rPr>
-          <w:rStyle w:val="notranslate"/>
-        </w:rPr>
-        <w:t>Longueuil</w:t>
-      </w:r>
-      <w:proofErr w:type="spellEnd"/>
-      <w:r>
-        <w:rPr>
-          <w:rStyle w:val="notranslate"/>
-        </w:rPr>
-        <w:t>, between 500,000 and 999,999 for Laval and between 1,000,000 and 9,999,999 for Montreal.</w:t>
+        <w:t xml:space="preserve"> (Text variable): Specific official toponymy, without abbreviation</w:t>
       </w:r>
       <w:r>
         <w:t xml:space="preserve"> </w:t>
       </w:r>
-      <w:r>
-        <w:rPr>
-          <w:rStyle w:val="notranslate"/>
-        </w:rPr>
-        <w:t>These values ​​are assigned sequentially without reuse.</w:t>
-      </w:r>
-      <w:r>
-        <w:t xml:space="preserve"> </w:t>
-      </w:r>
     </w:p>
     <w:p>
       <w:r>
         <w:rPr>
           <w:rFonts w:hAnsi="Symbol"/>
         </w:rPr>
-        <w:lastRenderedPageBreak/>
         <w:t></w:t>
       </w:r>
       <w:r>
         <w:t xml:space="preserve">  </w:t>
       </w:r>
-      <w:proofErr w:type="spellStart"/>
       <w:r>
         <w:rPr>
           <w:rStyle w:val="HTMLCode"/>
           <w:rFonts w:eastAsiaTheme="majorEastAsia"/>
         </w:rPr>
-        <w:t>Type_voie</w:t>
-      </w:r>
-      <w:proofErr w:type="spellEnd"/>
+        <w:t>Direction_voie (Dir_voie) -</w:t>
+      </w:r>
+      <w:r>
+        <w:rPr>
+          <w:rStyle w:val="notranslate"/>
+        </w:rPr>
+        <w:t xml:space="preserve"> (Text variable): Orientation of the official place names, without abbreviation</w:t>
+      </w:r>
+      <w:r>
+        <w:t xml:space="preserve"> </w:t>
+      </w:r>
+    </w:p>
+    <w:p>
+      <w:r>
+        <w:rPr>
+          <w:rFonts w:hAnsi="Symbol"/>
+        </w:rPr>
+        <w:t></w:t>
+      </w:r>
+      <w:r>
+        <w:t xml:space="preserve">  </w:t>
+      </w:r>
       <w:r>
         <w:rPr>
           <w:rStyle w:val="HTMLCode"/>
           <w:rFonts w:eastAsiaTheme="majorEastAsia"/>
         </w:rPr>
-        <w:t xml:space="preserve"> (</w:t>
-      </w:r>
-      <w:proofErr w:type="spellStart"/>
+        <w:t>Début_gauche (Deb_gch) -</w:t>
+      </w:r>
+      <w:r>
+        <w:rPr>
+          <w:rStyle w:val="notranslate"/>
+        </w:rPr>
+        <w:t xml:space="preserve"> (Numeric): Actual civic number located at the beginning and the left of the section</w:t>
+      </w:r>
+      <w:r>
+        <w:t xml:space="preserve"> </w:t>
+      </w:r>
+    </w:p>
+    <w:p>
+      <w:r>
+        <w:rPr>
+          <w:rFonts w:hAnsi="Symbol"/>
+        </w:rPr>
+        <w:t></w:t>
+      </w:r>
+      <w:r>
+        <w:t xml:space="preserve">  </w:t>
+      </w:r>
       <w:r>
         <w:rPr>
           <w:rStyle w:val="HTMLCode"/>
           <w:rFonts w:eastAsiaTheme="majorEastAsia"/>
         </w:rPr>
-        <w:t>Typ_voie</w:t>
-      </w:r>
-      <w:proofErr w:type="spellEnd"/>
+        <w:t>Fin_gauche (Fin_gch) -</w:t>
+      </w:r>
+      <w:r>
+        <w:rPr>
+          <w:rStyle w:val="notranslate"/>
+        </w:rPr>
+        <w:t xml:space="preserve"> (Numérique): Actual civic number located at the end and to the left of the section</w:t>
+      </w:r>
+      <w:r>
+        <w:t xml:space="preserve"> </w:t>
+      </w:r>
+    </w:p>
+    <w:p>
+      <w:r>
+        <w:rPr>
+          <w:rFonts w:hAnsi="Symbol"/>
+        </w:rPr>
+        <w:t></w:t>
+      </w:r>
+      <w:r>
+        <w:t xml:space="preserve">  </w:t>
+      </w:r>
       <w:r>
         <w:rPr>
           <w:rStyle w:val="HTMLCode"/>
           <w:rFonts w:eastAsiaTheme="majorEastAsia"/>
         </w:rPr>
-        <w:t>) -</w:t>
+        <w:t>Début_droite (Deb_drt) -</w:t>
       </w:r>
       <w:r>
         <w:rPr>
           <w:rStyle w:val="notranslate"/>
         </w:rPr>
-        <w:t xml:space="preserve"> (Text variable): Generic official place names, without abbreviation</w:t>
+        <w:t xml:space="preserve"> (Numeric): Actual civic number at the beginning and the right of the stub</w:t>
       </w:r>
       <w:r>
         <w:t xml:space="preserve"> </w:t>
@@ -2272,43 +2272,99 @@
       <w:r>
         <w:t xml:space="preserve">  </w:t>
       </w:r>
-      <w:proofErr w:type="spellStart"/>
       <w:r>
         <w:rPr>
           <w:rStyle w:val="HTMLCode"/>
           <w:rFonts w:eastAsiaTheme="majorEastAsia"/>
         </w:rPr>
-        <w:t>Lien_voie</w:t>
-      </w:r>
-      <w:proofErr w:type="spellEnd"/>
+        <w:t>Fin_droite (Fin_drt) -</w:t>
+      </w:r>
+      <w:r>
+        <w:rPr>
+          <w:rStyle w:val="notranslate"/>
+        </w:rPr>
+        <w:t xml:space="preserve"> (Numeric): Actual civic number located at the end and to the right of the stub</w:t>
+      </w:r>
+      <w:r>
+        <w:t xml:space="preserve"> </w:t>
+      </w:r>
+    </w:p>
+    <w:p>
+      <w:r>
+        <w:rPr>
+          <w:rFonts w:hAnsi="Symbol"/>
+        </w:rPr>
+        <w:t></w:t>
+      </w:r>
+      <w:r>
+        <w:t xml:space="preserve">  </w:t>
+      </w:r>
       <w:r>
         <w:rPr>
           <w:rStyle w:val="HTMLCode"/>
           <w:rFonts w:eastAsiaTheme="majorEastAsia"/>
         </w:rPr>
-        <w:t xml:space="preserve"> (</w:t>
-      </w:r>
-      <w:proofErr w:type="spellStart"/>
+        <w:t>Limite_gauche (Lim_gch) -</w:t>
+      </w:r>
+      <w:r>
+        <w:rPr>
+          <w:rStyle w:val="notranslate"/>
+        </w:rPr>
+        <w:t xml:space="preserve"> (Variable text): Administrative limit (municipality) located to the left of the section</w:t>
+      </w:r>
+      <w:r>
+        <w:t xml:space="preserve"> </w:t>
+      </w:r>
+    </w:p>
+    <w:p>
+      <w:r>
+        <w:rPr>
+          <w:rFonts w:hAnsi="Symbol"/>
+        </w:rPr>
+        <w:t></w:t>
+      </w:r>
+      <w:r>
+        <w:t xml:space="preserve">  </w:t>
+      </w:r>
       <w:r>
         <w:rPr>
           <w:rStyle w:val="HTMLCode"/>
           <w:rFonts w:eastAsiaTheme="majorEastAsia"/>
         </w:rPr>
-        <w:t>Lie_voie</w:t>
-      </w:r>
-      <w:proofErr w:type="spellEnd"/>
+        <w:t>Limite_droite (Lim_drt) -</w:t>
+      </w:r>
+      <w:r>
+        <w:rPr>
+          <w:rStyle w:val="notranslate"/>
+        </w:rPr>
+        <w:t xml:space="preserve"> (Variable text): Administrative limit (municipality) located to the right of the section</w:t>
+      </w:r>
+      <w:r>
+        <w:t xml:space="preserve"> </w:t>
+      </w:r>
+    </w:p>
+    <w:p>
+      <w:r>
+        <w:rPr>
+          <w:rFonts w:hAnsi="Symbol"/>
+        </w:rPr>
+        <w:t></w:t>
+      </w:r>
+      <w:r>
+        <w:t xml:space="preserve">  </w:t>
+      </w:r>
       <w:r>
         <w:rPr>
           <w:rStyle w:val="HTMLCode"/>
           <w:rFonts w:eastAsiaTheme="majorEastAsia"/>
         </w:rPr>
-        <w:t>) -</w:t>
+        <w:t>Arrondissement_gauche (ARR_GCH) -</w:t>
       </w:r>
       <w:r>
         <w:rPr>
           <w:rStyle w:val="notranslate"/>
         </w:rPr>
-        <w:t xml:space="preserve"> (Variable text): Particle of official place names, without abbreviation</w:t>
+        <w:t xml:space="preserve"> (Texte variable): Administrative limit of the borough located on the left of the section (N / A if not applicable because outside the City of Montreal - For the cities of Longueuil and Montreal, these are the boroughs, for the city of Laval these are former cities)</w:t>
       </w:r>
       <w:r>
         <w:t xml:space="preserve"> </w:t>
@@ -2324,587 +2380,66 @@
       <w:r>
         <w:t xml:space="preserve">  </w:t>
       </w:r>
-      <w:proofErr w:type="spellStart"/>
       <w:r>
         <w:rPr>
           <w:rStyle w:val="HTMLCode"/>
           <w:rFonts w:eastAsiaTheme="majorEastAsia"/>
         </w:rPr>
-        <w:t>Nom_voie</w:t>
-      </w:r>
-      <w:proofErr w:type="spellEnd"/>
+        <w:t>Arrondissement_droite (ARR_DRT) -</w:t>
+      </w:r>
+      <w:r>
+        <w:rPr>
+          <w:rStyle w:val="notranslate"/>
+        </w:rPr>
+        <w:t xml:space="preserve"> (Text variable): Administrative limit of the district located on the right of the section (N / A if not applicable because outside the City of Montreal)</w:t>
+      </w:r>
+      <w:r>
+        <w:t xml:space="preserve"> </w:t>
+      </w:r>
+    </w:p>
+    <w:p>
+      <w:r>
+        <w:rPr>
+          <w:rFonts w:hAnsi="Symbol"/>
+        </w:rPr>
+        <w:t></w:t>
+      </w:r>
+      <w:r>
+        <w:t xml:space="preserve">  </w:t>
+      </w:r>
       <w:r>
         <w:rPr>
           <w:rStyle w:val="HTMLCode"/>
           <w:rFonts w:eastAsiaTheme="majorEastAsia"/>
         </w:rPr>
-        <w:t xml:space="preserve"> (</w:t>
-      </w:r>
-      <w:proofErr w:type="spellStart"/>
+        <w:t>Classe (CLASSE)</w:t>
+      </w:r>
+      <w:r>
+        <w:rPr>
+          <w:rStyle w:val="notranslate"/>
+        </w:rPr>
+        <w:t xml:space="preserve"> (Digital): Class of the road (see description above)</w:t>
+      </w:r>
+      <w:r>
+        <w:t xml:space="preserve"> </w:t>
+      </w:r>
+    </w:p>
+    <w:p>
+      <w:r>
+        <w:rPr>
+          <w:rFonts w:hAnsi="Symbol"/>
+        </w:rPr>
+        <w:t></w:t>
+      </w:r>
+      <w:r>
+        <w:t xml:space="preserve">  </w:t>
+      </w:r>
       <w:r>
         <w:rPr>
           <w:rStyle w:val="HTMLCode"/>
           <w:rFonts w:eastAsiaTheme="majorEastAsia"/>
         </w:rPr>
-        <w:t>Nom_voie</w:t>
-      </w:r>
-      <w:proofErr w:type="spellEnd"/>
-      <w:r>
-        <w:rPr>
-          <w:rStyle w:val="HTMLCode"/>
-          <w:rFonts w:eastAsiaTheme="majorEastAsia"/>
-        </w:rPr>
-        <w:t>) -</w:t>
-      </w:r>
-      <w:r>
-        <w:rPr>
-          <w:rStyle w:val="notranslate"/>
-        </w:rPr>
-        <w:t xml:space="preserve"> (Text variable): Specific official toponymy, without abbreviation</w:t>
-      </w:r>
-      <w:r>
-        <w:t xml:space="preserve"> </w:t>
-      </w:r>
-    </w:p>
-    <w:p>
-      <w:r>
-        <w:rPr>
-          <w:rFonts w:hAnsi="Symbol"/>
-        </w:rPr>
-        <w:t></w:t>
-      </w:r>
-      <w:r>
-        <w:t xml:space="preserve">  </w:t>
-      </w:r>
-      <w:proofErr w:type="spellStart"/>
-      <w:r>
-        <w:rPr>
-          <w:rStyle w:val="HTMLCode"/>
-          <w:rFonts w:eastAsiaTheme="majorEastAsia"/>
-        </w:rPr>
-        <w:t>Direction_voie</w:t>
-      </w:r>
-      <w:proofErr w:type="spellEnd"/>
-      <w:r>
-        <w:rPr>
-          <w:rStyle w:val="HTMLCode"/>
-          <w:rFonts w:eastAsiaTheme="majorEastAsia"/>
-        </w:rPr>
-        <w:t xml:space="preserve"> (</w:t>
-      </w:r>
-      <w:proofErr w:type="spellStart"/>
-      <w:r>
-        <w:rPr>
-          <w:rStyle w:val="HTMLCode"/>
-          <w:rFonts w:eastAsiaTheme="majorEastAsia"/>
-        </w:rPr>
-        <w:t>Dir_voie</w:t>
-      </w:r>
-      <w:proofErr w:type="spellEnd"/>
-      <w:r>
-        <w:rPr>
-          <w:rStyle w:val="HTMLCode"/>
-          <w:rFonts w:eastAsiaTheme="majorEastAsia"/>
-        </w:rPr>
-        <w:t>) -</w:t>
-      </w:r>
-      <w:r>
-        <w:rPr>
-          <w:rStyle w:val="notranslate"/>
-        </w:rPr>
-        <w:t xml:space="preserve"> (Text variable): Orientation of the official place names, without abbreviation</w:t>
-      </w:r>
-      <w:r>
-        <w:t xml:space="preserve"> </w:t>
-      </w:r>
-    </w:p>
-    <w:p>
-      <w:r>
-        <w:rPr>
-          <w:rFonts w:hAnsi="Symbol"/>
-        </w:rPr>
-        <w:t></w:t>
-      </w:r>
-      <w:r>
-        <w:t xml:space="preserve">  </w:t>
-      </w:r>
-      <w:proofErr w:type="spellStart"/>
-      <w:r>
-        <w:rPr>
-          <w:rStyle w:val="HTMLCode"/>
-          <w:rFonts w:eastAsiaTheme="majorEastAsia"/>
-        </w:rPr>
-        <w:t>Début_gauche</w:t>
-      </w:r>
-      <w:proofErr w:type="spellEnd"/>
-      <w:r>
-        <w:rPr>
-          <w:rStyle w:val="HTMLCode"/>
-          <w:rFonts w:eastAsiaTheme="majorEastAsia"/>
-        </w:rPr>
-        <w:t xml:space="preserve"> (</w:t>
-      </w:r>
-      <w:proofErr w:type="spellStart"/>
-      <w:r>
-        <w:rPr>
-          <w:rStyle w:val="HTMLCode"/>
-          <w:rFonts w:eastAsiaTheme="majorEastAsia"/>
-        </w:rPr>
-        <w:t>Deb_gch</w:t>
-      </w:r>
-      <w:proofErr w:type="spellEnd"/>
-      <w:r>
-        <w:rPr>
-          <w:rStyle w:val="HTMLCode"/>
-          <w:rFonts w:eastAsiaTheme="majorEastAsia"/>
-        </w:rPr>
-        <w:t>) -</w:t>
-      </w:r>
-      <w:r>
-        <w:rPr>
-          <w:rStyle w:val="notranslate"/>
-        </w:rPr>
-        <w:t xml:space="preserve"> (Numeric): Actual civic number located at the beginning and the left of the section</w:t>
-      </w:r>
-      <w:r>
-        <w:t xml:space="preserve"> </w:t>
-      </w:r>
-    </w:p>
-    <w:p>
-      <w:r>
-        <w:rPr>
-          <w:rFonts w:hAnsi="Symbol"/>
-        </w:rPr>
-        <w:t></w:t>
-      </w:r>
-      <w:r>
-        <w:t xml:space="preserve">  </w:t>
-      </w:r>
-      <w:proofErr w:type="spellStart"/>
-      <w:r>
-        <w:rPr>
-          <w:rStyle w:val="HTMLCode"/>
-          <w:rFonts w:eastAsiaTheme="majorEastAsia"/>
-        </w:rPr>
-        <w:t>Fin_gauche</w:t>
-      </w:r>
-      <w:proofErr w:type="spellEnd"/>
-      <w:r>
-        <w:rPr>
-          <w:rStyle w:val="HTMLCode"/>
-          <w:rFonts w:eastAsiaTheme="majorEastAsia"/>
-        </w:rPr>
-        <w:t xml:space="preserve"> (</w:t>
-      </w:r>
-      <w:proofErr w:type="spellStart"/>
-      <w:r>
-        <w:rPr>
-          <w:rStyle w:val="HTMLCode"/>
-          <w:rFonts w:eastAsiaTheme="majorEastAsia"/>
-        </w:rPr>
-        <w:t>Fin_gch</w:t>
-      </w:r>
-      <w:proofErr w:type="spellEnd"/>
-      <w:r>
-        <w:rPr>
-          <w:rStyle w:val="HTMLCode"/>
-          <w:rFonts w:eastAsiaTheme="majorEastAsia"/>
-        </w:rPr>
-        <w:t>) -</w:t>
-      </w:r>
-      <w:r>
-        <w:rPr>
-          <w:rStyle w:val="notranslate"/>
-        </w:rPr>
-        <w:t xml:space="preserve"> (</w:t>
-      </w:r>
-      <w:proofErr w:type="spellStart"/>
-      <w:r>
-        <w:rPr>
-          <w:rStyle w:val="notranslate"/>
-        </w:rPr>
-        <w:t>Numérique</w:t>
-      </w:r>
-      <w:proofErr w:type="spellEnd"/>
-      <w:r>
-        <w:rPr>
-          <w:rStyle w:val="notranslate"/>
-        </w:rPr>
-        <w:t>): Actual civic number located at the end and to the left of the section</w:t>
-      </w:r>
-      <w:r>
-        <w:t xml:space="preserve"> </w:t>
-      </w:r>
-    </w:p>
-    <w:p>
-      <w:r>
-        <w:rPr>
-          <w:rFonts w:hAnsi="Symbol"/>
-        </w:rPr>
-        <w:t></w:t>
-      </w:r>
-      <w:r>
-        <w:t xml:space="preserve">  </w:t>
-      </w:r>
-      <w:proofErr w:type="spellStart"/>
-      <w:r>
-        <w:rPr>
-          <w:rStyle w:val="HTMLCode"/>
-          <w:rFonts w:eastAsiaTheme="majorEastAsia"/>
-        </w:rPr>
-        <w:t>Début_droite</w:t>
-      </w:r>
-      <w:proofErr w:type="spellEnd"/>
-      <w:r>
-        <w:rPr>
-          <w:rStyle w:val="HTMLCode"/>
-          <w:rFonts w:eastAsiaTheme="majorEastAsia"/>
-        </w:rPr>
-        <w:t xml:space="preserve"> (</w:t>
-      </w:r>
-      <w:proofErr w:type="spellStart"/>
-      <w:r>
-        <w:rPr>
-          <w:rStyle w:val="HTMLCode"/>
-          <w:rFonts w:eastAsiaTheme="majorEastAsia"/>
-        </w:rPr>
-        <w:t>Deb_drt</w:t>
-      </w:r>
-      <w:proofErr w:type="spellEnd"/>
-      <w:r>
-        <w:rPr>
-          <w:rStyle w:val="HTMLCode"/>
-          <w:rFonts w:eastAsiaTheme="majorEastAsia"/>
-        </w:rPr>
-        <w:t>) -</w:t>
-      </w:r>
-      <w:r>
-        <w:rPr>
-          <w:rStyle w:val="notranslate"/>
-        </w:rPr>
-        <w:t xml:space="preserve"> (Numeric): Actual civic number at the beginning and the right of the stub</w:t>
-      </w:r>
-      <w:r>
-        <w:t xml:space="preserve"> </w:t>
-      </w:r>
-    </w:p>
-    <w:p>
-      <w:r>
-        <w:rPr>
-          <w:rFonts w:hAnsi="Symbol"/>
-        </w:rPr>
-        <w:t></w:t>
-      </w:r>
-      <w:r>
-        <w:t xml:space="preserve">  </w:t>
-      </w:r>
-      <w:proofErr w:type="spellStart"/>
-      <w:r>
-        <w:rPr>
-          <w:rStyle w:val="HTMLCode"/>
-          <w:rFonts w:eastAsiaTheme="majorEastAsia"/>
-        </w:rPr>
-        <w:t>Fin_droite</w:t>
-      </w:r>
-      <w:proofErr w:type="spellEnd"/>
-      <w:r>
-        <w:rPr>
-          <w:rStyle w:val="HTMLCode"/>
-          <w:rFonts w:eastAsiaTheme="majorEastAsia"/>
-        </w:rPr>
-        <w:t xml:space="preserve"> (</w:t>
-      </w:r>
-      <w:proofErr w:type="spellStart"/>
-      <w:r>
-        <w:rPr>
-          <w:rStyle w:val="HTMLCode"/>
-          <w:rFonts w:eastAsiaTheme="majorEastAsia"/>
-        </w:rPr>
-        <w:t>Fin_drt</w:t>
-      </w:r>
-      <w:proofErr w:type="spellEnd"/>
-      <w:r>
-        <w:rPr>
-          <w:rStyle w:val="HTMLCode"/>
-          <w:rFonts w:eastAsiaTheme="majorEastAsia"/>
-        </w:rPr>
-        <w:t>) -</w:t>
-      </w:r>
-      <w:r>
-        <w:rPr>
-          <w:rStyle w:val="notranslate"/>
-        </w:rPr>
-        <w:t xml:space="preserve"> (Numeric): Actual civic number located at the end and to the right of the stub</w:t>
-      </w:r>
-      <w:r>
-        <w:t xml:space="preserve"> </w:t>
-      </w:r>
-    </w:p>
-    <w:p>
-      <w:r>
-        <w:rPr>
-          <w:rFonts w:hAnsi="Symbol"/>
-        </w:rPr>
-        <w:t></w:t>
-      </w:r>
-      <w:r>
-        <w:t xml:space="preserve">  </w:t>
-      </w:r>
-      <w:proofErr w:type="spellStart"/>
-      <w:r>
-        <w:rPr>
-          <w:rStyle w:val="HTMLCode"/>
-          <w:rFonts w:eastAsiaTheme="majorEastAsia"/>
-        </w:rPr>
-        <w:t>Limite_gauche</w:t>
-      </w:r>
-      <w:proofErr w:type="spellEnd"/>
-      <w:r>
-        <w:rPr>
-          <w:rStyle w:val="HTMLCode"/>
-          <w:rFonts w:eastAsiaTheme="majorEastAsia"/>
-        </w:rPr>
-        <w:t xml:space="preserve"> (</w:t>
-      </w:r>
-      <w:proofErr w:type="spellStart"/>
-      <w:r>
-        <w:rPr>
-          <w:rStyle w:val="HTMLCode"/>
-          <w:rFonts w:eastAsiaTheme="majorEastAsia"/>
-        </w:rPr>
-        <w:t>Lim_gch</w:t>
-      </w:r>
-      <w:proofErr w:type="spellEnd"/>
-      <w:r>
-        <w:rPr>
-          <w:rStyle w:val="HTMLCode"/>
-          <w:rFonts w:eastAsiaTheme="majorEastAsia"/>
-        </w:rPr>
-        <w:t>) -</w:t>
-      </w:r>
-      <w:r>
-        <w:rPr>
-          <w:rStyle w:val="notranslate"/>
-        </w:rPr>
-        <w:t xml:space="preserve"> (Variable text): Administrative limit (municipality) located to the left of the section</w:t>
-      </w:r>
-      <w:r>
-        <w:t xml:space="preserve"> </w:t>
-      </w:r>
-    </w:p>
-    <w:p>
-      <w:r>
-        <w:rPr>
-          <w:rFonts w:hAnsi="Symbol"/>
-        </w:rPr>
-        <w:t></w:t>
-      </w:r>
-      <w:r>
-        <w:t xml:space="preserve">  </w:t>
-      </w:r>
-      <w:proofErr w:type="spellStart"/>
-      <w:r>
-        <w:rPr>
-          <w:rStyle w:val="HTMLCode"/>
-          <w:rFonts w:eastAsiaTheme="majorEastAsia"/>
-        </w:rPr>
-        <w:t>Limite_droite</w:t>
-      </w:r>
-      <w:proofErr w:type="spellEnd"/>
-      <w:r>
-        <w:rPr>
-          <w:rStyle w:val="HTMLCode"/>
-          <w:rFonts w:eastAsiaTheme="majorEastAsia"/>
-        </w:rPr>
-        <w:t xml:space="preserve"> (</w:t>
-      </w:r>
-      <w:proofErr w:type="spellStart"/>
-      <w:r>
-        <w:rPr>
-          <w:rStyle w:val="HTMLCode"/>
-          <w:rFonts w:eastAsiaTheme="majorEastAsia"/>
-        </w:rPr>
-        <w:t>Lim_drt</w:t>
-      </w:r>
-      <w:proofErr w:type="spellEnd"/>
-      <w:r>
-        <w:rPr>
-          <w:rStyle w:val="HTMLCode"/>
-          <w:rFonts w:eastAsiaTheme="majorEastAsia"/>
-        </w:rPr>
-        <w:t>) -</w:t>
-      </w:r>
-      <w:r>
-        <w:rPr>
-          <w:rStyle w:val="notranslate"/>
-        </w:rPr>
-        <w:t xml:space="preserve"> (Variable text): Administrative limit (municipality) located to the right of the section</w:t>
-      </w:r>
-      <w:r>
-        <w:t xml:space="preserve"> </w:t>
-      </w:r>
-    </w:p>
-    <w:p>
-      <w:r>
-        <w:rPr>
-          <w:rFonts w:hAnsi="Symbol"/>
-        </w:rPr>
-        <w:t></w:t>
-      </w:r>
-      <w:r>
-        <w:t xml:space="preserve">  </w:t>
-      </w:r>
-      <w:proofErr w:type="spellStart"/>
-      <w:r>
-        <w:rPr>
-          <w:rStyle w:val="HTMLCode"/>
-          <w:rFonts w:eastAsiaTheme="majorEastAsia"/>
-        </w:rPr>
-        <w:t>Arrondissement_gauche</w:t>
-      </w:r>
-      <w:proofErr w:type="spellEnd"/>
-      <w:r>
-        <w:rPr>
-          <w:rStyle w:val="HTMLCode"/>
-          <w:rFonts w:eastAsiaTheme="majorEastAsia"/>
-        </w:rPr>
-        <w:t xml:space="preserve"> (ARR_GCH) -</w:t>
-      </w:r>
-      <w:r>
-        <w:rPr>
-          <w:rStyle w:val="notranslate"/>
-        </w:rPr>
-        <w:t xml:space="preserve"> (</w:t>
-      </w:r>
-      <w:proofErr w:type="spellStart"/>
-      <w:r>
-        <w:rPr>
-          <w:rStyle w:val="notranslate"/>
-        </w:rPr>
-        <w:t>Texte</w:t>
-      </w:r>
-      <w:proofErr w:type="spellEnd"/>
-      <w:r>
-        <w:rPr>
-          <w:rStyle w:val="notranslate"/>
-        </w:rPr>
-        <w:t xml:space="preserve"> variable): Administrative limit of the borough located on the left of the section (N / A if not applicable because outside the City of Montreal - For the cities of </w:t>
-      </w:r>
-      <w:proofErr w:type="spellStart"/>
-      <w:r>
-        <w:rPr>
-          <w:rStyle w:val="notranslate"/>
-        </w:rPr>
-        <w:t>Longueuil</w:t>
-      </w:r>
-      <w:proofErr w:type="spellEnd"/>
-      <w:r>
-        <w:rPr>
-          <w:rStyle w:val="notranslate"/>
-        </w:rPr>
-        <w:t xml:space="preserve"> and Montreal, these are the boroughs, for the city of Laval these are former cities)</w:t>
-      </w:r>
-      <w:r>
-        <w:t xml:space="preserve"> </w:t>
-      </w:r>
-    </w:p>
-    <w:p>
-      <w:r>
-        <w:rPr>
-          <w:rFonts w:hAnsi="Symbol"/>
-        </w:rPr>
-        <w:t></w:t>
-      </w:r>
-      <w:r>
-        <w:t xml:space="preserve">  </w:t>
-      </w:r>
-      <w:proofErr w:type="spellStart"/>
-      <w:r>
-        <w:rPr>
-          <w:rStyle w:val="HTMLCode"/>
-          <w:rFonts w:eastAsiaTheme="majorEastAsia"/>
-        </w:rPr>
-        <w:t>Arrondissement_droite</w:t>
-      </w:r>
-      <w:proofErr w:type="spellEnd"/>
-      <w:r>
-        <w:rPr>
-          <w:rStyle w:val="HTMLCode"/>
-          <w:rFonts w:eastAsiaTheme="majorEastAsia"/>
-        </w:rPr>
-        <w:t xml:space="preserve"> (ARR_DRT) -</w:t>
-      </w:r>
-      <w:r>
-        <w:rPr>
-          <w:rStyle w:val="notranslate"/>
-        </w:rPr>
-        <w:t xml:space="preserve"> (Text variable): Administrative limit of the district located on the right of the section (N / A if not applicable because outside the City of Montreal)</w:t>
-      </w:r>
-      <w:r>
-        <w:t xml:space="preserve"> </w:t>
-      </w:r>
-    </w:p>
-    <w:p>
-      <w:r>
-        <w:rPr>
-          <w:rFonts w:hAnsi="Symbol"/>
-        </w:rPr>
-        <w:t></w:t>
-      </w:r>
-      <w:r>
-        <w:t xml:space="preserve">  </w:t>
-      </w:r>
-      <w:proofErr w:type="spellStart"/>
-      <w:r>
-        <w:rPr>
-          <w:rStyle w:val="HTMLCode"/>
-          <w:rFonts w:eastAsiaTheme="majorEastAsia"/>
-        </w:rPr>
-        <w:t>Classe</w:t>
-      </w:r>
-      <w:proofErr w:type="spellEnd"/>
-      <w:r>
-        <w:rPr>
-          <w:rStyle w:val="HTMLCode"/>
-          <w:rFonts w:eastAsiaTheme="majorEastAsia"/>
-        </w:rPr>
-        <w:t xml:space="preserve"> (CLASSE)</w:t>
-      </w:r>
-      <w:r>
-        <w:rPr>
-          <w:rStyle w:val="notranslate"/>
-        </w:rPr>
-        <w:t xml:space="preserve"> (Digital): Class of the road (see description above)</w:t>
-      </w:r>
-      <w:r>
-        <w:t xml:space="preserve"> </w:t>
-      </w:r>
-    </w:p>
-    <w:p>
-      <w:r>
-        <w:rPr>
-          <w:rFonts w:hAnsi="Symbol"/>
-        </w:rPr>
-        <w:t></w:t>
-      </w:r>
-      <w:r>
-        <w:t xml:space="preserve">  </w:t>
-      </w:r>
-      <w:proofErr w:type="spellStart"/>
-      <w:r>
-        <w:rPr>
-          <w:rStyle w:val="HTMLCode"/>
-          <w:rFonts w:eastAsiaTheme="majorEastAsia"/>
-        </w:rPr>
-        <w:t>Sens_circulation</w:t>
-      </w:r>
-      <w:proofErr w:type="spellEnd"/>
-      <w:r>
-        <w:rPr>
-          <w:rStyle w:val="HTMLCode"/>
-          <w:rFonts w:eastAsiaTheme="majorEastAsia"/>
-        </w:rPr>
-        <w:t xml:space="preserve"> (SENS_CIR)</w:t>
+        <w:t>Sens_circulation (SENS_CIR)</w:t>
       </w:r>
       <w:r>
         <w:rPr>
@@ -3025,21 +2560,7 @@
         <w:rPr>
           <w:rFonts w:asciiTheme="minorHAnsi" w:hAnsiTheme="minorHAnsi" w:cstheme="minorHAnsi"/>
         </w:rPr>
-        <w:t xml:space="preserve"> as well as other additional files that provide more details on the coding of the signs are available in a separate set. The images and the visual </w:t>
-      </w:r>
-      <w:proofErr w:type="spellStart"/>
-      <w:r>
-        <w:rPr>
-          <w:rFonts w:asciiTheme="minorHAnsi" w:hAnsiTheme="minorHAnsi" w:cstheme="minorHAnsi"/>
-        </w:rPr>
-        <w:t>catalog</w:t>
-      </w:r>
-      <w:proofErr w:type="spellEnd"/>
-      <w:r>
-        <w:rPr>
-          <w:rFonts w:asciiTheme="minorHAnsi" w:hAnsiTheme="minorHAnsi" w:cstheme="minorHAnsi"/>
-        </w:rPr>
-        <w:t xml:space="preserve"> of all panels are also available. </w:t>
+        <w:t xml:space="preserve"> as well as other additional files that provide more details on the coding of the signs are available in a separate set. The images and the visual catalog of all panels are also available. </w:t>
       </w:r>
     </w:p>
     <w:p>
@@ -3068,21 +2589,7 @@
           <w:rFonts w:asciiTheme="minorHAnsi" w:hAnsiTheme="minorHAnsi" w:cstheme="minorHAnsi"/>
         </w:rPr>
         <w:lastRenderedPageBreak/>
-        <w:t>It should be noted that the data for some boroughs are incomplete. In addition, no data is currently available for the borough of Île-</w:t>
-      </w:r>
-      <w:proofErr w:type="spellStart"/>
-      <w:r>
-        <w:rPr>
-          <w:rFonts w:asciiTheme="minorHAnsi" w:hAnsiTheme="minorHAnsi" w:cstheme="minorHAnsi"/>
-        </w:rPr>
-        <w:t>Bizard</w:t>
-      </w:r>
-      <w:proofErr w:type="spellEnd"/>
-      <w:r>
-        <w:rPr>
-          <w:rFonts w:asciiTheme="minorHAnsi" w:hAnsiTheme="minorHAnsi" w:cstheme="minorHAnsi"/>
-        </w:rPr>
-        <w:t xml:space="preserve">-Sainte-Geneviève. </w:t>
+        <w:t xml:space="preserve">It should be noted that the data for some boroughs are incomplete. In addition, no data is currently available for the borough of Île-Bizard-Sainte-Geneviève. </w:t>
       </w:r>
     </w:p>
     <w:p>
@@ -3142,21 +2649,12 @@
           <w:rFonts w:asciiTheme="minorHAnsi" w:hAnsiTheme="minorHAnsi" w:cstheme="minorHAnsi"/>
         </w:rPr>
       </w:pPr>
-      <w:proofErr w:type="spellStart"/>
       <w:r>
         <w:rPr>
           <w:rStyle w:val="Strong"/>
           <w:rFonts w:asciiTheme="minorHAnsi" w:hAnsiTheme="minorHAnsi" w:cstheme="minorHAnsi"/>
         </w:rPr>
-        <w:t>Signaling</w:t>
-      </w:r>
-      <w:proofErr w:type="spellEnd"/>
-      <w:r>
-        <w:rPr>
-          <w:rStyle w:val="Strong"/>
-          <w:rFonts w:asciiTheme="minorHAnsi" w:hAnsiTheme="minorHAnsi" w:cstheme="minorHAnsi"/>
-        </w:rPr>
-        <w:t>-Parking</w:t>
+        <w:t>Signaling-Parking</w:t>
       </w:r>
       <w:r>
         <w:rPr>
@@ -3284,23 +2782,7 @@
           <w:rStyle w:val="notranslate"/>
           <w:rFonts w:asciiTheme="minorHAnsi" w:eastAsiaTheme="majorEastAsia" w:hAnsiTheme="minorHAnsi" w:cstheme="minorHAnsi"/>
         </w:rPr>
-        <w:t xml:space="preserve"> (</w:t>
-      </w:r>
-      <w:proofErr w:type="spellStart"/>
-      <w:r>
-        <w:rPr>
-          <w:rStyle w:val="notranslate"/>
-          <w:rFonts w:asciiTheme="minorHAnsi" w:eastAsiaTheme="majorEastAsia" w:hAnsiTheme="minorHAnsi" w:cstheme="minorHAnsi"/>
-        </w:rPr>
-        <w:t>Numérique</w:t>
-      </w:r>
-      <w:proofErr w:type="spellEnd"/>
-      <w:r>
-        <w:rPr>
-          <w:rStyle w:val="notranslate"/>
-          <w:rFonts w:asciiTheme="minorHAnsi" w:eastAsiaTheme="majorEastAsia" w:hAnsiTheme="minorHAnsi" w:cstheme="minorHAnsi"/>
-        </w:rPr>
-        <w:t>): RPA identification number of the panel</w:t>
+        <w:t xml:space="preserve"> (Numérique): RPA identification number of the panel</w:t>
       </w:r>
       <w:r>
         <w:rPr>
@@ -3570,23 +3052,7 @@
           <w:rStyle w:val="notranslate"/>
           <w:rFonts w:asciiTheme="minorHAnsi" w:eastAsiaTheme="majorEastAsia" w:hAnsiTheme="minorHAnsi" w:cstheme="minorHAnsi"/>
         </w:rPr>
-        <w:t xml:space="preserve"> (</w:t>
-      </w:r>
-      <w:proofErr w:type="spellStart"/>
-      <w:r>
-        <w:rPr>
-          <w:rStyle w:val="notranslate"/>
-          <w:rFonts w:asciiTheme="minorHAnsi" w:eastAsiaTheme="majorEastAsia" w:hAnsiTheme="minorHAnsi" w:cstheme="minorHAnsi"/>
-        </w:rPr>
-        <w:t>boolean</w:t>
-      </w:r>
-      <w:proofErr w:type="spellEnd"/>
-      <w:r>
-        <w:rPr>
-          <w:rStyle w:val="notranslate"/>
-          <w:rFonts w:asciiTheme="minorHAnsi" w:eastAsiaTheme="majorEastAsia" w:hAnsiTheme="minorHAnsi" w:cstheme="minorHAnsi"/>
-        </w:rPr>
-        <w:t>): Indicates if the post is on the street</w:t>
+        <w:t xml:space="preserve"> (boolean): Indicates if the post is on the street</w:t>
       </w:r>
       <w:r>
         <w:rPr>
@@ -3877,23 +3343,7 @@
           <w:rStyle w:val="notranslate"/>
           <w:rFonts w:asciiTheme="minorHAnsi" w:eastAsiaTheme="majorEastAsia" w:hAnsiTheme="minorHAnsi" w:cstheme="minorHAnsi"/>
         </w:rPr>
-        <w:t xml:space="preserve"> (</w:t>
-      </w:r>
-      <w:proofErr w:type="spellStart"/>
-      <w:r>
-        <w:rPr>
-          <w:rStyle w:val="notranslate"/>
-          <w:rFonts w:asciiTheme="minorHAnsi" w:eastAsiaTheme="majorEastAsia" w:hAnsiTheme="minorHAnsi" w:cstheme="minorHAnsi"/>
-        </w:rPr>
-        <w:t>Numérique</w:t>
-      </w:r>
-      <w:proofErr w:type="spellEnd"/>
-      <w:r>
-        <w:rPr>
-          <w:rStyle w:val="notranslate"/>
-          <w:rFonts w:asciiTheme="minorHAnsi" w:eastAsiaTheme="majorEastAsia" w:hAnsiTheme="minorHAnsi" w:cstheme="minorHAnsi"/>
-        </w:rPr>
-        <w:t>): Identifier of the RPA panel</w:t>
+        <w:t xml:space="preserve"> (Numérique): Identifier of the RPA panel</w:t>
       </w:r>
       <w:r>
         <w:rPr>
@@ -4183,31 +3633,7 @@
     </w:p>
     <w:p>
       <w:r>
-        <w:t xml:space="preserve">List of libraries, museums, </w:t>
-      </w:r>
-      <w:proofErr w:type="spellStart"/>
-      <w:r>
-        <w:t>theaters</w:t>
-      </w:r>
-      <w:proofErr w:type="spellEnd"/>
-      <w:r>
-        <w:t xml:space="preserve"> and exhibitions (cultural </w:t>
-      </w:r>
-      <w:proofErr w:type="spellStart"/>
-      <w:r>
-        <w:t>centers</w:t>
-      </w:r>
-      <w:proofErr w:type="spellEnd"/>
-      <w:r>
-        <w:t xml:space="preserve">, cultural </w:t>
-      </w:r>
-      <w:proofErr w:type="spellStart"/>
-      <w:r>
-        <w:t>centers</w:t>
-      </w:r>
-      <w:proofErr w:type="spellEnd"/>
-      <w:r>
-        <w:t>), and other municipal places.</w:t>
+        <w:t>List of libraries, museums, theaters and exhibitions (cultural centers, cultural centers), and other municipal places.</w:t>
       </w:r>
     </w:p>
     <w:p>

</xml_diff>

<commit_message>
add latest write up
</commit_message>
<xml_diff>
--- a/write_up/msc_disseration_methodology.docx
+++ b/write_up/msc_disseration_methodology.docx
@@ -119,8 +119,6 @@
         </w:rPr>
         <w:t>Study Area</w:t>
       </w:r>
-      <w:bookmarkStart w:id="0" w:name="_GoBack"/>
-      <w:bookmarkEnd w:id="0"/>
     </w:p>
     <w:p>
       <w:pPr>
@@ -1387,6 +1385,28 @@
     </w:p>
     <w:p>
       <w:pPr>
+        <w:pStyle w:val="Heading2"/>
+      </w:pPr>
+      <w:r>
+        <w:t>Including external sources:</w:t>
+      </w:r>
+    </w:p>
+    <w:p>
+      <w:r>
+        <w:t xml:space="preserve">POI and importance </w:t>
+      </w:r>
+    </w:p>
+    <w:p>
+      <w:pPr>
+        <w:rPr>
+          <w:rFonts w:asciiTheme="minorHAnsi" w:hAnsiTheme="minorHAnsi" w:cstheme="minorHAnsi"/>
+        </w:rPr>
+      </w:pPr>
+      <w:bookmarkStart w:id="0" w:name="_GoBack"/>
+      <w:bookmarkEnd w:id="0"/>
+    </w:p>
+    <w:p>
+      <w:pPr>
         <w:rPr>
           <w:rFonts w:asciiTheme="minorHAnsi" w:hAnsiTheme="minorHAnsi" w:cstheme="minorHAnsi"/>
         </w:rPr>
@@ -1608,6 +1628,7 @@
         <w:rPr>
           <w:rFonts w:asciiTheme="minorHAnsi" w:eastAsia="Times New Roman" w:hAnsiTheme="minorHAnsi" w:cstheme="minorHAnsi"/>
         </w:rPr>
+        <w:lastRenderedPageBreak/>
         <w:t>MTL-Roads</w:t>
       </w:r>
     </w:p>
@@ -1636,7 +1657,6 @@
         <w:rPr>
           <w:rFonts w:asciiTheme="minorHAnsi" w:hAnsiTheme="minorHAnsi" w:cstheme="minorHAnsi"/>
         </w:rPr>
-        <w:lastRenderedPageBreak/>
         <w:t xml:space="preserve">Track Classification Table: </w:t>
       </w:r>
     </w:p>

</xml_diff>

<commit_message>
finish lit review table
</commit_message>
<xml_diff>
--- a/write_up/msc_disseration_methodology.docx
+++ b/write_up/msc_disseration_methodology.docx
@@ -100,7 +100,21 @@
         <w:rPr>
           <w:rFonts w:asciiTheme="minorHAnsi" w:hAnsiTheme="minorHAnsi" w:cstheme="minorHAnsi"/>
         </w:rPr>
-        <w:t xml:space="preserve">). A shapefile containing Canada’s dissemination areas (DAs) – which are the smallest standard geographic area available on the 2016 Canadian census – was retrieved from Statistics Canada (2016). Using QGIS, a subset of DAs was created where there was an spatial overlap between the DAs and the GPS tracks of respondents to the 2017 MTL Trajet survey. As illustrated in </w:t>
+        <w:t xml:space="preserve">). A shapefile containing Canada’s dissemination areas (DAs) – which are the smallest standard geographic area available on the 2016 Canadian census – was retrieved from Statistics Canada (2016). Using QGIS, a subset of DAs was created where there was an spatial overlap between the DAs and the GPS tracks of respondents to the 2017 MTL </w:t>
+      </w:r>
+      <w:proofErr w:type="spellStart"/>
+      <w:r>
+        <w:rPr>
+          <w:rFonts w:asciiTheme="minorHAnsi" w:hAnsiTheme="minorHAnsi" w:cstheme="minorHAnsi"/>
+        </w:rPr>
+        <w:t>Trajet</w:t>
+      </w:r>
+      <w:proofErr w:type="spellEnd"/>
+      <w:r>
+        <w:rPr>
+          <w:rFonts w:asciiTheme="minorHAnsi" w:hAnsiTheme="minorHAnsi" w:cstheme="minorHAnsi"/>
+        </w:rPr>
+        <w:t xml:space="preserve"> survey. As illustrated in </w:t>
       </w:r>
       <w:r>
         <w:rPr>
@@ -259,7 +273,21 @@
         <w:rPr>
           <w:rFonts w:asciiTheme="minorHAnsi" w:hAnsiTheme="minorHAnsi" w:cstheme="minorHAnsi"/>
         </w:rPr>
-        <w:t xml:space="preserve"> routes from the MTL Trajet </w:t>
+        <w:t xml:space="preserve"> routes from the MTL </w:t>
+      </w:r>
+      <w:proofErr w:type="spellStart"/>
+      <w:r>
+        <w:rPr>
+          <w:rFonts w:asciiTheme="minorHAnsi" w:hAnsiTheme="minorHAnsi" w:cstheme="minorHAnsi"/>
+        </w:rPr>
+        <w:t>Trajet</w:t>
+      </w:r>
+      <w:proofErr w:type="spellEnd"/>
+      <w:r>
+        <w:rPr>
+          <w:rFonts w:asciiTheme="minorHAnsi" w:hAnsiTheme="minorHAnsi" w:cstheme="minorHAnsi"/>
+        </w:rPr>
+        <w:t xml:space="preserve"> </w:t>
       </w:r>
       <w:r>
         <w:rPr>
@@ -446,7 +474,23 @@
           <w:rFonts w:asciiTheme="minorHAnsi" w:hAnsiTheme="minorHAnsi" w:cstheme="minorHAnsi"/>
           <w:i/>
         </w:rPr>
-        <w:t xml:space="preserve"> geopandas </w:t>
+        <w:t xml:space="preserve"> </w:t>
+      </w:r>
+      <w:proofErr w:type="spellStart"/>
+      <w:r>
+        <w:rPr>
+          <w:rFonts w:asciiTheme="minorHAnsi" w:hAnsiTheme="minorHAnsi" w:cstheme="minorHAnsi"/>
+          <w:i/>
+        </w:rPr>
+        <w:t>geopandas</w:t>
+      </w:r>
+      <w:proofErr w:type="spellEnd"/>
+      <w:r>
+        <w:rPr>
+          <w:rFonts w:asciiTheme="minorHAnsi" w:hAnsiTheme="minorHAnsi" w:cstheme="minorHAnsi"/>
+          <w:i/>
+        </w:rPr>
+        <w:t xml:space="preserve"> </w:t>
       </w:r>
       <w:r>
         <w:rPr>
@@ -634,8 +678,17 @@
           <w:rFonts w:asciiTheme="minorHAnsi" w:hAnsiTheme="minorHAnsi"/>
           <w:sz w:val="28"/>
         </w:rPr>
-        <w:t>3.2.1 MTL Trajet</w:t>
-      </w:r>
+        <w:t xml:space="preserve">3.2.1 MTL </w:t>
+      </w:r>
+      <w:proofErr w:type="spellStart"/>
+      <w:r>
+        <w:rPr>
+          <w:rFonts w:asciiTheme="minorHAnsi" w:hAnsiTheme="minorHAnsi"/>
+          <w:sz w:val="28"/>
+        </w:rPr>
+        <w:t>Trajet</w:t>
+      </w:r>
+      <w:proofErr w:type="spellEnd"/>
     </w:p>
     <w:p>
       <w:pPr>
@@ -654,8 +707,17 @@
           <w:rFonts w:asciiTheme="minorHAnsi" w:hAnsiTheme="minorHAnsi" w:cstheme="minorHAnsi"/>
           <w:i/>
         </w:rPr>
-        <w:t>2017 MTL Trajet</w:t>
-      </w:r>
+        <w:t xml:space="preserve">2017 MTL </w:t>
+      </w:r>
+      <w:proofErr w:type="spellStart"/>
+      <w:r>
+        <w:rPr>
+          <w:rFonts w:asciiTheme="minorHAnsi" w:hAnsiTheme="minorHAnsi" w:cstheme="minorHAnsi"/>
+          <w:i/>
+        </w:rPr>
+        <w:t>Trajet</w:t>
+      </w:r>
+      <w:proofErr w:type="spellEnd"/>
       <w:r>
         <w:rPr>
           <w:rFonts w:asciiTheme="minorHAnsi" w:hAnsiTheme="minorHAnsi" w:cstheme="minorHAnsi"/>
@@ -698,7 +760,35 @@
         <w:rPr>
           <w:rFonts w:asciiTheme="minorHAnsi" w:hAnsiTheme="minorHAnsi" w:cstheme="minorHAnsi"/>
         </w:rPr>
-        <w:t xml:space="preserve">, 2017). This data is in a GeoJSON format and details 185,285 unique trips from 4,425 unique respondents (MTL Trajet, 2017). Each trip contains a unique identification number, a user-defined label for the </w:t>
+        <w:t xml:space="preserve">, 2017). This data is in a </w:t>
+      </w:r>
+      <w:proofErr w:type="spellStart"/>
+      <w:r>
+        <w:rPr>
+          <w:rFonts w:asciiTheme="minorHAnsi" w:hAnsiTheme="minorHAnsi" w:cstheme="minorHAnsi"/>
+        </w:rPr>
+        <w:t>GeoJSON</w:t>
+      </w:r>
+      <w:proofErr w:type="spellEnd"/>
+      <w:r>
+        <w:rPr>
+          <w:rFonts w:asciiTheme="minorHAnsi" w:hAnsiTheme="minorHAnsi" w:cstheme="minorHAnsi"/>
+        </w:rPr>
+        <w:t xml:space="preserve"> format and details 185,285 unique trips from 4,425 unique respondents (MTL </w:t>
+      </w:r>
+      <w:proofErr w:type="spellStart"/>
+      <w:r>
+        <w:rPr>
+          <w:rFonts w:asciiTheme="minorHAnsi" w:hAnsiTheme="minorHAnsi" w:cstheme="minorHAnsi"/>
+        </w:rPr>
+        <w:t>Trajet</w:t>
+      </w:r>
+      <w:proofErr w:type="spellEnd"/>
+      <w:r>
+        <w:rPr>
+          <w:rFonts w:asciiTheme="minorHAnsi" w:hAnsiTheme="minorHAnsi" w:cstheme="minorHAnsi"/>
+        </w:rPr>
+        <w:t xml:space="preserve">, 2017). Each trip contains a unique identification number, a user-defined label for the </w:t>
       </w:r>
       <w:r>
         <w:rPr>
@@ -763,6 +853,19 @@
           <w:rFonts w:asciiTheme="minorHAnsi" w:hAnsiTheme="minorHAnsi" w:cstheme="minorHAnsi"/>
         </w:rPr>
       </w:pPr>
+      <w:r>
+        <w:rPr>
+          <w:rFonts w:asciiTheme="minorHAnsi" w:hAnsiTheme="minorHAnsi" w:cstheme="minorHAnsi"/>
+        </w:rPr>
+        <w:t>This study makes use of the geo-routed version of the raw GPS points Open Source Routing Machine</w:t>
+      </w:r>
+    </w:p>
+    <w:p>
+      <w:pPr>
+        <w:rPr>
+          <w:rFonts w:asciiTheme="minorHAnsi" w:hAnsiTheme="minorHAnsi" w:cstheme="minorHAnsi"/>
+        </w:rPr>
+      </w:pPr>
     </w:p>
     <w:p>
       <w:pPr>
@@ -789,7 +892,21 @@
         <w:rPr>
           <w:rFonts w:asciiTheme="minorHAnsi" w:hAnsiTheme="minorHAnsi" w:cstheme="minorHAnsi"/>
         </w:rPr>
-        <w:t>Description of the key variables from data from the MTL Trajet survey before pre-processing</w:t>
+        <w:t xml:space="preserve">Description of the key variables from data from the MTL </w:t>
+      </w:r>
+      <w:proofErr w:type="spellStart"/>
+      <w:r>
+        <w:rPr>
+          <w:rFonts w:asciiTheme="minorHAnsi" w:hAnsiTheme="minorHAnsi" w:cstheme="minorHAnsi"/>
+        </w:rPr>
+        <w:t>Trajet</w:t>
+      </w:r>
+      <w:proofErr w:type="spellEnd"/>
+      <w:r>
+        <w:rPr>
+          <w:rFonts w:asciiTheme="minorHAnsi" w:hAnsiTheme="minorHAnsi" w:cstheme="minorHAnsi"/>
+        </w:rPr>
+        <w:t xml:space="preserve"> survey before pre-processing</w:t>
       </w:r>
     </w:p>
     <w:tbl>
@@ -835,6 +952,7 @@
                 <w:rFonts w:asciiTheme="minorHAnsi" w:hAnsiTheme="minorHAnsi" w:cstheme="minorHAnsi"/>
                 <w:i/>
               </w:rPr>
+              <w:lastRenderedPageBreak/>
               <w:t>Column</w:t>
             </w:r>
           </w:p>
@@ -932,6 +1050,7 @@
                 <w:i/>
               </w:rPr>
             </w:pPr>
+            <w:proofErr w:type="spellStart"/>
             <w:r>
               <w:rPr>
                 <w:rFonts w:asciiTheme="minorHAnsi" w:hAnsiTheme="minorHAnsi" w:cstheme="minorHAnsi"/>
@@ -939,6 +1058,7 @@
               </w:rPr>
               <w:t>id_trip</w:t>
             </w:r>
+            <w:proofErr w:type="spellEnd"/>
           </w:p>
         </w:tc>
         <w:tc>
@@ -1027,7 +1147,6 @@
                 <w:rFonts w:asciiTheme="minorHAnsi" w:hAnsiTheme="minorHAnsi" w:cstheme="minorHAnsi"/>
                 <w:i/>
               </w:rPr>
-              <w:lastRenderedPageBreak/>
               <w:t>mode</w:t>
             </w:r>
           </w:p>
@@ -1185,6 +1304,7 @@
                 <w:i/>
               </w:rPr>
             </w:pPr>
+            <w:proofErr w:type="spellStart"/>
             <w:r>
               <w:rPr>
                 <w:rFonts w:asciiTheme="minorHAnsi" w:hAnsiTheme="minorHAnsi" w:cstheme="minorHAnsi"/>
@@ -1192,6 +1312,7 @@
               </w:rPr>
               <w:t>starttime</w:t>
             </w:r>
+            <w:proofErr w:type="spellEnd"/>
           </w:p>
         </w:tc>
         <w:tc>
@@ -1266,6 +1387,7 @@
                 <w:i/>
               </w:rPr>
             </w:pPr>
+            <w:proofErr w:type="spellStart"/>
             <w:r>
               <w:rPr>
                 <w:rFonts w:asciiTheme="minorHAnsi" w:hAnsiTheme="minorHAnsi" w:cstheme="minorHAnsi"/>
@@ -1273,6 +1395,7 @@
               </w:rPr>
               <w:t>endtime</w:t>
             </w:r>
+            <w:proofErr w:type="spellEnd"/>
           </w:p>
         </w:tc>
         <w:tc>
@@ -1384,12 +1507,14 @@
                 <w:rFonts w:asciiTheme="minorHAnsi" w:hAnsiTheme="minorHAnsi" w:cstheme="minorHAnsi"/>
               </w:rPr>
             </w:pPr>
+            <w:proofErr w:type="spellStart"/>
             <w:r>
               <w:rPr>
                 <w:rFonts w:asciiTheme="minorHAnsi" w:hAnsiTheme="minorHAnsi" w:cstheme="minorHAnsi"/>
               </w:rPr>
               <w:t>LineString</w:t>
             </w:r>
+            <w:proofErr w:type="spellEnd"/>
           </w:p>
         </w:tc>
         <w:tc>
@@ -1437,14 +1562,37 @@
         <w:rPr>
           <w:rFonts w:asciiTheme="minorHAnsi" w:hAnsiTheme="minorHAnsi" w:cstheme="minorHAnsi"/>
         </w:rPr>
-        <w:t xml:space="preserve">The geometry of each trip, specifically, contains a collection of line segments (LineString format) derived from the original GPS trace from the user’s smartphone. The Open Source Routing Machine (OSRM) has been used on the GPS trace such the route aligns with features of the Montreal road network (Patterson, 2016). For this analysis, the geometry has been re-projected from WGS84 into NAD83 using </w:t>
-      </w:r>
+        <w:t>The geometry of each trip, specifically, contains a collection of line segments (</w:t>
+      </w:r>
+      <w:proofErr w:type="spellStart"/>
+      <w:r>
+        <w:rPr>
+          <w:rFonts w:asciiTheme="minorHAnsi" w:hAnsiTheme="minorHAnsi" w:cstheme="minorHAnsi"/>
+        </w:rPr>
+        <w:t>LineString</w:t>
+      </w:r>
+      <w:proofErr w:type="spellEnd"/>
+      <w:r>
+        <w:rPr>
+          <w:rFonts w:asciiTheme="minorHAnsi" w:hAnsiTheme="minorHAnsi" w:cstheme="minorHAnsi"/>
+        </w:rPr>
+        <w:t xml:space="preserve"> format) derived from the original GPS trace from the user’s smartphone. The Open Source Routing Machine (OSRM) has been used on the GPS trace such the route aligns with features of the Montreal road network (Patterson, 2016). For this analysis, the geometry has been re-projected from WGS84 into NAD83 using </w:t>
+      </w:r>
+      <w:proofErr w:type="spellStart"/>
       <w:r>
         <w:rPr>
           <w:rFonts w:asciiTheme="minorHAnsi" w:hAnsiTheme="minorHAnsi" w:cstheme="minorHAnsi"/>
           <w:i/>
         </w:rPr>
-        <w:t>GeoPandas.</w:t>
+        <w:t>GeoPandas</w:t>
+      </w:r>
+      <w:proofErr w:type="spellEnd"/>
+      <w:r>
+        <w:rPr>
+          <w:rFonts w:asciiTheme="minorHAnsi" w:hAnsiTheme="minorHAnsi" w:cstheme="minorHAnsi"/>
+          <w:i/>
+        </w:rPr>
+        <w:t>.</w:t>
       </w:r>
       <w:r>
         <w:rPr>
@@ -1470,7 +1618,21 @@
         <w:rPr>
           <w:rFonts w:asciiTheme="minorHAnsi" w:hAnsiTheme="minorHAnsi" w:cstheme="minorHAnsi"/>
         </w:rPr>
-        <w:t xml:space="preserve">For this study, the MTL Trajet data has been translated from its original French to English. The translated version of the unique categories of the mode and purpose of the trips is shown in </w:t>
+        <w:t xml:space="preserve">For this study, the MTL </w:t>
+      </w:r>
+      <w:proofErr w:type="spellStart"/>
+      <w:r>
+        <w:rPr>
+          <w:rFonts w:asciiTheme="minorHAnsi" w:hAnsiTheme="minorHAnsi" w:cstheme="minorHAnsi"/>
+        </w:rPr>
+        <w:t>Trajet</w:t>
+      </w:r>
+      <w:proofErr w:type="spellEnd"/>
+      <w:r>
+        <w:rPr>
+          <w:rFonts w:asciiTheme="minorHAnsi" w:hAnsiTheme="minorHAnsi" w:cstheme="minorHAnsi"/>
+        </w:rPr>
+        <w:t xml:space="preserve"> data has been translated from its original French to English. The translated version of the unique categories of the mode and purpose of the trips is shown in </w:t>
       </w:r>
       <w:r>
         <w:rPr>
@@ -1499,7 +1661,21 @@
         <w:rPr>
           <w:rFonts w:asciiTheme="minorHAnsi" w:hAnsiTheme="minorHAnsi" w:cstheme="minorHAnsi"/>
         </w:rPr>
-        <w:t>Note that, the MTL Trajet app allowed respondents to choose any combination of travel mode categories per trip, however it only allowed one category of travel purpose per trip.</w:t>
+        <w:t xml:space="preserve">Note that, the MTL </w:t>
+      </w:r>
+      <w:proofErr w:type="spellStart"/>
+      <w:r>
+        <w:rPr>
+          <w:rFonts w:asciiTheme="minorHAnsi" w:hAnsiTheme="minorHAnsi" w:cstheme="minorHAnsi"/>
+        </w:rPr>
+        <w:t>Trajet</w:t>
+      </w:r>
+      <w:proofErr w:type="spellEnd"/>
+      <w:r>
+        <w:rPr>
+          <w:rFonts w:asciiTheme="minorHAnsi" w:hAnsiTheme="minorHAnsi" w:cstheme="minorHAnsi"/>
+        </w:rPr>
+        <w:t xml:space="preserve"> app allowed respondents to choose any combination of travel mode categories per trip, however it only allowed one category of travel purpose per trip.</w:t>
       </w:r>
     </w:p>
     <w:p>
@@ -1587,7 +1763,23 @@
           <w:rFonts w:asciiTheme="minorHAnsi" w:hAnsiTheme="minorHAnsi" w:cstheme="minorHAnsi"/>
           <w:color w:val="000000" w:themeColor="text1"/>
         </w:rPr>
-        <w:t>the MTL Trajet survey</w:t>
+        <w:t xml:space="preserve">the MTL </w:t>
+      </w:r>
+      <w:proofErr w:type="spellStart"/>
+      <w:r>
+        <w:rPr>
+          <w:rFonts w:asciiTheme="minorHAnsi" w:hAnsiTheme="minorHAnsi" w:cstheme="minorHAnsi"/>
+          <w:color w:val="000000" w:themeColor="text1"/>
+        </w:rPr>
+        <w:t>Trajet</w:t>
+      </w:r>
+      <w:proofErr w:type="spellEnd"/>
+      <w:r>
+        <w:rPr>
+          <w:rFonts w:asciiTheme="minorHAnsi" w:hAnsiTheme="minorHAnsi" w:cstheme="minorHAnsi"/>
+          <w:color w:val="000000" w:themeColor="text1"/>
+        </w:rPr>
+        <w:t xml:space="preserve"> survey</w:t>
       </w:r>
     </w:p>
     <w:tbl>
@@ -1869,7 +2061,35 @@
         <w:rPr>
           <w:rFonts w:asciiTheme="minorHAnsi" w:hAnsiTheme="minorHAnsi" w:cstheme="minorHAnsi"/>
         </w:rPr>
-        <w:t xml:space="preserve">The time signature for the starttime and endtime variable of each trip has been converted from Coordinated Universal Time (UTC) to Eastern Daylight Time (EDT) for the purpose of this analysis using Python’s </w:t>
+        <w:t xml:space="preserve">The time signature for the </w:t>
+      </w:r>
+      <w:proofErr w:type="spellStart"/>
+      <w:r>
+        <w:rPr>
+          <w:rFonts w:asciiTheme="minorHAnsi" w:hAnsiTheme="minorHAnsi" w:cstheme="minorHAnsi"/>
+        </w:rPr>
+        <w:t>starttime</w:t>
+      </w:r>
+      <w:proofErr w:type="spellEnd"/>
+      <w:r>
+        <w:rPr>
+          <w:rFonts w:asciiTheme="minorHAnsi" w:hAnsiTheme="minorHAnsi" w:cstheme="minorHAnsi"/>
+        </w:rPr>
+        <w:t xml:space="preserve"> and </w:t>
+      </w:r>
+      <w:proofErr w:type="spellStart"/>
+      <w:r>
+        <w:rPr>
+          <w:rFonts w:asciiTheme="minorHAnsi" w:hAnsiTheme="minorHAnsi" w:cstheme="minorHAnsi"/>
+        </w:rPr>
+        <w:t>endtime</w:t>
+      </w:r>
+      <w:proofErr w:type="spellEnd"/>
+      <w:r>
+        <w:rPr>
+          <w:rFonts w:asciiTheme="minorHAnsi" w:hAnsiTheme="minorHAnsi" w:cstheme="minorHAnsi"/>
+        </w:rPr>
+        <w:t xml:space="preserve"> variable of each trip has been converted from Coordinated Universal Time (UTC) to Eastern Daylight Time (EDT) for the purpose of this analysis using Python’s </w:t>
       </w:r>
       <w:r>
         <w:rPr>
@@ -2024,6 +2244,7 @@
           <w:rFonts w:asciiTheme="minorHAnsi" w:hAnsiTheme="minorHAnsi"/>
           <w:sz w:val="28"/>
         </w:rPr>
+        <w:lastRenderedPageBreak/>
         <w:t xml:space="preserve">3.2.2 </w:t>
       </w:r>
       <w:r>
@@ -2077,14 +2298,7 @@
         <w:rPr>
           <w:rFonts w:asciiTheme="minorHAnsi" w:hAnsiTheme="minorHAnsi" w:cstheme="minorHAnsi"/>
         </w:rPr>
-        <w:t xml:space="preserve"> October 2017 were retrieved from the ERA-5 climate reanalysis dataset, produced by the Copernicus Climate Change Service (C3S, 2017). This data covers a </w:t>
-      </w:r>
-      <w:r>
-        <w:rPr>
-          <w:rFonts w:asciiTheme="minorHAnsi" w:hAnsiTheme="minorHAnsi" w:cstheme="minorHAnsi"/>
-        </w:rPr>
-        <w:lastRenderedPageBreak/>
-        <w:t>1</w:t>
+        <w:t xml:space="preserve"> October 2017 were retrieved from the ERA-5 climate reanalysis dataset, produced by the Copernicus Climate Change Service (C3S, 2017). This data covers a 1</w:t>
       </w:r>
       <w:r>
         <w:rPr>
@@ -2170,7 +2384,21 @@
         <w:rPr>
           <w:rFonts w:asciiTheme="minorHAnsi" w:hAnsiTheme="minorHAnsi" w:cstheme="minorHAnsi"/>
         </w:rPr>
-        <w:t xml:space="preserve"> library (Met Office, 2018) before being re-formatted and output into csv. The purpose of this was to supplement the information from the trips, as it has been found in the literature that weather has an strong influence on transport mode choice (Dubos-Golain </w:t>
+        <w:t xml:space="preserve"> library (Met Office, 2018) before being re-formatted and output into csv. The purpose of this was to supplement the information from the trips, as it has been found in the literature that weather has an strong influence on transport mode choice (Dubos-</w:t>
+      </w:r>
+      <w:proofErr w:type="spellStart"/>
+      <w:r>
+        <w:rPr>
+          <w:rFonts w:asciiTheme="minorHAnsi" w:hAnsiTheme="minorHAnsi" w:cstheme="minorHAnsi"/>
+        </w:rPr>
+        <w:t>Golain</w:t>
+      </w:r>
+      <w:proofErr w:type="spellEnd"/>
+      <w:r>
+        <w:rPr>
+          <w:rFonts w:asciiTheme="minorHAnsi" w:hAnsiTheme="minorHAnsi" w:cstheme="minorHAnsi"/>
+        </w:rPr>
+        <w:t xml:space="preserve"> </w:t>
       </w:r>
       <w:r>
         <w:rPr>
@@ -2217,7 +2445,21 @@
         <w:rPr>
           <w:rFonts w:asciiTheme="minorHAnsi" w:hAnsiTheme="minorHAnsi" w:cstheme="minorHAnsi"/>
         </w:rPr>
-        <w:t>Land use data from the City of Montreal’s 2014 Urban Land Use Plan (Plan d'urbanisme) was collected from the Montreal Open Database (</w:t>
+        <w:t xml:space="preserve">Land use data from the City of Montreal’s 2014 Urban Land Use Plan (Plan </w:t>
+      </w:r>
+      <w:proofErr w:type="spellStart"/>
+      <w:r>
+        <w:rPr>
+          <w:rFonts w:asciiTheme="minorHAnsi" w:hAnsiTheme="minorHAnsi" w:cstheme="minorHAnsi"/>
+        </w:rPr>
+        <w:t>d'urbanisme</w:t>
+      </w:r>
+      <w:proofErr w:type="spellEnd"/>
+      <w:r>
+        <w:rPr>
+          <w:rFonts w:asciiTheme="minorHAnsi" w:hAnsiTheme="minorHAnsi" w:cstheme="minorHAnsi"/>
+        </w:rPr>
+        <w:t>) was collected from the Montreal Open Database (</w:t>
       </w:r>
       <w:r>
         <w:rPr>
@@ -3345,6 +3587,7 @@
           <w:rFonts w:asciiTheme="minorHAnsi" w:hAnsiTheme="minorHAnsi"/>
           <w:sz w:val="28"/>
         </w:rPr>
+        <w:lastRenderedPageBreak/>
         <w:t xml:space="preserve"> </w:t>
       </w:r>
       <w:r>
@@ -3365,14 +3608,21 @@
         <w:rPr>
           <w:rFonts w:asciiTheme="minorHAnsi" w:hAnsiTheme="minorHAnsi" w:cstheme="minorHAnsi"/>
         </w:rPr>
-        <w:t xml:space="preserve">A number of both spatial and temporal metrics have been created for the MTL Trajet dataset to aid the analysis carried out in this report. Binary labels were created from the </w:t>
-      </w:r>
-      <w:r>
-        <w:rPr>
-          <w:rFonts w:asciiTheme="minorHAnsi" w:hAnsiTheme="minorHAnsi" w:cstheme="minorHAnsi"/>
-        </w:rPr>
-        <w:lastRenderedPageBreak/>
-        <w:t xml:space="preserve">data to indicate whether a trip occurred inside or outside of the City of Montreal (by using the </w:t>
+        <w:t xml:space="preserve">A number of both spatial and temporal metrics have been created for the MTL </w:t>
+      </w:r>
+      <w:proofErr w:type="spellStart"/>
+      <w:r>
+        <w:rPr>
+          <w:rFonts w:asciiTheme="minorHAnsi" w:hAnsiTheme="minorHAnsi" w:cstheme="minorHAnsi"/>
+        </w:rPr>
+        <w:t>Trajet</w:t>
+      </w:r>
+      <w:proofErr w:type="spellEnd"/>
+      <w:r>
+        <w:rPr>
+          <w:rFonts w:asciiTheme="minorHAnsi" w:hAnsiTheme="minorHAnsi" w:cstheme="minorHAnsi"/>
+        </w:rPr>
+        <w:t xml:space="preserve"> dataset to aid the analysis carried out in this report. Binary labels were created from the data to indicate whether a trip occurred inside or outside of the City of Montreal (by using the </w:t>
       </w:r>
       <w:r>
         <w:rPr>
@@ -3398,7 +3648,21 @@
         <w:rPr>
           <w:rFonts w:asciiTheme="minorHAnsi" w:hAnsiTheme="minorHAnsi" w:cstheme="minorHAnsi"/>
         </w:rPr>
-        <w:t xml:space="preserve">; after Zahabi </w:t>
+        <w:t xml:space="preserve">; after </w:t>
+      </w:r>
+      <w:proofErr w:type="spellStart"/>
+      <w:r>
+        <w:rPr>
+          <w:rFonts w:asciiTheme="minorHAnsi" w:hAnsiTheme="minorHAnsi" w:cstheme="minorHAnsi"/>
+        </w:rPr>
+        <w:t>Zahabi</w:t>
+      </w:r>
+      <w:proofErr w:type="spellEnd"/>
+      <w:r>
+        <w:rPr>
+          <w:rFonts w:asciiTheme="minorHAnsi" w:hAnsiTheme="minorHAnsi" w:cstheme="minorHAnsi"/>
+        </w:rPr>
+        <w:t xml:space="preserve"> </w:t>
       </w:r>
       <w:r>
         <w:rPr>
@@ -3482,7 +3746,21 @@
         <w:rPr>
           <w:rFonts w:asciiTheme="minorHAnsi" w:hAnsiTheme="minorHAnsi" w:cstheme="minorHAnsi"/>
         </w:rPr>
-        <w:t>as we expect governing spatio-temporal dynamics change throughout the day and across the city.</w:t>
+        <w:t xml:space="preserve">as we expect governing </w:t>
+      </w:r>
+      <w:proofErr w:type="spellStart"/>
+      <w:r>
+        <w:rPr>
+          <w:rFonts w:asciiTheme="minorHAnsi" w:hAnsiTheme="minorHAnsi" w:cstheme="minorHAnsi"/>
+        </w:rPr>
+        <w:t>spatio</w:t>
+      </w:r>
+      <w:proofErr w:type="spellEnd"/>
+      <w:r>
+        <w:rPr>
+          <w:rFonts w:asciiTheme="minorHAnsi" w:hAnsiTheme="minorHAnsi" w:cstheme="minorHAnsi"/>
+        </w:rPr>
+        <w:t>-temporal dynamics change throughout the day and across the city.</w:t>
       </w:r>
     </w:p>
     <w:p>
@@ -3918,12 +4196,37 @@
         </w:rPr>
         <w:t>For this study, we calculate the cardinal direction of each trip (i.e. W, N, E, S, etc.) to investigate the directional dependence (</w:t>
       </w:r>
+      <w:proofErr w:type="spellStart"/>
       <w:r>
         <w:rPr>
           <w:rFonts w:asciiTheme="minorHAnsi" w:eastAsiaTheme="minorHAnsi" w:hAnsiTheme="minorHAnsi" w:cs="Helvetica"/>
           <w:lang w:val="en-US"/>
         </w:rPr>
-        <w:t>Anistrophy and Isotrophy) of given</w:t>
+        <w:t>Anistrophy</w:t>
+      </w:r>
+      <w:proofErr w:type="spellEnd"/>
+      <w:r>
+        <w:rPr>
+          <w:rFonts w:asciiTheme="minorHAnsi" w:eastAsiaTheme="minorHAnsi" w:hAnsiTheme="minorHAnsi" w:cs="Helvetica"/>
+          <w:lang w:val="en-US"/>
+        </w:rPr>
+        <w:t xml:space="preserve"> and </w:t>
+      </w:r>
+      <w:proofErr w:type="spellStart"/>
+      <w:r>
+        <w:rPr>
+          <w:rFonts w:asciiTheme="minorHAnsi" w:eastAsiaTheme="minorHAnsi" w:hAnsiTheme="minorHAnsi" w:cs="Helvetica"/>
+          <w:lang w:val="en-US"/>
+        </w:rPr>
+        <w:t>Isotrophy</w:t>
+      </w:r>
+      <w:proofErr w:type="spellEnd"/>
+      <w:r>
+        <w:rPr>
+          <w:rFonts w:asciiTheme="minorHAnsi" w:eastAsiaTheme="minorHAnsi" w:hAnsiTheme="minorHAnsi" w:cs="Helvetica"/>
+          <w:lang w:val="en-US"/>
+        </w:rPr>
+        <w:t>) of given</w:t>
       </w:r>
       <w:r>
         <w:rPr>
@@ -4692,7 +4995,23 @@
           <w:rFonts w:asciiTheme="minorHAnsi" w:hAnsiTheme="minorHAnsi" w:cstheme="minorHAnsi"/>
           <w:i/>
         </w:rPr>
-        <w:t>magnitude = math.sqrt(((pnt2[0] - pnt1[0])**2 + (pnt2[1] - pnt1[1])**2))</w:t>
+        <w:t xml:space="preserve">magnitude = </w:t>
+      </w:r>
+      <w:proofErr w:type="spellStart"/>
+      <w:r>
+        <w:rPr>
+          <w:rFonts w:asciiTheme="minorHAnsi" w:hAnsiTheme="minorHAnsi" w:cstheme="minorHAnsi"/>
+          <w:i/>
+        </w:rPr>
+        <w:t>math.sqrt</w:t>
+      </w:r>
+      <w:proofErr w:type="spellEnd"/>
+      <w:r>
+        <w:rPr>
+          <w:rFonts w:asciiTheme="minorHAnsi" w:hAnsiTheme="minorHAnsi" w:cstheme="minorHAnsi"/>
+          <w:i/>
+        </w:rPr>
+        <w:t>(((pnt2[0] - pnt1[0])**2 + (pnt2[1] - pnt1[1])**2))</w:t>
       </w:r>
     </w:p>
     <w:p>
@@ -4743,12 +5062,85 @@
           <w:i/>
         </w:rPr>
       </w:pPr>
+      <w:proofErr w:type="spellStart"/>
       <w:r>
         <w:rPr>
           <w:rFonts w:asciiTheme="minorHAnsi" w:hAnsiTheme="minorHAnsi" w:cstheme="minorHAnsi"/>
           <w:i/>
         </w:rPr>
-        <w:t>V_east = magnitudes * np.mean(np.sin(from_dir * np.pi/180))</w:t>
+        <w:t>V_east</w:t>
+      </w:r>
+      <w:proofErr w:type="spellEnd"/>
+      <w:r>
+        <w:rPr>
+          <w:rFonts w:asciiTheme="minorHAnsi" w:hAnsiTheme="minorHAnsi" w:cstheme="minorHAnsi"/>
+          <w:i/>
+        </w:rPr>
+        <w:t xml:space="preserve"> = magnitudes * </w:t>
+      </w:r>
+      <w:proofErr w:type="spellStart"/>
+      <w:r>
+        <w:rPr>
+          <w:rFonts w:asciiTheme="minorHAnsi" w:hAnsiTheme="minorHAnsi" w:cstheme="minorHAnsi"/>
+          <w:i/>
+        </w:rPr>
+        <w:t>np.mean</w:t>
+      </w:r>
+      <w:proofErr w:type="spellEnd"/>
+      <w:r>
+        <w:rPr>
+          <w:rFonts w:asciiTheme="minorHAnsi" w:hAnsiTheme="minorHAnsi" w:cstheme="minorHAnsi"/>
+          <w:i/>
+        </w:rPr>
+        <w:t>(</w:t>
+      </w:r>
+      <w:proofErr w:type="spellStart"/>
+      <w:r>
+        <w:rPr>
+          <w:rFonts w:asciiTheme="minorHAnsi" w:hAnsiTheme="minorHAnsi" w:cstheme="minorHAnsi"/>
+          <w:i/>
+        </w:rPr>
+        <w:t>np.sin</w:t>
+      </w:r>
+      <w:proofErr w:type="spellEnd"/>
+      <w:r>
+        <w:rPr>
+          <w:rFonts w:asciiTheme="minorHAnsi" w:hAnsiTheme="minorHAnsi" w:cstheme="minorHAnsi"/>
+          <w:i/>
+        </w:rPr>
+        <w:t>(</w:t>
+      </w:r>
+      <w:proofErr w:type="spellStart"/>
+      <w:r>
+        <w:rPr>
+          <w:rFonts w:asciiTheme="minorHAnsi" w:hAnsiTheme="minorHAnsi" w:cstheme="minorHAnsi"/>
+          <w:i/>
+        </w:rPr>
+        <w:t>from_dir</w:t>
+      </w:r>
+      <w:proofErr w:type="spellEnd"/>
+      <w:r>
+        <w:rPr>
+          <w:rFonts w:asciiTheme="minorHAnsi" w:hAnsiTheme="minorHAnsi" w:cstheme="minorHAnsi"/>
+          <w:i/>
+        </w:rPr>
+        <w:t xml:space="preserve"> * </w:t>
+      </w:r>
+      <w:proofErr w:type="spellStart"/>
+      <w:r>
+        <w:rPr>
+          <w:rFonts w:asciiTheme="minorHAnsi" w:hAnsiTheme="minorHAnsi" w:cstheme="minorHAnsi"/>
+          <w:i/>
+        </w:rPr>
+        <w:t>np.pi</w:t>
+      </w:r>
+      <w:proofErr w:type="spellEnd"/>
+      <w:r>
+        <w:rPr>
+          <w:rFonts w:asciiTheme="minorHAnsi" w:hAnsiTheme="minorHAnsi" w:cstheme="minorHAnsi"/>
+          <w:i/>
+        </w:rPr>
+        <w:t>/180))</w:t>
       </w:r>
     </w:p>
     <w:p>
@@ -4759,12 +5151,85 @@
           <w:i/>
         </w:rPr>
       </w:pPr>
+      <w:proofErr w:type="spellStart"/>
       <w:r>
         <w:rPr>
           <w:rFonts w:asciiTheme="minorHAnsi" w:hAnsiTheme="minorHAnsi" w:cstheme="minorHAnsi"/>
           <w:i/>
         </w:rPr>
-        <w:t>V_north = magnitudes * np.mean(np.cos(from_dir * np.pi/180))</w:t>
+        <w:t>V_north</w:t>
+      </w:r>
+      <w:proofErr w:type="spellEnd"/>
+      <w:r>
+        <w:rPr>
+          <w:rFonts w:asciiTheme="minorHAnsi" w:hAnsiTheme="minorHAnsi" w:cstheme="minorHAnsi"/>
+          <w:i/>
+        </w:rPr>
+        <w:t xml:space="preserve"> = magnitudes * </w:t>
+      </w:r>
+      <w:proofErr w:type="spellStart"/>
+      <w:r>
+        <w:rPr>
+          <w:rFonts w:asciiTheme="minorHAnsi" w:hAnsiTheme="minorHAnsi" w:cstheme="minorHAnsi"/>
+          <w:i/>
+        </w:rPr>
+        <w:t>np.mean</w:t>
+      </w:r>
+      <w:proofErr w:type="spellEnd"/>
+      <w:r>
+        <w:rPr>
+          <w:rFonts w:asciiTheme="minorHAnsi" w:hAnsiTheme="minorHAnsi" w:cstheme="minorHAnsi"/>
+          <w:i/>
+        </w:rPr>
+        <w:t>(</w:t>
+      </w:r>
+      <w:proofErr w:type="spellStart"/>
+      <w:r>
+        <w:rPr>
+          <w:rFonts w:asciiTheme="minorHAnsi" w:hAnsiTheme="minorHAnsi" w:cstheme="minorHAnsi"/>
+          <w:i/>
+        </w:rPr>
+        <w:t>np.cos</w:t>
+      </w:r>
+      <w:proofErr w:type="spellEnd"/>
+      <w:r>
+        <w:rPr>
+          <w:rFonts w:asciiTheme="minorHAnsi" w:hAnsiTheme="minorHAnsi" w:cstheme="minorHAnsi"/>
+          <w:i/>
+        </w:rPr>
+        <w:t>(</w:t>
+      </w:r>
+      <w:proofErr w:type="spellStart"/>
+      <w:r>
+        <w:rPr>
+          <w:rFonts w:asciiTheme="minorHAnsi" w:hAnsiTheme="minorHAnsi" w:cstheme="minorHAnsi"/>
+          <w:i/>
+        </w:rPr>
+        <w:t>from_dir</w:t>
+      </w:r>
+      <w:proofErr w:type="spellEnd"/>
+      <w:r>
+        <w:rPr>
+          <w:rFonts w:asciiTheme="minorHAnsi" w:hAnsiTheme="minorHAnsi" w:cstheme="minorHAnsi"/>
+          <w:i/>
+        </w:rPr>
+        <w:t xml:space="preserve"> * </w:t>
+      </w:r>
+      <w:proofErr w:type="spellStart"/>
+      <w:r>
+        <w:rPr>
+          <w:rFonts w:asciiTheme="minorHAnsi" w:hAnsiTheme="minorHAnsi" w:cstheme="minorHAnsi"/>
+          <w:i/>
+        </w:rPr>
+        <w:t>np.pi</w:t>
+      </w:r>
+      <w:proofErr w:type="spellEnd"/>
+      <w:r>
+        <w:rPr>
+          <w:rFonts w:asciiTheme="minorHAnsi" w:hAnsiTheme="minorHAnsi" w:cstheme="minorHAnsi"/>
+          <w:i/>
+        </w:rPr>
+        <w:t>/180))</w:t>
       </w:r>
     </w:p>
     <w:p>
@@ -4791,13 +5256,63 @@
           <w:i/>
         </w:rPr>
       </w:pPr>
+      <w:proofErr w:type="spellStart"/>
       <w:r>
         <w:rPr>
           <w:rFonts w:asciiTheme="minorHAnsi" w:hAnsiTheme="minorHAnsi" w:cstheme="minorHAnsi"/>
           <w:i/>
         </w:rPr>
-        <w:t>mean_dir = np.arctan2(V_east, V_north) * 180/np.pi</w:t>
-      </w:r>
+        <w:t>mean_dir</w:t>
+      </w:r>
+      <w:proofErr w:type="spellEnd"/>
+      <w:r>
+        <w:rPr>
+          <w:rFonts w:asciiTheme="minorHAnsi" w:hAnsiTheme="minorHAnsi" w:cstheme="minorHAnsi"/>
+          <w:i/>
+        </w:rPr>
+        <w:t xml:space="preserve"> = np.arctan2(</w:t>
+      </w:r>
+      <w:proofErr w:type="spellStart"/>
+      <w:r>
+        <w:rPr>
+          <w:rFonts w:asciiTheme="minorHAnsi" w:hAnsiTheme="minorHAnsi" w:cstheme="minorHAnsi"/>
+          <w:i/>
+        </w:rPr>
+        <w:t>V_east</w:t>
+      </w:r>
+      <w:proofErr w:type="spellEnd"/>
+      <w:r>
+        <w:rPr>
+          <w:rFonts w:asciiTheme="minorHAnsi" w:hAnsiTheme="minorHAnsi" w:cstheme="minorHAnsi"/>
+          <w:i/>
+        </w:rPr>
+        <w:t xml:space="preserve">, </w:t>
+      </w:r>
+      <w:proofErr w:type="spellStart"/>
+      <w:r>
+        <w:rPr>
+          <w:rFonts w:asciiTheme="minorHAnsi" w:hAnsiTheme="minorHAnsi" w:cstheme="minorHAnsi"/>
+          <w:i/>
+        </w:rPr>
+        <w:t>V_north</w:t>
+      </w:r>
+      <w:proofErr w:type="spellEnd"/>
+      <w:r>
+        <w:rPr>
+          <w:rFonts w:asciiTheme="minorHAnsi" w:hAnsiTheme="minorHAnsi" w:cstheme="minorHAnsi"/>
+          <w:i/>
+        </w:rPr>
+        <w:t>) * 180/</w:t>
+      </w:r>
+      <w:proofErr w:type="spellStart"/>
+      <w:r>
+        <w:rPr>
+          <w:rFonts w:asciiTheme="minorHAnsi" w:hAnsiTheme="minorHAnsi" w:cstheme="minorHAnsi"/>
+          <w:i/>
+        </w:rPr>
+        <w:t>np.pi</w:t>
+      </w:r>
+      <w:proofErr w:type="spellEnd"/>
     </w:p>
     <w:p>
       <w:pPr>
@@ -4807,12 +5322,37 @@
           <w:i/>
         </w:rPr>
       </w:pPr>
+      <w:proofErr w:type="spellStart"/>
       <w:r>
         <w:rPr>
           <w:rFonts w:asciiTheme="minorHAnsi" w:hAnsiTheme="minorHAnsi" w:cstheme="minorHAnsi"/>
           <w:i/>
         </w:rPr>
-        <w:t>mean_dir = (360 + mean_dir) % 360</w:t>
+        <w:t>mean_dir</w:t>
+      </w:r>
+      <w:proofErr w:type="spellEnd"/>
+      <w:r>
+        <w:rPr>
+          <w:rFonts w:asciiTheme="minorHAnsi" w:hAnsiTheme="minorHAnsi" w:cstheme="minorHAnsi"/>
+          <w:i/>
+        </w:rPr>
+        <w:t xml:space="preserve"> = (360 + </w:t>
+      </w:r>
+      <w:proofErr w:type="spellStart"/>
+      <w:r>
+        <w:rPr>
+          <w:rFonts w:asciiTheme="minorHAnsi" w:hAnsiTheme="minorHAnsi" w:cstheme="minorHAnsi"/>
+          <w:i/>
+        </w:rPr>
+        <w:t>mean_dir</w:t>
+      </w:r>
+      <w:proofErr w:type="spellEnd"/>
+      <w:r>
+        <w:rPr>
+          <w:rFonts w:asciiTheme="minorHAnsi" w:hAnsiTheme="minorHAnsi" w:cstheme="minorHAnsi"/>
+          <w:i/>
+        </w:rPr>
+        <w:t>) % 360</w:t>
       </w:r>
     </w:p>
     <w:p>
@@ -4823,12 +5363,53 @@
           <w:i/>
         </w:rPr>
       </w:pPr>
+      <w:proofErr w:type="spellStart"/>
       <w:r>
         <w:rPr>
           <w:rFonts w:asciiTheme="minorHAnsi" w:hAnsiTheme="minorHAnsi" w:cstheme="minorHAnsi"/>
           <w:i/>
         </w:rPr>
-        <w:t>mean_dir = np.mean(mean_dir)</w:t>
+        <w:t>mean_dir</w:t>
+      </w:r>
+      <w:proofErr w:type="spellEnd"/>
+      <w:r>
+        <w:rPr>
+          <w:rFonts w:asciiTheme="minorHAnsi" w:hAnsiTheme="minorHAnsi" w:cstheme="minorHAnsi"/>
+          <w:i/>
+        </w:rPr>
+        <w:t xml:space="preserve"> = </w:t>
+      </w:r>
+      <w:proofErr w:type="spellStart"/>
+      <w:r>
+        <w:rPr>
+          <w:rFonts w:asciiTheme="minorHAnsi" w:hAnsiTheme="minorHAnsi" w:cstheme="minorHAnsi"/>
+          <w:i/>
+        </w:rPr>
+        <w:t>np.mean</w:t>
+      </w:r>
+      <w:proofErr w:type="spellEnd"/>
+      <w:r>
+        <w:rPr>
+          <w:rFonts w:asciiTheme="minorHAnsi" w:hAnsiTheme="minorHAnsi" w:cstheme="minorHAnsi"/>
+          <w:i/>
+        </w:rPr>
+        <w:t>(</w:t>
+      </w:r>
+      <w:proofErr w:type="spellStart"/>
+      <w:r>
+        <w:rPr>
+          <w:rFonts w:asciiTheme="minorHAnsi" w:hAnsiTheme="minorHAnsi" w:cstheme="minorHAnsi"/>
+          <w:i/>
+        </w:rPr>
+        <w:t>mean_dir</w:t>
+      </w:r>
+      <w:proofErr w:type="spellEnd"/>
+      <w:r>
+        <w:rPr>
+          <w:rFonts w:asciiTheme="minorHAnsi" w:hAnsiTheme="minorHAnsi" w:cstheme="minorHAnsi"/>
+          <w:i/>
+        </w:rPr>
+        <w:t>)</w:t>
       </w:r>
     </w:p>
     <w:p>
@@ -4868,7 +5449,103 @@
           <w:rFonts w:asciiTheme="minorHAnsi" w:hAnsiTheme="minorHAnsi" w:cstheme="minorHAnsi"/>
           <w:i/>
         </w:rPr>
-        <w:t>C = (1. / len(from_dir)) * (np.sum(np.cos(from_dir * np.pi/180)))</w:t>
+        <w:t xml:space="preserve">C = (1. / </w:t>
+      </w:r>
+      <w:proofErr w:type="spellStart"/>
+      <w:r>
+        <w:rPr>
+          <w:rFonts w:asciiTheme="minorHAnsi" w:hAnsiTheme="minorHAnsi" w:cstheme="minorHAnsi"/>
+          <w:i/>
+        </w:rPr>
+        <w:t>len</w:t>
+      </w:r>
+      <w:proofErr w:type="spellEnd"/>
+      <w:r>
+        <w:rPr>
+          <w:rFonts w:asciiTheme="minorHAnsi" w:hAnsiTheme="minorHAnsi" w:cstheme="minorHAnsi"/>
+          <w:i/>
+        </w:rPr>
+        <w:t>(</w:t>
+      </w:r>
+      <w:proofErr w:type="spellStart"/>
+      <w:r>
+        <w:rPr>
+          <w:rFonts w:asciiTheme="minorHAnsi" w:hAnsiTheme="minorHAnsi" w:cstheme="minorHAnsi"/>
+          <w:i/>
+        </w:rPr>
+        <w:t>from_dir</w:t>
+      </w:r>
+      <w:proofErr w:type="spellEnd"/>
+      <w:r>
+        <w:rPr>
+          <w:rFonts w:asciiTheme="minorHAnsi" w:hAnsiTheme="minorHAnsi" w:cstheme="minorHAnsi"/>
+          <w:i/>
+        </w:rPr>
+        <w:t>)) * (</w:t>
+      </w:r>
+      <w:proofErr w:type="spellStart"/>
+      <w:r>
+        <w:rPr>
+          <w:rFonts w:asciiTheme="minorHAnsi" w:hAnsiTheme="minorHAnsi" w:cstheme="minorHAnsi"/>
+          <w:i/>
+        </w:rPr>
+        <w:t>np.sum</w:t>
+      </w:r>
+      <w:proofErr w:type="spellEnd"/>
+      <w:r>
+        <w:rPr>
+          <w:rFonts w:asciiTheme="minorHAnsi" w:hAnsiTheme="minorHAnsi" w:cstheme="minorHAnsi"/>
+          <w:i/>
+        </w:rPr>
+        <w:t>(</w:t>
+      </w:r>
+      <w:proofErr w:type="spellStart"/>
+      <w:r>
+        <w:rPr>
+          <w:rFonts w:asciiTheme="minorHAnsi" w:hAnsiTheme="minorHAnsi" w:cstheme="minorHAnsi"/>
+          <w:i/>
+        </w:rPr>
+        <w:t>np.cos</w:t>
+      </w:r>
+      <w:proofErr w:type="spellEnd"/>
+      <w:r>
+        <w:rPr>
+          <w:rFonts w:asciiTheme="minorHAnsi" w:hAnsiTheme="minorHAnsi" w:cstheme="minorHAnsi"/>
+          <w:i/>
+        </w:rPr>
+        <w:t>(</w:t>
+      </w:r>
+      <w:proofErr w:type="spellStart"/>
+      <w:r>
+        <w:rPr>
+          <w:rFonts w:asciiTheme="minorHAnsi" w:hAnsiTheme="minorHAnsi" w:cstheme="minorHAnsi"/>
+          <w:i/>
+        </w:rPr>
+        <w:t>from_dir</w:t>
+      </w:r>
+      <w:proofErr w:type="spellEnd"/>
+      <w:r>
+        <w:rPr>
+          <w:rFonts w:asciiTheme="minorHAnsi" w:hAnsiTheme="minorHAnsi" w:cstheme="minorHAnsi"/>
+          <w:i/>
+        </w:rPr>
+        <w:t xml:space="preserve"> * </w:t>
+      </w:r>
+      <w:proofErr w:type="spellStart"/>
+      <w:r>
+        <w:rPr>
+          <w:rFonts w:asciiTheme="minorHAnsi" w:hAnsiTheme="minorHAnsi" w:cstheme="minorHAnsi"/>
+          <w:i/>
+        </w:rPr>
+        <w:t>np.pi</w:t>
+      </w:r>
+      <w:proofErr w:type="spellEnd"/>
+      <w:r>
+        <w:rPr>
+          <w:rFonts w:asciiTheme="minorHAnsi" w:hAnsiTheme="minorHAnsi" w:cstheme="minorHAnsi"/>
+          <w:i/>
+        </w:rPr>
+        <w:t>/180)))</w:t>
       </w:r>
     </w:p>
     <w:p>
@@ -4884,7 +5561,103 @@
           <w:rFonts w:asciiTheme="minorHAnsi" w:hAnsiTheme="minorHAnsi" w:cstheme="minorHAnsi"/>
           <w:i/>
         </w:rPr>
-        <w:t>S = (1. / len(from_dir)) * (np.sum(np.sin(from_dir * np.pi/180)))</w:t>
+        <w:t xml:space="preserve">S = (1. / </w:t>
+      </w:r>
+      <w:proofErr w:type="spellStart"/>
+      <w:r>
+        <w:rPr>
+          <w:rFonts w:asciiTheme="minorHAnsi" w:hAnsiTheme="minorHAnsi" w:cstheme="minorHAnsi"/>
+          <w:i/>
+        </w:rPr>
+        <w:t>len</w:t>
+      </w:r>
+      <w:proofErr w:type="spellEnd"/>
+      <w:r>
+        <w:rPr>
+          <w:rFonts w:asciiTheme="minorHAnsi" w:hAnsiTheme="minorHAnsi" w:cstheme="minorHAnsi"/>
+          <w:i/>
+        </w:rPr>
+        <w:t>(</w:t>
+      </w:r>
+      <w:proofErr w:type="spellStart"/>
+      <w:r>
+        <w:rPr>
+          <w:rFonts w:asciiTheme="minorHAnsi" w:hAnsiTheme="minorHAnsi" w:cstheme="minorHAnsi"/>
+          <w:i/>
+        </w:rPr>
+        <w:t>from_dir</w:t>
+      </w:r>
+      <w:proofErr w:type="spellEnd"/>
+      <w:r>
+        <w:rPr>
+          <w:rFonts w:asciiTheme="minorHAnsi" w:hAnsiTheme="minorHAnsi" w:cstheme="minorHAnsi"/>
+          <w:i/>
+        </w:rPr>
+        <w:t>)) * (</w:t>
+      </w:r>
+      <w:proofErr w:type="spellStart"/>
+      <w:r>
+        <w:rPr>
+          <w:rFonts w:asciiTheme="minorHAnsi" w:hAnsiTheme="minorHAnsi" w:cstheme="minorHAnsi"/>
+          <w:i/>
+        </w:rPr>
+        <w:t>np.sum</w:t>
+      </w:r>
+      <w:proofErr w:type="spellEnd"/>
+      <w:r>
+        <w:rPr>
+          <w:rFonts w:asciiTheme="minorHAnsi" w:hAnsiTheme="minorHAnsi" w:cstheme="minorHAnsi"/>
+          <w:i/>
+        </w:rPr>
+        <w:t>(</w:t>
+      </w:r>
+      <w:proofErr w:type="spellStart"/>
+      <w:r>
+        <w:rPr>
+          <w:rFonts w:asciiTheme="minorHAnsi" w:hAnsiTheme="minorHAnsi" w:cstheme="minorHAnsi"/>
+          <w:i/>
+        </w:rPr>
+        <w:t>np.sin</w:t>
+      </w:r>
+      <w:proofErr w:type="spellEnd"/>
+      <w:r>
+        <w:rPr>
+          <w:rFonts w:asciiTheme="minorHAnsi" w:hAnsiTheme="minorHAnsi" w:cstheme="minorHAnsi"/>
+          <w:i/>
+        </w:rPr>
+        <w:t>(</w:t>
+      </w:r>
+      <w:proofErr w:type="spellStart"/>
+      <w:r>
+        <w:rPr>
+          <w:rFonts w:asciiTheme="minorHAnsi" w:hAnsiTheme="minorHAnsi" w:cstheme="minorHAnsi"/>
+          <w:i/>
+        </w:rPr>
+        <w:t>from_dir</w:t>
+      </w:r>
+      <w:proofErr w:type="spellEnd"/>
+      <w:r>
+        <w:rPr>
+          <w:rFonts w:asciiTheme="minorHAnsi" w:hAnsiTheme="minorHAnsi" w:cstheme="minorHAnsi"/>
+          <w:i/>
+        </w:rPr>
+        <w:t xml:space="preserve"> * </w:t>
+      </w:r>
+      <w:proofErr w:type="spellStart"/>
+      <w:r>
+        <w:rPr>
+          <w:rFonts w:asciiTheme="minorHAnsi" w:hAnsiTheme="minorHAnsi" w:cstheme="minorHAnsi"/>
+          <w:i/>
+        </w:rPr>
+        <w:t>np.pi</w:t>
+      </w:r>
+      <w:proofErr w:type="spellEnd"/>
+      <w:r>
+        <w:rPr>
+          <w:rFonts w:asciiTheme="minorHAnsi" w:hAnsiTheme="minorHAnsi" w:cstheme="minorHAnsi"/>
+          <w:i/>
+        </w:rPr>
+        <w:t>/180)))</w:t>
       </w:r>
     </w:p>
     <w:p>
@@ -4900,7 +5673,6 @@
           <w:rFonts w:asciiTheme="minorHAnsi" w:hAnsiTheme="minorHAnsi" w:cstheme="minorHAnsi"/>
           <w:i/>
         </w:rPr>
-        <w:lastRenderedPageBreak/>
         <w:t>then…</w:t>
       </w:r>
     </w:p>
@@ -4912,12 +5684,21 @@
           <w:i/>
         </w:rPr>
       </w:pPr>
+      <w:proofErr w:type="spellStart"/>
       <w:r>
         <w:rPr>
           <w:rFonts w:asciiTheme="minorHAnsi" w:hAnsiTheme="minorHAnsi" w:cstheme="minorHAnsi"/>
           <w:i/>
         </w:rPr>
-        <w:t>resultant_magnitude = (C**2 + S**2)*(1./2.)</w:t>
+        <w:t>resultant_magnitude</w:t>
+      </w:r>
+      <w:proofErr w:type="spellEnd"/>
+      <w:r>
+        <w:rPr>
+          <w:rFonts w:asciiTheme="minorHAnsi" w:hAnsiTheme="minorHAnsi" w:cstheme="minorHAnsi"/>
+          <w:i/>
+        </w:rPr>
+        <w:t xml:space="preserve"> = (C**2 + S**2)*(1./2.)</w:t>
       </w:r>
     </w:p>
     <w:p>
@@ -4938,7 +5719,21 @@
         <w:rPr>
           <w:rFonts w:asciiTheme="minorHAnsi" w:hAnsiTheme="minorHAnsi" w:cstheme="minorHAnsi"/>
         </w:rPr>
-        <w:t xml:space="preserve">This results in a mean direction (in decimal degrees) and mean magnitude for each trip. The overall direction of all trip is shown in a directional windrose diagram in </w:t>
+        <w:t xml:space="preserve">This results in a mean direction (in decimal degrees) and mean magnitude for each trip. The overall direction of all trip is shown in a directional </w:t>
+      </w:r>
+      <w:proofErr w:type="spellStart"/>
+      <w:r>
+        <w:rPr>
+          <w:rFonts w:asciiTheme="minorHAnsi" w:hAnsiTheme="minorHAnsi" w:cstheme="minorHAnsi"/>
+        </w:rPr>
+        <w:t>windrose</w:t>
+      </w:r>
+      <w:proofErr w:type="spellEnd"/>
+      <w:r>
+        <w:rPr>
+          <w:rFonts w:asciiTheme="minorHAnsi" w:hAnsiTheme="minorHAnsi" w:cstheme="minorHAnsi"/>
+        </w:rPr>
+        <w:t xml:space="preserve"> diagram in </w:t>
       </w:r>
       <w:r>
         <w:rPr>
@@ -5036,7 +5831,21 @@
         <w:rPr>
           <w:rFonts w:asciiTheme="minorHAnsi" w:hAnsiTheme="minorHAnsi" w:cstheme="minorHAnsi"/>
         </w:rPr>
-        <w:t xml:space="preserve"> Circular contour plot (windrose; left) and circular histogram (right) showing the direction of trips (circle bands indicate count of trips)</w:t>
+        <w:t xml:space="preserve"> Circular contour plot (</w:t>
+      </w:r>
+      <w:proofErr w:type="spellStart"/>
+      <w:r>
+        <w:rPr>
+          <w:rFonts w:asciiTheme="minorHAnsi" w:hAnsiTheme="minorHAnsi" w:cstheme="minorHAnsi"/>
+        </w:rPr>
+        <w:t>windrose</w:t>
+      </w:r>
+      <w:proofErr w:type="spellEnd"/>
+      <w:r>
+        <w:rPr>
+          <w:rFonts w:asciiTheme="minorHAnsi" w:hAnsiTheme="minorHAnsi" w:cstheme="minorHAnsi"/>
+        </w:rPr>
+        <w:t>; left) and circular histogram (right) showing the direction of trips (circle bands indicate count of trips)</w:t>
       </w:r>
     </w:p>
     <w:p>
@@ -5065,7 +5874,21 @@
         <w:rPr>
           <w:rFonts w:asciiTheme="minorHAnsi" w:hAnsiTheme="minorHAnsi" w:cstheme="minorHAnsi"/>
         </w:rPr>
-        <w:t xml:space="preserve">Final description of column within the MTL trajet data set shown in </w:t>
+        <w:t xml:space="preserve">Final description of column within the MTL </w:t>
+      </w:r>
+      <w:proofErr w:type="spellStart"/>
+      <w:r>
+        <w:rPr>
+          <w:rFonts w:asciiTheme="minorHAnsi" w:hAnsiTheme="minorHAnsi" w:cstheme="minorHAnsi"/>
+        </w:rPr>
+        <w:t>trajet</w:t>
+      </w:r>
+      <w:proofErr w:type="spellEnd"/>
+      <w:r>
+        <w:rPr>
+          <w:rFonts w:asciiTheme="minorHAnsi" w:hAnsiTheme="minorHAnsi" w:cstheme="minorHAnsi"/>
+        </w:rPr>
+        <w:t xml:space="preserve"> data set shown in </w:t>
       </w:r>
       <w:r>
         <w:rPr>
@@ -5130,7 +5953,21 @@
         <w:rPr>
           <w:rFonts w:asciiTheme="minorHAnsi" w:hAnsiTheme="minorHAnsi" w:cstheme="minorHAnsi"/>
         </w:rPr>
-        <w:t xml:space="preserve">Description of the key variables from the MTL Trajet </w:t>
+        <w:t xml:space="preserve">Description of the key variables from the MTL </w:t>
+      </w:r>
+      <w:proofErr w:type="spellStart"/>
+      <w:r>
+        <w:rPr>
+          <w:rFonts w:asciiTheme="minorHAnsi" w:hAnsiTheme="minorHAnsi" w:cstheme="minorHAnsi"/>
+        </w:rPr>
+        <w:t>Trajet</w:t>
+      </w:r>
+      <w:proofErr w:type="spellEnd"/>
+      <w:r>
+        <w:rPr>
+          <w:rFonts w:asciiTheme="minorHAnsi" w:hAnsiTheme="minorHAnsi" w:cstheme="minorHAnsi"/>
+        </w:rPr>
+        <w:t xml:space="preserve"> </w:t>
       </w:r>
       <w:r>
         <w:rPr>
@@ -5298,12 +6135,14 @@
                 <w:rFonts w:asciiTheme="minorHAnsi" w:hAnsiTheme="minorHAnsi" w:cstheme="minorHAnsi"/>
               </w:rPr>
             </w:pPr>
+            <w:proofErr w:type="spellStart"/>
             <w:r>
               <w:rPr>
                 <w:rFonts w:asciiTheme="minorHAnsi" w:hAnsiTheme="minorHAnsi" w:cstheme="minorHAnsi"/>
               </w:rPr>
               <w:t>id_trip</w:t>
             </w:r>
+            <w:proofErr w:type="spellEnd"/>
           </w:p>
         </w:tc>
         <w:tc>
@@ -5457,12 +6296,14 @@
                 <w:rFonts w:asciiTheme="minorHAnsi" w:hAnsiTheme="minorHAnsi" w:cstheme="minorHAnsi"/>
               </w:rPr>
             </w:pPr>
+            <w:proofErr w:type="spellStart"/>
             <w:r>
               <w:rPr>
                 <w:rFonts w:asciiTheme="minorHAnsi" w:hAnsiTheme="minorHAnsi" w:cstheme="minorHAnsi"/>
               </w:rPr>
               <w:t>starttime</w:t>
             </w:r>
+            <w:proofErr w:type="spellEnd"/>
           </w:p>
         </w:tc>
         <w:tc>
@@ -5510,12 +6351,14 @@
                 <w:rFonts w:asciiTheme="minorHAnsi" w:hAnsiTheme="minorHAnsi" w:cstheme="minorHAnsi"/>
               </w:rPr>
             </w:pPr>
+            <w:proofErr w:type="spellStart"/>
             <w:r>
               <w:rPr>
                 <w:rFonts w:asciiTheme="minorHAnsi" w:hAnsiTheme="minorHAnsi" w:cstheme="minorHAnsi"/>
               </w:rPr>
               <w:t>endtime</w:t>
             </w:r>
+            <w:proofErr w:type="spellEnd"/>
           </w:p>
         </w:tc>
         <w:tc>
@@ -5627,7 +6470,23 @@
                 <w:i/>
                 <w:sz w:val="28"/>
               </w:rPr>
-              <w:t>Spatial metrics introduced for this study</w:t>
+              <w:t xml:space="preserve">Spatial </w:t>
+            </w:r>
+            <w:r>
+              <w:rPr>
+                <w:rFonts w:asciiTheme="minorHAnsi" w:hAnsiTheme="minorHAnsi" w:cstheme="minorHAnsi"/>
+                <w:i/>
+                <w:sz w:val="28"/>
+              </w:rPr>
+              <w:t>explanatory variables</w:t>
+            </w:r>
+            <w:r>
+              <w:rPr>
+                <w:rFonts w:asciiTheme="minorHAnsi" w:hAnsiTheme="minorHAnsi" w:cstheme="minorHAnsi"/>
+                <w:i/>
+                <w:sz w:val="28"/>
+              </w:rPr>
+              <w:t xml:space="preserve"> introduced for this study</w:t>
             </w:r>
           </w:p>
         </w:tc>
@@ -5646,12 +6505,14 @@
                 <w:rFonts w:asciiTheme="minorHAnsi" w:hAnsiTheme="minorHAnsi" w:cstheme="minorHAnsi"/>
               </w:rPr>
             </w:pPr>
+            <w:proofErr w:type="spellStart"/>
             <w:r>
               <w:rPr>
                 <w:rFonts w:asciiTheme="minorHAnsi" w:hAnsiTheme="minorHAnsi" w:cstheme="minorHAnsi"/>
               </w:rPr>
               <w:t>distance_m</w:t>
             </w:r>
+            <w:proofErr w:type="spellEnd"/>
           </w:p>
         </w:tc>
         <w:tc>
@@ -5699,12 +6560,14 @@
                 <w:rFonts w:asciiTheme="minorHAnsi" w:hAnsiTheme="minorHAnsi" w:cstheme="minorHAnsi"/>
               </w:rPr>
             </w:pPr>
+            <w:proofErr w:type="spellStart"/>
             <w:r>
               <w:rPr>
                 <w:rFonts w:asciiTheme="minorHAnsi" w:hAnsiTheme="minorHAnsi" w:cstheme="minorHAnsi"/>
               </w:rPr>
               <w:t>start_city</w:t>
             </w:r>
+            <w:proofErr w:type="spellEnd"/>
             <w:r>
               <w:rPr>
                 <w:rFonts w:asciiTheme="minorHAnsi" w:hAnsiTheme="minorHAnsi" w:cstheme="minorHAnsi"/>
@@ -5759,12 +6622,14 @@
                 <w:rFonts w:asciiTheme="minorHAnsi" w:hAnsiTheme="minorHAnsi" w:cstheme="minorHAnsi"/>
               </w:rPr>
             </w:pPr>
+            <w:proofErr w:type="spellStart"/>
             <w:r>
               <w:rPr>
                 <w:rFonts w:asciiTheme="minorHAnsi" w:hAnsiTheme="minorHAnsi" w:cstheme="minorHAnsi"/>
               </w:rPr>
               <w:t>end_city</w:t>
             </w:r>
+            <w:proofErr w:type="spellEnd"/>
             <w:r>
               <w:rPr>
                 <w:rFonts w:asciiTheme="minorHAnsi" w:hAnsiTheme="minorHAnsi" w:cstheme="minorHAnsi"/>
@@ -5925,12 +6790,14 @@
                 <w:rFonts w:asciiTheme="minorHAnsi" w:hAnsiTheme="minorHAnsi" w:cstheme="minorHAnsi"/>
               </w:rPr>
             </w:pPr>
+            <w:proofErr w:type="spellStart"/>
             <w:r>
               <w:rPr>
                 <w:rFonts w:asciiTheme="minorHAnsi" w:hAnsiTheme="minorHAnsi" w:cstheme="minorHAnsi"/>
               </w:rPr>
               <w:t>carddir</w:t>
             </w:r>
+            <w:proofErr w:type="spellEnd"/>
           </w:p>
         </w:tc>
         <w:tc>
@@ -5989,7 +6856,33 @@
                 <w:i/>
                 <w:sz w:val="28"/>
               </w:rPr>
-              <w:t>Temporal metrics introduced for this study</w:t>
+              <w:t xml:space="preserve">Temporal </w:t>
+            </w:r>
+            <w:r>
+              <w:rPr>
+                <w:rFonts w:asciiTheme="minorHAnsi" w:hAnsiTheme="minorHAnsi" w:cstheme="minorHAnsi"/>
+                <w:i/>
+                <w:sz w:val="28"/>
+              </w:rPr>
+              <w:t>explanatory variables</w:t>
+            </w:r>
+            <w:r>
+              <w:rPr>
+                <w:rFonts w:asciiTheme="minorHAnsi" w:hAnsiTheme="minorHAnsi" w:cstheme="minorHAnsi"/>
+                <w:i/>
+                <w:sz w:val="28"/>
+              </w:rPr>
+              <w:t xml:space="preserve"> </w:t>
+            </w:r>
+            <w:bookmarkStart w:id="0" w:name="_GoBack"/>
+            <w:bookmarkEnd w:id="0"/>
+            <w:r>
+              <w:rPr>
+                <w:rFonts w:asciiTheme="minorHAnsi" w:hAnsiTheme="minorHAnsi" w:cstheme="minorHAnsi"/>
+                <w:i/>
+                <w:sz w:val="28"/>
+              </w:rPr>
+              <w:t>introduced for this study</w:t>
             </w:r>
           </w:p>
         </w:tc>
@@ -6012,6 +6905,7 @@
               <w:rPr>
                 <w:rFonts w:asciiTheme="minorHAnsi" w:hAnsiTheme="minorHAnsi" w:cstheme="minorHAnsi"/>
               </w:rPr>
+              <w:lastRenderedPageBreak/>
               <w:t>duration</w:t>
             </w:r>
           </w:p>
@@ -6061,12 +6955,14 @@
                 <w:rFonts w:asciiTheme="minorHAnsi" w:hAnsiTheme="minorHAnsi" w:cstheme="minorHAnsi"/>
               </w:rPr>
             </w:pPr>
+            <w:proofErr w:type="spellStart"/>
             <w:r>
               <w:rPr>
                 <w:rFonts w:asciiTheme="minorHAnsi" w:hAnsiTheme="minorHAnsi" w:cstheme="minorHAnsi"/>
               </w:rPr>
               <w:t>start_rushhour</w:t>
             </w:r>
+            <w:proofErr w:type="spellEnd"/>
             <w:r>
               <w:rPr>
                 <w:rFonts w:asciiTheme="minorHAnsi" w:hAnsiTheme="minorHAnsi" w:cstheme="minorHAnsi"/>
@@ -6121,13 +7017,14 @@
                 <w:rFonts w:asciiTheme="minorHAnsi" w:hAnsiTheme="minorHAnsi" w:cstheme="minorHAnsi"/>
               </w:rPr>
             </w:pPr>
+            <w:proofErr w:type="spellStart"/>
             <w:r>
               <w:rPr>
                 <w:rFonts w:asciiTheme="minorHAnsi" w:hAnsiTheme="minorHAnsi" w:cstheme="minorHAnsi"/>
               </w:rPr>
-              <w:lastRenderedPageBreak/>
               <w:t>end_rushhour</w:t>
             </w:r>
+            <w:proofErr w:type="spellEnd"/>
             <w:r>
               <w:rPr>
                 <w:rFonts w:asciiTheme="minorHAnsi" w:hAnsiTheme="minorHAnsi" w:cstheme="minorHAnsi"/>
@@ -6635,14 +7532,37 @@
         <w:rPr>
           <w:rFonts w:asciiTheme="minorHAnsi" w:hAnsiTheme="minorHAnsi" w:cstheme="minorHAnsi"/>
         </w:rPr>
-        <w:t xml:space="preserve">To examine the spatial signature of MTL Trajet routes across the study area the data has been transformed from a network format and aggregated into dissemination areas. This has been achieved by creating an algorithm to calculate an intersection area (using the </w:t>
-      </w:r>
+        <w:t xml:space="preserve">To examine the spatial signature of MTL </w:t>
+      </w:r>
+      <w:proofErr w:type="spellStart"/>
+      <w:r>
+        <w:rPr>
+          <w:rFonts w:asciiTheme="minorHAnsi" w:hAnsiTheme="minorHAnsi" w:cstheme="minorHAnsi"/>
+        </w:rPr>
+        <w:t>Trajet</w:t>
+      </w:r>
+      <w:proofErr w:type="spellEnd"/>
+      <w:r>
+        <w:rPr>
+          <w:rFonts w:asciiTheme="minorHAnsi" w:hAnsiTheme="minorHAnsi" w:cstheme="minorHAnsi"/>
+        </w:rPr>
+        <w:t xml:space="preserve"> routes across the study area the data has been transformed from a network format and aggregated into dissemination areas. This has been achieved by creating an algorithm to calculate an intersection area (using the </w:t>
+      </w:r>
+      <w:proofErr w:type="spellStart"/>
       <w:r>
         <w:rPr>
           <w:rFonts w:asciiTheme="minorHAnsi" w:hAnsiTheme="minorHAnsi" w:cstheme="minorHAnsi"/>
           <w:i/>
         </w:rPr>
-        <w:t>geopandas ‘Spatial Join</w:t>
+        <w:t>geopandas</w:t>
+      </w:r>
+      <w:proofErr w:type="spellEnd"/>
+      <w:r>
+        <w:rPr>
+          <w:rFonts w:asciiTheme="minorHAnsi" w:hAnsiTheme="minorHAnsi" w:cstheme="minorHAnsi"/>
+          <w:i/>
+        </w:rPr>
+        <w:t xml:space="preserve"> ‘Spatial Join</w:t>
       </w:r>
       <w:r>
         <w:rPr>
@@ -6680,12 +7600,37 @@
         </w:rPr>
         <w:t xml:space="preserve">). For a given trip, dissemination areas within the intersection are given a value of 1 (red) and all other areas are given a value of 0 (grey). For the spatial analysis in this report, data has been grouped using </w:t>
       </w:r>
+      <w:proofErr w:type="spellStart"/>
       <w:r>
         <w:rPr>
           <w:rFonts w:asciiTheme="minorHAnsi" w:hAnsiTheme="minorHAnsi" w:cstheme="minorHAnsi"/>
           <w:i/>
         </w:rPr>
-        <w:t xml:space="preserve">geopandas groupby </w:t>
+        <w:t>geopandas</w:t>
+      </w:r>
+      <w:proofErr w:type="spellEnd"/>
+      <w:r>
+        <w:rPr>
+          <w:rFonts w:asciiTheme="minorHAnsi" w:hAnsiTheme="minorHAnsi" w:cstheme="minorHAnsi"/>
+          <w:i/>
+        </w:rPr>
+        <w:t xml:space="preserve"> </w:t>
+      </w:r>
+      <w:proofErr w:type="spellStart"/>
+      <w:r>
+        <w:rPr>
+          <w:rFonts w:asciiTheme="minorHAnsi" w:hAnsiTheme="minorHAnsi" w:cstheme="minorHAnsi"/>
+          <w:i/>
+        </w:rPr>
+        <w:t>groupby</w:t>
+      </w:r>
+      <w:proofErr w:type="spellEnd"/>
+      <w:r>
+        <w:rPr>
+          <w:rFonts w:asciiTheme="minorHAnsi" w:hAnsiTheme="minorHAnsi" w:cstheme="minorHAnsi"/>
+          <w:i/>
+        </w:rPr>
+        <w:t xml:space="preserve"> </w:t>
       </w:r>
       <w:r>
         <w:rPr>
@@ -6830,12 +7775,15 @@
           <w:rFonts w:asciiTheme="minorHAnsi" w:hAnsiTheme="minorHAnsi" w:cstheme="minorHAnsi"/>
         </w:rPr>
       </w:pPr>
-      <w:r>
-        <w:rPr>
-          <w:rFonts w:asciiTheme="minorHAnsi" w:hAnsiTheme="minorHAnsi" w:cstheme="minorHAnsi"/>
-        </w:rPr>
+      <w:proofErr w:type="spellStart"/>
+      <w:r>
+        <w:rPr>
+          <w:rFonts w:asciiTheme="minorHAnsi" w:hAnsiTheme="minorHAnsi" w:cstheme="minorHAnsi"/>
+        </w:rPr>
+        <w:lastRenderedPageBreak/>
         <w:t>KMeans</w:t>
       </w:r>
+      <w:proofErr w:type="spellEnd"/>
       <w:r>
         <w:rPr>
           <w:rFonts w:asciiTheme="minorHAnsi" w:hAnsiTheme="minorHAnsi" w:cstheme="minorHAnsi"/>
@@ -6853,7 +7801,21 @@
         <w:rPr>
           <w:rFonts w:asciiTheme="minorHAnsi" w:hAnsiTheme="minorHAnsi" w:cstheme="minorHAnsi"/>
         </w:rPr>
-        <w:t xml:space="preserve">In the interest of computational time KMeans was preferred over other spatial clustering algorithms. </w:t>
+        <w:t xml:space="preserve">In the interest of computational time </w:t>
+      </w:r>
+      <w:proofErr w:type="spellStart"/>
+      <w:r>
+        <w:rPr>
+          <w:rFonts w:asciiTheme="minorHAnsi" w:hAnsiTheme="minorHAnsi" w:cstheme="minorHAnsi"/>
+        </w:rPr>
+        <w:t>KMeans</w:t>
+      </w:r>
+      <w:proofErr w:type="spellEnd"/>
+      <w:r>
+        <w:rPr>
+          <w:rFonts w:asciiTheme="minorHAnsi" w:hAnsiTheme="minorHAnsi" w:cstheme="minorHAnsi"/>
+        </w:rPr>
+        <w:t xml:space="preserve"> was preferred over other spatial clustering algorithms. </w:t>
       </w:r>
     </w:p>
     <w:p>
@@ -6894,6 +7856,7 @@
         </w:rPr>
         <w:t xml:space="preserve">Global and Local Moran’s I statistics are calculated for each purpose and mode using Python’s </w:t>
       </w:r>
+      <w:proofErr w:type="spellStart"/>
       <w:r>
         <w:rPr>
           <w:rFonts w:asciiTheme="minorHAnsi" w:hAnsiTheme="minorHAnsi" w:cstheme="minorHAnsi"/>
@@ -6901,11 +7864,26 @@
         </w:rPr>
         <w:t>Pysal</w:t>
       </w:r>
-      <w:r>
-        <w:rPr>
-          <w:rFonts w:asciiTheme="minorHAnsi" w:hAnsiTheme="minorHAnsi" w:cstheme="minorHAnsi"/>
-        </w:rPr>
-        <w:t xml:space="preserve"> library (Rey &amp; Anselin, 2007). For this, a Queen’s case contiguity spatial weight matrix has been computed from the study area’s dissemination areas used. The Local Moran’s I has been used in the production of Local Indicator of Spatial Association (LISA) maps for each unique purpose and mode. </w:t>
+      <w:proofErr w:type="spellEnd"/>
+      <w:r>
+        <w:rPr>
+          <w:rFonts w:asciiTheme="minorHAnsi" w:hAnsiTheme="minorHAnsi" w:cstheme="minorHAnsi"/>
+        </w:rPr>
+        <w:t xml:space="preserve"> library (Rey &amp; </w:t>
+      </w:r>
+      <w:proofErr w:type="spellStart"/>
+      <w:r>
+        <w:rPr>
+          <w:rFonts w:asciiTheme="minorHAnsi" w:hAnsiTheme="minorHAnsi" w:cstheme="minorHAnsi"/>
+        </w:rPr>
+        <w:t>Anselin</w:t>
+      </w:r>
+      <w:proofErr w:type="spellEnd"/>
+      <w:r>
+        <w:rPr>
+          <w:rFonts w:asciiTheme="minorHAnsi" w:hAnsiTheme="minorHAnsi" w:cstheme="minorHAnsi"/>
+        </w:rPr>
+        <w:t xml:space="preserve">, 2007). For this, a Queen’s case contiguity spatial weight matrix has been computed from the study area’s dissemination areas used. The Local Moran’s I has been used in the production of Local Indicator of Spatial Association (LISA) maps for each unique purpose and mode. </w:t>
       </w:r>
     </w:p>
     <w:p>
@@ -7428,7 +8406,21 @@
         <w:rPr>
           <w:rFonts w:asciiTheme="minorHAnsi" w:hAnsiTheme="minorHAnsi" w:cstheme="minorHAnsi"/>
         </w:rPr>
-        <w:t xml:space="preserve">A methodology for creating temporal clusters by using LDA from the MTL Trajet data has been adapted from Liu &amp; Cheng (2018). The methodology starts by stringifying the data temporal aspects of the data OR creating temporal words. An example of this is a car trip to work that occurred at 7am on Monday would be transformed into “Monday_7, work, car”. </w:t>
+        <w:t xml:space="preserve">A methodology for creating temporal clusters by using LDA from the MTL </w:t>
+      </w:r>
+      <w:proofErr w:type="spellStart"/>
+      <w:r>
+        <w:rPr>
+          <w:rFonts w:asciiTheme="minorHAnsi" w:hAnsiTheme="minorHAnsi" w:cstheme="minorHAnsi"/>
+        </w:rPr>
+        <w:t>Trajet</w:t>
+      </w:r>
+      <w:proofErr w:type="spellEnd"/>
+      <w:r>
+        <w:rPr>
+          <w:rFonts w:asciiTheme="minorHAnsi" w:hAnsiTheme="minorHAnsi" w:cstheme="minorHAnsi"/>
+        </w:rPr>
+        <w:t xml:space="preserve"> data has been adapted from Liu &amp; Cheng (2018). The methodology starts by stringifying the data temporal aspects of the data OR creating temporal words. An example of this is a car trip to work that occurred at 7am on Monday would be transformed into “Monday_7, work, car”. </w:t>
       </w:r>
     </w:p>
     <w:p>
@@ -7550,11 +8542,19 @@
           <w:rFonts w:asciiTheme="minorHAnsi" w:hAnsiTheme="minorHAnsi" w:cstheme="minorHAnsi"/>
         </w:rPr>
       </w:pPr>
-      <w:r>
-        <w:rPr>
-          <w:rFonts w:asciiTheme="minorHAnsi" w:hAnsiTheme="minorHAnsi" w:cstheme="minorHAnsi"/>
-        </w:rPr>
-        <w:t>ToAdd:</w:t>
+      <w:proofErr w:type="spellStart"/>
+      <w:r>
+        <w:rPr>
+          <w:rFonts w:asciiTheme="minorHAnsi" w:hAnsiTheme="minorHAnsi" w:cstheme="minorHAnsi"/>
+        </w:rPr>
+        <w:t>ToAdd</w:t>
+      </w:r>
+      <w:proofErr w:type="spellEnd"/>
+      <w:r>
+        <w:rPr>
+          <w:rFonts w:asciiTheme="minorHAnsi" w:hAnsiTheme="minorHAnsi" w:cstheme="minorHAnsi"/>
+        </w:rPr>
+        <w:t>:</w:t>
       </w:r>
     </w:p>
     <w:p>
@@ -7626,11 +8626,19 @@
         </w:rPr>
         <w:t xml:space="preserve">- </w:t>
       </w:r>
-      <w:r>
-        <w:rPr>
-          <w:rFonts w:asciiTheme="minorHAnsi" w:hAnsiTheme="minorHAnsi" w:cstheme="minorHAnsi"/>
-        </w:rPr>
-        <w:t>Groupby hour and day</w:t>
+      <w:proofErr w:type="spellStart"/>
+      <w:r>
+        <w:rPr>
+          <w:rFonts w:asciiTheme="minorHAnsi" w:hAnsiTheme="minorHAnsi" w:cstheme="minorHAnsi"/>
+        </w:rPr>
+        <w:t>Groupby</w:t>
+      </w:r>
+      <w:proofErr w:type="spellEnd"/>
+      <w:r>
+        <w:rPr>
+          <w:rFonts w:asciiTheme="minorHAnsi" w:hAnsiTheme="minorHAnsi" w:cstheme="minorHAnsi"/>
+        </w:rPr>
+        <w:t xml:space="preserve"> hour and day</w:t>
       </w:r>
     </w:p>
     <w:p>
@@ -7771,33 +8779,83 @@
         <w:rPr>
           <w:rFonts w:asciiTheme="minorHAnsi" w:hAnsiTheme="minorHAnsi" w:cstheme="minorHAnsi"/>
         </w:rPr>
-        <w:t>- space-time calendar (after Arribas-Bel &amp; Tranos, 2017) for given regions of Montreal</w:t>
-      </w:r>
-    </w:p>
-    <w:p>
-      <w:pPr>
-        <w:rPr>
-          <w:rFonts w:asciiTheme="minorHAnsi" w:hAnsiTheme="minorHAnsi" w:cstheme="minorHAnsi"/>
-        </w:rPr>
-      </w:pPr>
-      <w:r>
-        <w:rPr>
-          <w:rFonts w:asciiTheme="minorHAnsi" w:hAnsiTheme="minorHAnsi" w:cstheme="minorHAnsi"/>
-        </w:rPr>
-        <w:t>- space-time interaction tests in pysal</w:t>
-      </w:r>
-    </w:p>
-    <w:p>
-      <w:pPr>
-        <w:rPr>
-          <w:rFonts w:asciiTheme="minorHAnsi" w:hAnsiTheme="minorHAnsi" w:cstheme="minorHAnsi"/>
-        </w:rPr>
-      </w:pPr>
-      <w:r>
-        <w:rPr>
-          <w:rFonts w:asciiTheme="minorHAnsi" w:hAnsiTheme="minorHAnsi" w:cstheme="minorHAnsi"/>
-        </w:rPr>
-        <w:t xml:space="preserve">- SatScan – for Spatio-temporal clusters </w:t>
+        <w:t xml:space="preserve">- space-time calendar (after </w:t>
+      </w:r>
+      <w:proofErr w:type="spellStart"/>
+      <w:r>
+        <w:rPr>
+          <w:rFonts w:asciiTheme="minorHAnsi" w:hAnsiTheme="minorHAnsi" w:cstheme="minorHAnsi"/>
+        </w:rPr>
+        <w:t>Arribas</w:t>
+      </w:r>
+      <w:proofErr w:type="spellEnd"/>
+      <w:r>
+        <w:rPr>
+          <w:rFonts w:asciiTheme="minorHAnsi" w:hAnsiTheme="minorHAnsi" w:cstheme="minorHAnsi"/>
+        </w:rPr>
+        <w:t xml:space="preserve">-Bel &amp; </w:t>
+      </w:r>
+      <w:proofErr w:type="spellStart"/>
+      <w:r>
+        <w:rPr>
+          <w:rFonts w:asciiTheme="minorHAnsi" w:hAnsiTheme="minorHAnsi" w:cstheme="minorHAnsi"/>
+        </w:rPr>
+        <w:t>Tranos</w:t>
+      </w:r>
+      <w:proofErr w:type="spellEnd"/>
+      <w:r>
+        <w:rPr>
+          <w:rFonts w:asciiTheme="minorHAnsi" w:hAnsiTheme="minorHAnsi" w:cstheme="minorHAnsi"/>
+        </w:rPr>
+        <w:t>, 2017) for given regions of Montreal</w:t>
+      </w:r>
+    </w:p>
+    <w:p>
+      <w:pPr>
+        <w:rPr>
+          <w:rFonts w:asciiTheme="minorHAnsi" w:hAnsiTheme="minorHAnsi" w:cstheme="minorHAnsi"/>
+        </w:rPr>
+      </w:pPr>
+      <w:r>
+        <w:rPr>
+          <w:rFonts w:asciiTheme="minorHAnsi" w:hAnsiTheme="minorHAnsi" w:cstheme="minorHAnsi"/>
+        </w:rPr>
+        <w:t xml:space="preserve">- space-time interaction tests in </w:t>
+      </w:r>
+      <w:proofErr w:type="spellStart"/>
+      <w:r>
+        <w:rPr>
+          <w:rFonts w:asciiTheme="minorHAnsi" w:hAnsiTheme="minorHAnsi" w:cstheme="minorHAnsi"/>
+        </w:rPr>
+        <w:t>pysal</w:t>
+      </w:r>
+      <w:proofErr w:type="spellEnd"/>
+    </w:p>
+    <w:p>
+      <w:pPr>
+        <w:rPr>
+          <w:rFonts w:asciiTheme="minorHAnsi" w:hAnsiTheme="minorHAnsi" w:cstheme="minorHAnsi"/>
+        </w:rPr>
+      </w:pPr>
+      <w:r>
+        <w:rPr>
+          <w:rFonts w:asciiTheme="minorHAnsi" w:hAnsiTheme="minorHAnsi" w:cstheme="minorHAnsi"/>
+        </w:rPr>
+        <w:t xml:space="preserve">- </w:t>
+      </w:r>
+      <w:proofErr w:type="spellStart"/>
+      <w:r>
+        <w:rPr>
+          <w:rFonts w:asciiTheme="minorHAnsi" w:hAnsiTheme="minorHAnsi" w:cstheme="minorHAnsi"/>
+        </w:rPr>
+        <w:t>SatScan</w:t>
+      </w:r>
+      <w:proofErr w:type="spellEnd"/>
+      <w:r>
+        <w:rPr>
+          <w:rFonts w:asciiTheme="minorHAnsi" w:hAnsiTheme="minorHAnsi" w:cstheme="minorHAnsi"/>
+        </w:rPr>
+        <w:t xml:space="preserve"> – for Spatio-temporal clusters </w:t>
       </w:r>
     </w:p>
     <w:p>
@@ -7843,7 +8901,21 @@
         <w:rPr>
           <w:rFonts w:asciiTheme="minorHAnsi" w:hAnsiTheme="minorHAnsi" w:cstheme="minorHAnsi"/>
         </w:rPr>
-        <w:t>“We aim to create conditions for ‘effective’ space-time forecasting” (Yue &amp; Yeh, 2008).</w:t>
+        <w:t xml:space="preserve">“We aim to create conditions for ‘effective’ space-time forecasting” (Yue &amp; </w:t>
+      </w:r>
+      <w:proofErr w:type="spellStart"/>
+      <w:r>
+        <w:rPr>
+          <w:rFonts w:asciiTheme="minorHAnsi" w:hAnsiTheme="minorHAnsi" w:cstheme="minorHAnsi"/>
+        </w:rPr>
+        <w:t>Yeh</w:t>
+      </w:r>
+      <w:proofErr w:type="spellEnd"/>
+      <w:r>
+        <w:rPr>
+          <w:rFonts w:asciiTheme="minorHAnsi" w:hAnsiTheme="minorHAnsi" w:cstheme="minorHAnsi"/>
+        </w:rPr>
+        <w:t>, 2008).</w:t>
       </w:r>
     </w:p>
     <w:p>
@@ -7915,7 +8987,21 @@
         <w:rPr>
           <w:rFonts w:asciiTheme="minorHAnsi" w:hAnsiTheme="minorHAnsi" w:cstheme="minorHAnsi"/>
         </w:rPr>
-        <w:t xml:space="preserve"> (2018) (Also uses grid-ified data)</w:t>
+        <w:t xml:space="preserve"> (2018) (Also uses grid-</w:t>
+      </w:r>
+      <w:proofErr w:type="spellStart"/>
+      <w:r>
+        <w:rPr>
+          <w:rFonts w:asciiTheme="minorHAnsi" w:hAnsiTheme="minorHAnsi" w:cstheme="minorHAnsi"/>
+        </w:rPr>
+        <w:t>ified</w:t>
+      </w:r>
+      <w:proofErr w:type="spellEnd"/>
+      <w:r>
+        <w:rPr>
+          <w:rFonts w:asciiTheme="minorHAnsi" w:hAnsiTheme="minorHAnsi" w:cstheme="minorHAnsi"/>
+        </w:rPr>
+        <w:t xml:space="preserve"> data)</w:t>
       </w:r>
     </w:p>
     <w:p>
@@ -8147,11 +9233,19 @@
           <w:rFonts w:asciiTheme="minorHAnsi" w:hAnsiTheme="minorHAnsi"/>
         </w:rPr>
       </w:pPr>
-      <w:r>
-        <w:rPr>
-          <w:rFonts w:asciiTheme="minorHAnsi" w:hAnsiTheme="minorHAnsi"/>
-        </w:rPr>
-        <w:t>Dbscan doesn’t scale well</w:t>
+      <w:proofErr w:type="spellStart"/>
+      <w:r>
+        <w:rPr>
+          <w:rFonts w:asciiTheme="minorHAnsi" w:hAnsiTheme="minorHAnsi"/>
+        </w:rPr>
+        <w:t>Dbscan</w:t>
+      </w:r>
+      <w:proofErr w:type="spellEnd"/>
+      <w:r>
+        <w:rPr>
+          <w:rFonts w:asciiTheme="minorHAnsi" w:hAnsiTheme="minorHAnsi"/>
+        </w:rPr>
+        <w:t xml:space="preserve"> doesn’t scale well</w:t>
       </w:r>
     </w:p>
     <w:p>
@@ -8196,7 +9290,21 @@
         <w:rPr>
           <w:rFonts w:asciiTheme="minorHAnsi" w:hAnsiTheme="minorHAnsi" w:cstheme="minorHAnsi"/>
         </w:rPr>
-        <w:t>Significant class-imbalance exists in the MTL Trajet data (show histogram of classes) so data may need to be under/over sampling.</w:t>
+        <w:t xml:space="preserve">Significant class-imbalance exists in the MTL </w:t>
+      </w:r>
+      <w:proofErr w:type="spellStart"/>
+      <w:r>
+        <w:rPr>
+          <w:rFonts w:asciiTheme="minorHAnsi" w:hAnsiTheme="minorHAnsi" w:cstheme="minorHAnsi"/>
+        </w:rPr>
+        <w:t>Trajet</w:t>
+      </w:r>
+      <w:proofErr w:type="spellEnd"/>
+      <w:r>
+        <w:rPr>
+          <w:rFonts w:asciiTheme="minorHAnsi" w:hAnsiTheme="minorHAnsi" w:cstheme="minorHAnsi"/>
+        </w:rPr>
+        <w:t xml:space="preserve"> data (show histogram of classes) so data may need to be under/over sampling.</w:t>
       </w:r>
     </w:p>
     <w:p>
@@ -8290,22 +9398,19 @@
     <w:p>
       <w:pPr>
         <w:spacing w:before="100" w:beforeAutospacing="1" w:after="100" w:afterAutospacing="1"/>
-      </w:pPr>
-      <w:r>
         <w:rPr>
           <w:rFonts w:ascii="Calibri" w:hAnsi="Calibri"/>
           <w:sz w:val="22"/>
           <w:szCs w:val="22"/>
         </w:rPr>
-        <w:t>“</w:t>
-      </w:r>
+      </w:pPr>
       <w:r>
         <w:rPr>
           <w:rFonts w:ascii="Calibri" w:hAnsi="Calibri"/>
           <w:sz w:val="22"/>
           <w:szCs w:val="22"/>
         </w:rPr>
-        <w:t>It takes few parameters to create a successful model and the structure of decision tree ensembles avoid overfitting instinctively.</w:t>
+        <w:t>“</w:t>
       </w:r>
       <w:r>
         <w:rPr>
@@ -8313,7 +9418,34 @@
           <w:sz w:val="22"/>
           <w:szCs w:val="22"/>
         </w:rPr>
+        <w:t>It takes few parameters to create a successful model and the structure of decision tree ensembles avoid overfitting instinctively.</w:t>
+      </w:r>
+      <w:r>
+        <w:rPr>
+          <w:rFonts w:ascii="Calibri" w:hAnsi="Calibri"/>
+          <w:sz w:val="22"/>
+          <w:szCs w:val="22"/>
+        </w:rPr>
         <w:t>”</w:t>
+      </w:r>
+    </w:p>
+    <w:p>
+      <w:pPr>
+        <w:spacing w:before="100" w:beforeAutospacing="1" w:after="100" w:afterAutospacing="1"/>
+      </w:pPr>
+      <w:r>
+        <w:rPr>
+          <w:rFonts w:ascii="Calibri" w:hAnsi="Calibri" w:cs="Calibri"/>
+        </w:rPr>
+        <w:t>﻿</w:t>
+      </w:r>
+      <w:proofErr w:type="spellStart"/>
+      <w:r>
+        <w:t>Breiman</w:t>
+      </w:r>
+      <w:proofErr w:type="spellEnd"/>
+      <w:r>
+        <w:t>, L., 2001. Random forests. Mach. Learn. 45 (1), 5–32.</w:t>
       </w:r>
     </w:p>
     <w:p>
@@ -8392,7 +9524,21 @@
         <w:rPr>
           <w:rFonts w:asciiTheme="minorHAnsi" w:hAnsiTheme="minorHAnsi" w:cstheme="minorHAnsi"/>
         </w:rPr>
-        <w:t>CNN for space (requires gridification of data)</w:t>
+        <w:t xml:space="preserve">CNN for space (requires </w:t>
+      </w:r>
+      <w:proofErr w:type="spellStart"/>
+      <w:r>
+        <w:rPr>
+          <w:rFonts w:asciiTheme="minorHAnsi" w:hAnsiTheme="minorHAnsi" w:cstheme="minorHAnsi"/>
+        </w:rPr>
+        <w:t>gridification</w:t>
+      </w:r>
+      <w:proofErr w:type="spellEnd"/>
+      <w:r>
+        <w:rPr>
+          <w:rFonts w:asciiTheme="minorHAnsi" w:hAnsiTheme="minorHAnsi" w:cstheme="minorHAnsi"/>
+        </w:rPr>
+        <w:t xml:space="preserve"> of data)</w:t>
       </w:r>
     </w:p>
     <w:p>
@@ -8637,7 +9783,21 @@
         <w:rPr>
           <w:rFonts w:asciiTheme="minorHAnsi" w:hAnsiTheme="minorHAnsi" w:cstheme="minorHAnsi"/>
         </w:rPr>
-        <w:t>- General spatial error with GPS (drift and jump; Bantis &amp; Haworth, 2017)</w:t>
+        <w:t xml:space="preserve">- General spatial error with GPS (drift and jump; </w:t>
+      </w:r>
+      <w:proofErr w:type="spellStart"/>
+      <w:r>
+        <w:rPr>
+          <w:rFonts w:asciiTheme="minorHAnsi" w:hAnsiTheme="minorHAnsi" w:cstheme="minorHAnsi"/>
+        </w:rPr>
+        <w:t>Bantis</w:t>
+      </w:r>
+      <w:proofErr w:type="spellEnd"/>
+      <w:r>
+        <w:rPr>
+          <w:rFonts w:asciiTheme="minorHAnsi" w:hAnsiTheme="minorHAnsi" w:cstheme="minorHAnsi"/>
+        </w:rPr>
+        <w:t xml:space="preserve"> &amp; Haworth, 2017)</w:t>
       </w:r>
     </w:p>
     <w:p>
@@ -8663,7 +9823,21 @@
         <w:rPr>
           <w:rFonts w:asciiTheme="minorHAnsi" w:hAnsiTheme="minorHAnsi" w:cstheme="minorHAnsi"/>
         </w:rPr>
-        <w:t xml:space="preserve">- Difficult to falsify MTL Trajet as is the case with all VGI (Elwood </w:t>
+        <w:t xml:space="preserve">- Difficult to falsify MTL </w:t>
+      </w:r>
+      <w:proofErr w:type="spellStart"/>
+      <w:r>
+        <w:rPr>
+          <w:rFonts w:asciiTheme="minorHAnsi" w:hAnsiTheme="minorHAnsi" w:cstheme="minorHAnsi"/>
+        </w:rPr>
+        <w:t>Trajet</w:t>
+      </w:r>
+      <w:proofErr w:type="spellEnd"/>
+      <w:r>
+        <w:rPr>
+          <w:rFonts w:asciiTheme="minorHAnsi" w:hAnsiTheme="minorHAnsi" w:cstheme="minorHAnsi"/>
+        </w:rPr>
+        <w:t xml:space="preserve"> as is the case with all VGI (Elwood </w:t>
       </w:r>
       <w:r>
         <w:rPr>
@@ -8689,7 +9863,21 @@
         <w:rPr>
           <w:rFonts w:asciiTheme="minorHAnsi" w:hAnsiTheme="minorHAnsi" w:cstheme="minorHAnsi"/>
         </w:rPr>
-        <w:t xml:space="preserve">- mistaken data due to carelessness, something which especially true if the user is making frequent trips on the MTL Trajet app (Shi </w:t>
+        <w:t xml:space="preserve">- mistaken data due to carelessness, something which especially true if the user is making frequent trips on the MTL </w:t>
+      </w:r>
+      <w:proofErr w:type="spellStart"/>
+      <w:r>
+        <w:rPr>
+          <w:rFonts w:asciiTheme="minorHAnsi" w:hAnsiTheme="minorHAnsi" w:cstheme="minorHAnsi"/>
+        </w:rPr>
+        <w:t>Trajet</w:t>
+      </w:r>
+      <w:proofErr w:type="spellEnd"/>
+      <w:r>
+        <w:rPr>
+          <w:rFonts w:asciiTheme="minorHAnsi" w:hAnsiTheme="minorHAnsi" w:cstheme="minorHAnsi"/>
+        </w:rPr>
+        <w:t xml:space="preserve"> app (Shi </w:t>
       </w:r>
       <w:r>
         <w:rPr>
@@ -8742,7 +9930,21 @@
         <w:rPr>
           <w:rFonts w:asciiTheme="minorHAnsi" w:hAnsiTheme="minorHAnsi" w:cstheme="minorHAnsi"/>
         </w:rPr>
-        <w:t xml:space="preserve">- No indication of which users are making which trips (as the data is completely anonymised) (Yazdizadeh </w:t>
+        <w:t>- No indication of which users are making which trips (as the data is completely anonymised) (</w:t>
+      </w:r>
+      <w:proofErr w:type="spellStart"/>
+      <w:r>
+        <w:rPr>
+          <w:rFonts w:asciiTheme="minorHAnsi" w:hAnsiTheme="minorHAnsi" w:cstheme="minorHAnsi"/>
+        </w:rPr>
+        <w:t>Yazdizadeh</w:t>
+      </w:r>
+      <w:proofErr w:type="spellEnd"/>
+      <w:r>
+        <w:rPr>
+          <w:rFonts w:asciiTheme="minorHAnsi" w:hAnsiTheme="minorHAnsi" w:cstheme="minorHAnsi"/>
+        </w:rPr>
+        <w:t xml:space="preserve"> </w:t>
       </w:r>
       <w:r>
         <w:rPr>
@@ -8786,6 +9988,57 @@
       </w:r>
     </w:p>
     <w:p>
+      <w:r>
+        <w:t xml:space="preserve">**Problems with training and testing on different parts of the year -&gt; </w:t>
+      </w:r>
+      <w:r>
+        <w:rPr>
+          <w:rFonts w:ascii="Calibri" w:hAnsi="Calibri" w:cs="Calibri"/>
+        </w:rPr>
+        <w:t>﻿</w:t>
+      </w:r>
+      <w:r>
+        <w:t xml:space="preserve">However, the </w:t>
+      </w:r>
+      <w:r>
+        <w:t>“</w:t>
+      </w:r>
+      <w:r>
+        <w:t xml:space="preserve">feasibility and effects of choosing these data from </w:t>
+      </w:r>
+      <w:proofErr w:type="spellStart"/>
+      <w:r>
+        <w:t>dif</w:t>
+      </w:r>
+      <w:proofErr w:type="spellEnd"/>
+      <w:r>
+        <w:t xml:space="preserve">- </w:t>
+      </w:r>
+      <w:proofErr w:type="spellStart"/>
+      <w:r>
+        <w:t>ferent</w:t>
+      </w:r>
+      <w:proofErr w:type="spellEnd"/>
+      <w:r>
+        <w:t xml:space="preserve"> periods of the year are still unknown</w:t>
+      </w:r>
+      <w:r>
+        <w:t xml:space="preserve">” Gong </w:t>
+      </w:r>
+      <w:r>
+        <w:rPr>
+          <w:i/>
+        </w:rPr>
+        <w:t>et al.</w:t>
+      </w:r>
+      <w:r>
+        <w:t xml:space="preserve"> (2018)</w:t>
+      </w:r>
+      <w:r>
+        <w:t xml:space="preserve"> [i.e. can’t apply to other parts of the year]</w:t>
+      </w:r>
+    </w:p>
+    <w:p>
       <w:pPr>
         <w:rPr>
           <w:rFonts w:asciiTheme="minorHAnsi" w:hAnsiTheme="minorHAnsi" w:cstheme="minorHAnsi"/>
@@ -8817,7 +10070,6 @@
         <w:rPr>
           <w:rFonts w:asciiTheme="minorHAnsi" w:hAnsiTheme="minorHAnsi"/>
         </w:rPr>
-        <w:lastRenderedPageBreak/>
         <w:t>3.</w:t>
       </w:r>
       <w:r>
@@ -8869,20 +10121,48 @@
         <w:rPr>
           <w:rFonts w:asciiTheme="minorHAnsi" w:hAnsiTheme="minorHAnsi" w:cstheme="minorHAnsi"/>
         </w:rPr>
-        <w:t>- Significant class-imbalance exists in the MTL Trajet data affecting the ability of models to classify the data (see figure with histogram of classes)</w:t>
-      </w:r>
-    </w:p>
-    <w:p>
-      <w:pPr>
-        <w:rPr>
-          <w:rFonts w:asciiTheme="minorHAnsi" w:hAnsiTheme="minorHAnsi" w:cstheme="minorHAnsi"/>
-        </w:rPr>
-      </w:pPr>
-      <w:r>
-        <w:rPr>
-          <w:rFonts w:asciiTheme="minorHAnsi" w:hAnsiTheme="minorHAnsi" w:cstheme="minorHAnsi"/>
-        </w:rPr>
-        <w:t xml:space="preserve">-  Mode choice is partially pinned to the weather throughout Montreal (Xie </w:t>
+        <w:t xml:space="preserve">- Significant class-imbalance exists in the MTL </w:t>
+      </w:r>
+      <w:proofErr w:type="spellStart"/>
+      <w:r>
+        <w:rPr>
+          <w:rFonts w:asciiTheme="minorHAnsi" w:hAnsiTheme="minorHAnsi" w:cstheme="minorHAnsi"/>
+        </w:rPr>
+        <w:t>Trajet</w:t>
+      </w:r>
+      <w:proofErr w:type="spellEnd"/>
+      <w:r>
+        <w:rPr>
+          <w:rFonts w:asciiTheme="minorHAnsi" w:hAnsiTheme="minorHAnsi" w:cstheme="minorHAnsi"/>
+        </w:rPr>
+        <w:t xml:space="preserve"> data affecting the ability of models to classify the data (see figure with histogram of classes)</w:t>
+      </w:r>
+    </w:p>
+    <w:p>
+      <w:pPr>
+        <w:rPr>
+          <w:rFonts w:asciiTheme="minorHAnsi" w:hAnsiTheme="minorHAnsi" w:cstheme="minorHAnsi"/>
+        </w:rPr>
+      </w:pPr>
+      <w:r>
+        <w:rPr>
+          <w:rFonts w:asciiTheme="minorHAnsi" w:hAnsiTheme="minorHAnsi" w:cstheme="minorHAnsi"/>
+        </w:rPr>
+        <w:t>-  Mode choice is partially pinned to the weather throughout Montreal (</w:t>
+      </w:r>
+      <w:proofErr w:type="spellStart"/>
+      <w:r>
+        <w:rPr>
+          <w:rFonts w:asciiTheme="minorHAnsi" w:hAnsiTheme="minorHAnsi" w:cstheme="minorHAnsi"/>
+        </w:rPr>
+        <w:t>Xie</w:t>
+      </w:r>
+      <w:proofErr w:type="spellEnd"/>
+      <w:r>
+        <w:rPr>
+          <w:rFonts w:asciiTheme="minorHAnsi" w:hAnsiTheme="minorHAnsi" w:cstheme="minorHAnsi"/>
+        </w:rPr>
+        <w:t xml:space="preserve"> </w:t>
       </w:r>
       <w:r>
         <w:rPr>
@@ -8921,7 +10201,21 @@
         <w:rPr>
           <w:rFonts w:asciiTheme="minorHAnsi" w:hAnsiTheme="minorHAnsi" w:cstheme="minorHAnsi"/>
         </w:rPr>
-        <w:t xml:space="preserve">- Also MAUP and MTUP (Openshaw, 1984; Cheng &amp; Adepeju, 2017). </w:t>
+        <w:t xml:space="preserve">- Also MAUP and MTUP (Openshaw, 1984; Cheng &amp; </w:t>
+      </w:r>
+      <w:proofErr w:type="spellStart"/>
+      <w:r>
+        <w:rPr>
+          <w:rFonts w:asciiTheme="minorHAnsi" w:hAnsiTheme="minorHAnsi" w:cstheme="minorHAnsi"/>
+        </w:rPr>
+        <w:t>Adepeju</w:t>
+      </w:r>
+      <w:proofErr w:type="spellEnd"/>
+      <w:r>
+        <w:rPr>
+          <w:rFonts w:asciiTheme="minorHAnsi" w:hAnsiTheme="minorHAnsi" w:cstheme="minorHAnsi"/>
+        </w:rPr>
+        <w:t xml:space="preserve">, 2017). </w:t>
       </w:r>
     </w:p>
     <w:p>
@@ -9043,7 +10337,21 @@
         <w:rPr>
           <w:rFonts w:asciiTheme="minorHAnsi" w:hAnsiTheme="minorHAnsi"/>
         </w:rPr>
-        <w:t>- [for LISA markov] assumes t</w:t>
+        <w:t xml:space="preserve">- [for LISA </w:t>
+      </w:r>
+      <w:proofErr w:type="spellStart"/>
+      <w:r>
+        <w:rPr>
+          <w:rFonts w:asciiTheme="minorHAnsi" w:hAnsiTheme="minorHAnsi"/>
+        </w:rPr>
+        <w:t>markov</w:t>
+      </w:r>
+      <w:proofErr w:type="spellEnd"/>
+      <w:r>
+        <w:rPr>
+          <w:rFonts w:asciiTheme="minorHAnsi" w:hAnsiTheme="minorHAnsi"/>
+        </w:rPr>
+        <w:t>] assumes t</w:t>
       </w:r>
       <w:r>
         <w:rPr>
@@ -9056,8 +10364,6 @@
       <w:r>
         <w:t xml:space="preserve">- </w:t>
       </w:r>
-      <w:bookmarkStart w:id="0" w:name="_GoBack"/>
-      <w:bookmarkEnd w:id="0"/>
       <w:r>
         <w:t xml:space="preserve">[Problem with time sampling] -&gt; </w:t>
       </w:r>

</xml_diff>

<commit_message>
make sure writing is up to date
</commit_message>
<xml_diff>
--- a/write_up/msc_disseration_methodology.docx
+++ b/write_up/msc_disseration_methodology.docx
@@ -5,49 +5,52 @@
     <w:p>
       <w:pPr>
         <w:pStyle w:val="Heading1"/>
-        <w:rPr>
-          <w:rFonts w:asciiTheme="minorHAnsi" w:hAnsiTheme="minorHAnsi"/>
-        </w:rPr>
-      </w:pPr>
-      <w:r>
-        <w:rPr>
-          <w:rFonts w:asciiTheme="minorHAnsi" w:hAnsiTheme="minorHAnsi"/>
+        <w:ind w:firstLine="720"/>
+        <w:rPr>
+          <w:sz w:val="44"/>
+        </w:rPr>
+      </w:pPr>
+      <w:r>
+        <w:rPr>
+          <w:sz w:val="44"/>
+        </w:rPr>
+        <w:t xml:space="preserve">Chapter </w:t>
+      </w:r>
+      <w:r>
+        <w:rPr>
+          <w:sz w:val="44"/>
         </w:rPr>
         <w:t xml:space="preserve">3. </w:t>
       </w:r>
       <w:r>
         <w:rPr>
-          <w:rFonts w:asciiTheme="minorHAnsi" w:hAnsiTheme="minorHAnsi"/>
-        </w:rPr>
-        <w:t>Methodology:</w:t>
+          <w:sz w:val="44"/>
+        </w:rPr>
+        <w:t>Methodology</w:t>
       </w:r>
     </w:p>
     <w:p>
       <w:pPr>
         <w:pStyle w:val="Heading2"/>
         <w:rPr>
-          <w:rFonts w:asciiTheme="minorHAnsi" w:hAnsiTheme="minorHAnsi"/>
-          <w:sz w:val="28"/>
-        </w:rPr>
-      </w:pPr>
-      <w:r>
-        <w:rPr>
-          <w:rFonts w:asciiTheme="minorHAnsi" w:hAnsiTheme="minorHAnsi"/>
-          <w:sz w:val="28"/>
+          <w:sz w:val="32"/>
+        </w:rPr>
+      </w:pPr>
+      <w:r>
+        <w:rPr>
+          <w:sz w:val="32"/>
         </w:rPr>
         <w:t xml:space="preserve">3.1 </w:t>
       </w:r>
       <w:r>
         <w:rPr>
-          <w:rFonts w:asciiTheme="minorHAnsi" w:hAnsiTheme="minorHAnsi"/>
-          <w:sz w:val="28"/>
+          <w:sz w:val="32"/>
         </w:rPr>
         <w:t>Study Area</w:t>
       </w:r>
       <w:r>
         <w:rPr>
-          <w:rFonts w:asciiTheme="minorHAnsi" w:hAnsiTheme="minorHAnsi"/>
-          <w:sz w:val="28"/>
+          <w:sz w:val="32"/>
         </w:rPr>
         <w:t xml:space="preserve"> </w:t>
       </w:r>
@@ -306,6 +309,16 @@
           <w:rFonts w:asciiTheme="minorHAnsi" w:hAnsiTheme="minorHAnsi" w:cstheme="minorHAnsi"/>
         </w:rPr>
       </w:pPr>
+      <w:bookmarkStart w:id="0" w:name="_GoBack"/>
+      <w:bookmarkEnd w:id="0"/>
+    </w:p>
+    <w:p>
+      <w:pPr>
+        <w:rPr>
+          <w:rFonts w:asciiTheme="minorHAnsi" w:hAnsiTheme="minorHAnsi" w:cstheme="minorHAnsi"/>
+          <w:color w:val="000000" w:themeColor="text1"/>
+        </w:rPr>
+      </w:pPr>
       <w:r>
         <w:rPr>
           <w:rFonts w:asciiTheme="minorHAnsi" w:hAnsiTheme="minorHAnsi" w:cstheme="minorHAnsi"/>
@@ -425,6 +438,121 @@
     <w:p>
       <w:pPr>
         <w:rPr>
+          <w:i/>
+          <w:color w:val="FF0000"/>
+        </w:rPr>
+      </w:pPr>
+    </w:p>
+    <w:p>
+      <w:pPr>
+        <w:rPr>
+          <w:i/>
+          <w:color w:val="FF0000"/>
+        </w:rPr>
+      </w:pPr>
+      <w:r>
+        <w:rPr>
+          <w:i/>
+          <w:color w:val="FF0000"/>
+        </w:rPr>
+        <w:t>Montreal:</w:t>
+      </w:r>
+    </w:p>
+    <w:p>
+      <w:r>
+        <w:t>-</w:t>
+      </w:r>
+      <w:r>
+        <w:t>Chevalier</w:t>
+      </w:r>
+      <w:r>
+        <w:t xml:space="preserve"> </w:t>
+      </w:r>
+      <w:r>
+        <w:rPr>
+          <w:i/>
+        </w:rPr>
+        <w:t>et al.</w:t>
+      </w:r>
+      <w:r>
+        <w:t xml:space="preserve"> (2018) the island of Montreal (</w:t>
+      </w:r>
+      <w:r>
+        <w:t>Île de Montréal</w:t>
+      </w:r>
+      <w:r>
+        <w:t xml:space="preserve">) largest of the </w:t>
+      </w:r>
+      <w:r>
+        <w:t>Hochelaga Archipelago</w:t>
+      </w:r>
+      <w:r>
+        <w:t xml:space="preserve"> near the confluence of two rivers.</w:t>
+      </w:r>
+    </w:p>
+    <w:p>
+      <w:r>
+        <w:t>-</w:t>
+      </w:r>
+      <w:r>
+        <w:t>WPR</w:t>
+      </w:r>
+      <w:r>
+        <w:t xml:space="preserve"> </w:t>
+      </w:r>
+      <w:r>
+        <w:t>(2019</w:t>
+      </w:r>
+      <w:r>
+        <w:t xml:space="preserve">) -&gt; 1.75 million people as of 2016. The island in total has an </w:t>
+      </w:r>
+      <w:r>
+        <w:t>estimated population of 1.95 million</w:t>
+      </w:r>
+      <w:r>
+        <w:t>. “T</w:t>
+      </w:r>
+      <w:r>
+        <w:t>he city proper has a population density of 4,517 people per square kilometer (11,701 residents per square mile</w:t>
+      </w:r>
+      <w:r>
+        <w:t>)”. “</w:t>
+      </w:r>
+      <w:r>
+        <w:t>By 2030, the Greater Montreal Area is expected to grow to 5.275 million</w:t>
+      </w:r>
+      <w:r>
+        <w:t>”</w:t>
+      </w:r>
+    </w:p>
+    <w:p>
+      <w:r>
+        <w:t>-</w:t>
+      </w:r>
+      <w:r>
+        <w:t xml:space="preserve">The city of Montreal, located within the Greater Montreal region is the largest city in Quebec with a population size of … . It is of particular interest to city transport research due to its unique road and public transport networks. There are a total of  </w:t>
+      </w:r>
+    </w:p>
+    <w:p>
+      <w:r>
+        <w:t>Montreal has a relatively high share of transit ridership (for a North American city)</w:t>
+      </w:r>
+      <w:r>
+        <w:t xml:space="preserve"> Also multimodal public transport network (Eluru </w:t>
+      </w:r>
+      <w:r>
+        <w:rPr>
+          <w:i/>
+        </w:rPr>
+        <w:t>et al.</w:t>
+      </w:r>
+      <w:r>
+        <w:t xml:space="preserve"> 2012)</w:t>
+      </w:r>
+    </w:p>
+    <w:p>
+      <w:pPr>
+        <w:rPr>
           <w:rFonts w:asciiTheme="minorHAnsi" w:hAnsiTheme="minorHAnsi" w:cstheme="minorHAnsi"/>
         </w:rPr>
       </w:pPr>
@@ -556,6 +684,7 @@
           <w:rFonts w:asciiTheme="minorHAnsi" w:hAnsiTheme="minorHAnsi"/>
           <w:sz w:val="28"/>
         </w:rPr>
+        <w:lastRenderedPageBreak/>
         <w:t xml:space="preserve">3.2 </w:t>
       </w:r>
       <w:r>
@@ -848,7 +977,6 @@
                 <w:rFonts w:asciiTheme="minorHAnsi" w:hAnsiTheme="minorHAnsi" w:cstheme="minorHAnsi"/>
                 <w:i/>
               </w:rPr>
-              <w:lastRenderedPageBreak/>
               <w:t>Column</w:t>
             </w:r>
           </w:p>
@@ -1882,7 +2010,14 @@
         <w:rPr>
           <w:rFonts w:asciiTheme="minorHAnsi" w:hAnsiTheme="minorHAnsi" w:cstheme="minorHAnsi"/>
         </w:rPr>
-        <w:t xml:space="preserve">The time signature for the starttime and endtime variable of each trip has been converted from Coordinated Universal Time (UTC) to Eastern Daylight Time (EDT) for the purpose of this analysis using Python’s </w:t>
+        <w:t xml:space="preserve">The time signature for the starttime and endtime variable of each trip has been converted from Coordinated Universal Time (UTC) to Eastern Daylight Time (EDT) for the purpose of </w:t>
+      </w:r>
+      <w:r>
+        <w:rPr>
+          <w:rFonts w:asciiTheme="minorHAnsi" w:hAnsiTheme="minorHAnsi" w:cstheme="minorHAnsi"/>
+        </w:rPr>
+        <w:lastRenderedPageBreak/>
+        <w:t xml:space="preserve">this analysis using Python’s </w:t>
       </w:r>
       <w:r>
         <w:rPr>
@@ -2037,7 +2172,6 @@
           <w:rFonts w:asciiTheme="minorHAnsi" w:hAnsiTheme="minorHAnsi"/>
           <w:sz w:val="28"/>
         </w:rPr>
-        <w:lastRenderedPageBreak/>
         <w:t xml:space="preserve">3.2.2 </w:t>
       </w:r>
       <w:r>
@@ -2991,6 +3125,7 @@
               <w:rPr>
                 <w:rFonts w:asciiTheme="minorHAnsi" w:hAnsiTheme="minorHAnsi" w:cstheme="minorHAnsi"/>
               </w:rPr>
+              <w:lastRenderedPageBreak/>
               <w:t>Park</w:t>
             </w:r>
           </w:p>
@@ -3352,7 +3487,6 @@
           <w:rFonts w:asciiTheme="minorHAnsi" w:hAnsiTheme="minorHAnsi"/>
           <w:sz w:val="28"/>
         </w:rPr>
-        <w:lastRenderedPageBreak/>
         <w:t xml:space="preserve"> </w:t>
       </w:r>
       <w:r>
@@ -4693,6 +4827,7 @@
           <w:rFonts w:asciiTheme="minorHAnsi" w:hAnsiTheme="minorHAnsi" w:cstheme="minorHAnsi"/>
           <w:i/>
         </w:rPr>
+        <w:lastRenderedPageBreak/>
         <w:t>magnitude = math.sqrt(((pnt2[0] - pnt1[0])**2 + (pnt2[1] - pnt1[1])**2))</w:t>
       </w:r>
     </w:p>
@@ -5719,6 +5854,7 @@
               <w:rPr>
                 <w:rFonts w:asciiTheme="minorHAnsi" w:hAnsiTheme="minorHAnsi" w:cstheme="minorHAnsi"/>
               </w:rPr>
+              <w:lastRenderedPageBreak/>
               <w:t>start_city</w:t>
             </w:r>
             <w:r>
@@ -6052,7 +6188,6 @@
               <w:rPr>
                 <w:rFonts w:asciiTheme="minorHAnsi" w:hAnsiTheme="minorHAnsi" w:cstheme="minorHAnsi"/>
               </w:rPr>
-              <w:lastRenderedPageBreak/>
               <w:t>duration</w:t>
             </w:r>
           </w:p>
@@ -6648,6 +6783,7 @@
           <w:rFonts w:asciiTheme="minorHAnsi" w:hAnsiTheme="minorHAnsi"/>
           <w:sz w:val="28"/>
         </w:rPr>
+        <w:lastRenderedPageBreak/>
         <w:t>3.</w:t>
       </w:r>
       <w:r>
@@ -6874,279 +7010,290 @@
         <w:rPr>
           <w:rFonts w:asciiTheme="minorHAnsi" w:hAnsiTheme="minorHAnsi" w:cstheme="minorHAnsi"/>
         </w:rPr>
+        <w:t>KMeans</w:t>
+      </w:r>
+      <w:r>
+        <w:rPr>
+          <w:rFonts w:asciiTheme="minorHAnsi" w:hAnsiTheme="minorHAnsi" w:cstheme="minorHAnsi"/>
+        </w:rPr>
+        <w:t xml:space="preserve"> clustering algorithm was then applied to each one of these.. used to identify the characteristics of the background processes involved across the city (Yamada &amp; Thill, 2010).</w:t>
+      </w:r>
+    </w:p>
+    <w:p>
+      <w:pPr>
+        <w:rPr>
+          <w:rFonts w:asciiTheme="minorHAnsi" w:hAnsiTheme="minorHAnsi" w:cstheme="minorHAnsi"/>
+        </w:rPr>
+      </w:pPr>
+      <w:r>
+        <w:rPr>
+          <w:rFonts w:asciiTheme="minorHAnsi" w:hAnsiTheme="minorHAnsi" w:cstheme="minorHAnsi"/>
+        </w:rPr>
+        <w:t xml:space="preserve">In the interest of computational time KMeans was preferred over other spatial clustering algorithms. </w:t>
+      </w:r>
+    </w:p>
+    <w:p>
+      <w:pPr>
+        <w:rPr>
+          <w:rFonts w:asciiTheme="minorHAnsi" w:hAnsiTheme="minorHAnsi" w:cstheme="minorHAnsi"/>
+        </w:rPr>
+      </w:pPr>
+    </w:p>
+    <w:p>
+      <w:pPr>
+        <w:rPr>
+          <w:rFonts w:asciiTheme="minorHAnsi" w:hAnsiTheme="minorHAnsi" w:cstheme="minorHAnsi"/>
+        </w:rPr>
+      </w:pPr>
+    </w:p>
+    <w:p>
+      <w:r>
+        <w:rPr>
+          <w:rFonts w:asciiTheme="minorHAnsi" w:hAnsiTheme="minorHAnsi" w:cstheme="minorHAnsi"/>
+        </w:rPr>
+        <w:t xml:space="preserve">Further, </w:t>
+      </w:r>
+      <w:r>
+        <w:rPr>
+          <w:rFonts w:asciiTheme="minorHAnsi" w:hAnsiTheme="minorHAnsi" w:cstheme="minorHAnsi"/>
+        </w:rPr>
+        <w:t xml:space="preserve">to determine the spatial autocorrelation each purpose </w:t>
+      </w:r>
+      <w:r>
+        <w:rPr>
+          <w:rFonts w:asciiTheme="minorHAnsi" w:hAnsiTheme="minorHAnsi" w:cstheme="minorHAnsi"/>
+        </w:rPr>
+        <w:t xml:space="preserve">Global and Local Moran’s I statistics are calculated for each purpose and mode using Python’s </w:t>
+      </w:r>
+      <w:r>
+        <w:rPr>
+          <w:rFonts w:asciiTheme="minorHAnsi" w:hAnsiTheme="minorHAnsi" w:cstheme="minorHAnsi"/>
+          <w:i/>
+        </w:rPr>
+        <w:t>Pysal</w:t>
+      </w:r>
+      <w:r>
+        <w:rPr>
+          <w:rFonts w:asciiTheme="minorHAnsi" w:hAnsiTheme="minorHAnsi" w:cstheme="minorHAnsi"/>
+        </w:rPr>
+        <w:t xml:space="preserve"> library (Rey &amp; Anselin, 2007). For this, a Queen’s case contiguity spatial weight matrix has been computed from the study area’s dissemination areas used. The Local Moran’s I has been used in the production of Local Indicator of Spatial Association (LISA) maps for each unique purpose and mode. </w:t>
+      </w:r>
+      <w:r>
+        <w:rPr>
+          <w:rFonts w:asciiTheme="minorHAnsi" w:hAnsiTheme="minorHAnsi" w:cstheme="minorHAnsi"/>
+        </w:rPr>
+        <w:t xml:space="preserve"> </w:t>
+      </w:r>
+      <w:r>
+        <w:t>Spatial Weights (Anselin &amp; Rey, 2014)</w:t>
+      </w:r>
+    </w:p>
+    <w:p>
+      <w:pPr>
+        <w:rPr>
+          <w:rFonts w:asciiTheme="minorHAnsi" w:hAnsiTheme="minorHAnsi" w:cstheme="minorHAnsi"/>
+        </w:rPr>
+      </w:pPr>
+    </w:p>
+    <w:p>
+      <w:pPr>
+        <w:rPr>
+          <w:rFonts w:asciiTheme="minorHAnsi" w:hAnsiTheme="minorHAnsi" w:cstheme="minorHAnsi"/>
+          <w:sz w:val="22"/>
+        </w:rPr>
+      </w:pPr>
+    </w:p>
+    <w:p>
+      <w:pPr>
+        <w:pStyle w:val="Heading3"/>
+        <w:rPr>
+          <w:rFonts w:asciiTheme="minorHAnsi" w:hAnsiTheme="minorHAnsi"/>
+        </w:rPr>
+      </w:pPr>
+      <w:r>
+        <w:rPr>
+          <w:rFonts w:asciiTheme="minorHAnsi" w:hAnsiTheme="minorHAnsi"/>
+        </w:rPr>
+        <w:t>Geographically weighted regression (unfinished)</w:t>
+      </w:r>
+    </w:p>
+    <w:p>
+      <w:pPr>
+        <w:rPr>
+          <w:rFonts w:asciiTheme="minorHAnsi" w:hAnsiTheme="minorHAnsi" w:cstheme="minorHAnsi"/>
+        </w:rPr>
+      </w:pPr>
+      <w:r>
+        <w:rPr>
+          <w:rFonts w:asciiTheme="minorHAnsi" w:hAnsiTheme="minorHAnsi" w:cstheme="minorHAnsi"/>
+        </w:rPr>
+        <w:t>Geographically weighted regression between weather (temperature and precipitation; 3.2.2) and mode/purpose in given areas. A model will be built for each individual mode and purpose. This form of regression makes use of the queen’s case contiguity matrix to account for the spatial lag. It is hoped that this will give an idea of sensitivity of transport in certain regions to weather i.e. Downtown will likely not be as effected by rain.</w:t>
+      </w:r>
+    </w:p>
+    <w:p>
+      <w:pPr>
+        <w:rPr>
+          <w:rFonts w:asciiTheme="minorHAnsi" w:hAnsiTheme="minorHAnsi" w:cstheme="minorHAnsi"/>
+          <w:sz w:val="22"/>
+        </w:rPr>
+      </w:pPr>
+    </w:p>
+    <w:p>
+      <w:pPr>
+        <w:rPr>
+          <w:rFonts w:asciiTheme="minorHAnsi" w:hAnsiTheme="minorHAnsi" w:cstheme="minorHAnsi"/>
+          <w:sz w:val="22"/>
+        </w:rPr>
+      </w:pPr>
+    </w:p>
+    <w:p>
+      <w:pPr>
+        <w:rPr>
+          <w:rFonts w:asciiTheme="minorHAnsi" w:hAnsiTheme="minorHAnsi" w:cstheme="minorHAnsi"/>
+          <w:sz w:val="22"/>
+        </w:rPr>
+      </w:pPr>
+      <w:r>
+        <w:rPr>
+          <w:rFonts w:asciiTheme="minorHAnsi" w:hAnsiTheme="minorHAnsi" w:cstheme="minorHAnsi"/>
+          <w:sz w:val="22"/>
+        </w:rPr>
+        <w:t>To Add:</w:t>
+      </w:r>
+    </w:p>
+    <w:p>
+      <w:pPr>
+        <w:rPr>
+          <w:rFonts w:asciiTheme="minorHAnsi" w:hAnsiTheme="minorHAnsi"/>
+        </w:rPr>
+      </w:pPr>
+      <w:r>
+        <w:rPr>
+          <w:rFonts w:asciiTheme="minorHAnsi" w:hAnsiTheme="minorHAnsi"/>
+        </w:rPr>
+        <w:t>- routes passing into given land use zones (% per purpose)</w:t>
+      </w:r>
+    </w:p>
+    <w:p>
+      <w:pPr>
+        <w:rPr>
+          <w:rFonts w:asciiTheme="minorHAnsi" w:hAnsiTheme="minorHAnsi" w:cstheme="minorHAnsi"/>
+        </w:rPr>
+      </w:pPr>
+      <w:r>
+        <w:rPr>
+          <w:rFonts w:asciiTheme="minorHAnsi" w:hAnsiTheme="minorHAnsi" w:cstheme="minorHAnsi"/>
+        </w:rPr>
+        <w:t xml:space="preserve">- </w:t>
+      </w:r>
+      <w:r>
+        <w:rPr>
+          <w:rFonts w:asciiTheme="minorHAnsi" w:hAnsiTheme="minorHAnsi" w:cstheme="minorHAnsi"/>
+        </w:rPr>
+        <w:t>LISA (and queens case)</w:t>
+      </w:r>
+    </w:p>
+    <w:p>
+      <w:pPr>
+        <w:rPr>
+          <w:rFonts w:asciiTheme="minorHAnsi" w:hAnsiTheme="minorHAnsi" w:cstheme="minorHAnsi"/>
+        </w:rPr>
+      </w:pPr>
+      <w:r>
+        <w:rPr>
+          <w:rFonts w:asciiTheme="minorHAnsi" w:hAnsiTheme="minorHAnsi" w:cstheme="minorHAnsi"/>
+        </w:rPr>
+        <w:t>- Moran’s I</w:t>
+      </w:r>
+    </w:p>
+    <w:p>
+      <w:pPr>
+        <w:rPr>
+          <w:rFonts w:asciiTheme="minorHAnsi" w:hAnsiTheme="minorHAnsi" w:cstheme="minorHAnsi"/>
+        </w:rPr>
+      </w:pPr>
+      <w:r>
+        <w:rPr>
+          <w:rFonts w:asciiTheme="minorHAnsi" w:hAnsiTheme="minorHAnsi" w:cstheme="minorHAnsi"/>
+        </w:rPr>
+        <w:t>- frequency plots</w:t>
+      </w:r>
+      <w:r>
+        <w:rPr>
+          <w:rFonts w:asciiTheme="minorHAnsi" w:hAnsiTheme="minorHAnsi" w:cstheme="minorHAnsi"/>
+        </w:rPr>
+        <w:t xml:space="preserve"> and show figure of line through dissemination area</w:t>
+      </w:r>
+    </w:p>
+    <w:p>
+      <w:pPr>
+        <w:rPr>
+          <w:rFonts w:asciiTheme="minorHAnsi" w:hAnsiTheme="minorHAnsi" w:cstheme="minorHAnsi"/>
+        </w:rPr>
+      </w:pPr>
+      <w:r>
+        <w:rPr>
+          <w:rFonts w:asciiTheme="minorHAnsi" w:hAnsiTheme="minorHAnsi" w:cstheme="minorHAnsi"/>
+        </w:rPr>
+        <w:t>- directionality</w:t>
+      </w:r>
+    </w:p>
+    <w:p>
+      <w:pPr>
+        <w:rPr>
+          <w:rFonts w:asciiTheme="minorHAnsi" w:hAnsiTheme="minorHAnsi" w:cstheme="minorHAnsi"/>
+        </w:rPr>
+      </w:pPr>
+      <w:r>
+        <w:rPr>
+          <w:rFonts w:asciiTheme="minorHAnsi" w:hAnsiTheme="minorHAnsi" w:cstheme="minorHAnsi"/>
+        </w:rPr>
+        <w:t>- KDE</w:t>
+      </w:r>
+    </w:p>
+    <w:p>
+      <w:pPr>
+        <w:rPr>
+          <w:rFonts w:asciiTheme="minorHAnsi" w:hAnsiTheme="minorHAnsi" w:cstheme="minorHAnsi"/>
+        </w:rPr>
+      </w:pPr>
+      <w:r>
+        <w:rPr>
+          <w:rFonts w:asciiTheme="minorHAnsi" w:hAnsiTheme="minorHAnsi" w:cstheme="minorHAnsi"/>
+        </w:rPr>
+        <w:t>LISA:</w:t>
+      </w:r>
+    </w:p>
+    <w:p>
+      <w:pPr>
+        <w:rPr>
+          <w:rFonts w:asciiTheme="minorHAnsi" w:hAnsiTheme="minorHAnsi" w:cstheme="minorHAnsi"/>
+        </w:rPr>
+      </w:pPr>
+      <w:r>
+        <w:rPr>
+          <w:rFonts w:asciiTheme="minorHAnsi" w:hAnsiTheme="minorHAnsi" w:cstheme="minorHAnsi"/>
+        </w:rPr>
+        <w:t xml:space="preserve">- </w:t>
+      </w:r>
+      <w:r>
+        <w:rPr>
+          <w:rFonts w:asciiTheme="minorHAnsi" w:hAnsiTheme="minorHAnsi" w:cstheme="minorHAnsi"/>
+        </w:rPr>
+        <w:t>Merge the data into the dissemination areas</w:t>
+      </w:r>
+    </w:p>
+    <w:p>
+      <w:pPr>
+        <w:rPr>
+          <w:rFonts w:asciiTheme="minorHAnsi" w:hAnsiTheme="minorHAnsi" w:cstheme="minorHAnsi"/>
+        </w:rPr>
+      </w:pPr>
+      <w:r>
+        <w:rPr>
+          <w:rFonts w:asciiTheme="minorHAnsi" w:hAnsiTheme="minorHAnsi" w:cstheme="minorHAnsi"/>
+        </w:rPr>
         <w:lastRenderedPageBreak/>
-        <w:t>KMeans</w:t>
-      </w:r>
-      <w:r>
-        <w:rPr>
-          <w:rFonts w:asciiTheme="minorHAnsi" w:hAnsiTheme="minorHAnsi" w:cstheme="minorHAnsi"/>
-        </w:rPr>
-        <w:t xml:space="preserve"> clustering algorithm was then applied to each one of these.. used to identify the characteristics of the background processes involved across the city (Yamada &amp; Thill, 2010).</w:t>
-      </w:r>
-    </w:p>
-    <w:p>
-      <w:pPr>
-        <w:rPr>
-          <w:rFonts w:asciiTheme="minorHAnsi" w:hAnsiTheme="minorHAnsi" w:cstheme="minorHAnsi"/>
-        </w:rPr>
-      </w:pPr>
-      <w:r>
-        <w:rPr>
-          <w:rFonts w:asciiTheme="minorHAnsi" w:hAnsiTheme="minorHAnsi" w:cstheme="minorHAnsi"/>
-        </w:rPr>
-        <w:t xml:space="preserve">In the interest of computational time KMeans was preferred over other spatial clustering algorithms. </w:t>
-      </w:r>
-    </w:p>
-    <w:p>
-      <w:pPr>
-        <w:rPr>
-          <w:rFonts w:asciiTheme="minorHAnsi" w:hAnsiTheme="minorHAnsi" w:cstheme="minorHAnsi"/>
-        </w:rPr>
-      </w:pPr>
-    </w:p>
-    <w:p>
-      <w:pPr>
-        <w:rPr>
-          <w:rFonts w:asciiTheme="minorHAnsi" w:hAnsiTheme="minorHAnsi" w:cstheme="minorHAnsi"/>
-        </w:rPr>
-      </w:pPr>
-    </w:p>
-    <w:p>
-      <w:pPr>
-        <w:rPr>
-          <w:rFonts w:asciiTheme="minorHAnsi" w:hAnsiTheme="minorHAnsi" w:cstheme="minorHAnsi"/>
-        </w:rPr>
-      </w:pPr>
-      <w:r>
-        <w:rPr>
-          <w:rFonts w:asciiTheme="minorHAnsi" w:hAnsiTheme="minorHAnsi" w:cstheme="minorHAnsi"/>
-        </w:rPr>
-        <w:t xml:space="preserve">Further, </w:t>
-      </w:r>
-      <w:r>
-        <w:rPr>
-          <w:rFonts w:asciiTheme="minorHAnsi" w:hAnsiTheme="minorHAnsi" w:cstheme="minorHAnsi"/>
-        </w:rPr>
-        <w:t xml:space="preserve">to determine the spatial autocorrelation each purpose </w:t>
-      </w:r>
-      <w:r>
-        <w:rPr>
-          <w:rFonts w:asciiTheme="minorHAnsi" w:hAnsiTheme="minorHAnsi" w:cstheme="minorHAnsi"/>
-        </w:rPr>
-        <w:t xml:space="preserve">Global and Local Moran’s I statistics are calculated for each purpose and mode using Python’s </w:t>
-      </w:r>
-      <w:r>
-        <w:rPr>
-          <w:rFonts w:asciiTheme="minorHAnsi" w:hAnsiTheme="minorHAnsi" w:cstheme="minorHAnsi"/>
-          <w:i/>
-        </w:rPr>
-        <w:t>Pysal</w:t>
-      </w:r>
-      <w:r>
-        <w:rPr>
-          <w:rFonts w:asciiTheme="minorHAnsi" w:hAnsiTheme="minorHAnsi" w:cstheme="minorHAnsi"/>
-        </w:rPr>
-        <w:t xml:space="preserve"> library (Rey &amp; Anselin, 2007). For this, a Queen’s case contiguity spatial weight matrix has been computed from the study area’s dissemination areas used. The Local Moran’s I has been used in the production of Local Indicator of Spatial Association (LISA) maps for each unique purpose and mode. </w:t>
-      </w:r>
-    </w:p>
-    <w:p>
-      <w:pPr>
-        <w:rPr>
-          <w:rFonts w:asciiTheme="minorHAnsi" w:hAnsiTheme="minorHAnsi" w:cstheme="minorHAnsi"/>
-          <w:sz w:val="22"/>
-        </w:rPr>
-      </w:pPr>
-    </w:p>
-    <w:p>
-      <w:pPr>
-        <w:pStyle w:val="Heading3"/>
-        <w:rPr>
-          <w:rFonts w:asciiTheme="minorHAnsi" w:hAnsiTheme="minorHAnsi"/>
-        </w:rPr>
-      </w:pPr>
-      <w:r>
-        <w:rPr>
-          <w:rFonts w:asciiTheme="minorHAnsi" w:hAnsiTheme="minorHAnsi"/>
-        </w:rPr>
-        <w:t>Geographically weighted regression (unfinished)</w:t>
-      </w:r>
-    </w:p>
-    <w:p>
-      <w:pPr>
-        <w:rPr>
-          <w:rFonts w:asciiTheme="minorHAnsi" w:hAnsiTheme="minorHAnsi" w:cstheme="minorHAnsi"/>
-        </w:rPr>
-      </w:pPr>
-      <w:r>
-        <w:rPr>
-          <w:rFonts w:asciiTheme="minorHAnsi" w:hAnsiTheme="minorHAnsi" w:cstheme="minorHAnsi"/>
-        </w:rPr>
-        <w:t>Geographically weighted regression between weather (temperature and precipitation; 3.2.2) and mode/purpose in given areas. A model will be built for each individual mode and purpose. This form of regression makes use of the queen’s case contiguity matrix to account for the spatial lag. It is hoped that this will give an idea of sensitivity of transport in certain regions to weather i.e. Downtown will likely not be as effected by rain.</w:t>
-      </w:r>
-    </w:p>
-    <w:p>
-      <w:pPr>
-        <w:rPr>
-          <w:rFonts w:asciiTheme="minorHAnsi" w:hAnsiTheme="minorHAnsi" w:cstheme="minorHAnsi"/>
-          <w:sz w:val="22"/>
-        </w:rPr>
-      </w:pPr>
-    </w:p>
-    <w:p>
-      <w:pPr>
-        <w:rPr>
-          <w:rFonts w:asciiTheme="minorHAnsi" w:hAnsiTheme="minorHAnsi" w:cstheme="minorHAnsi"/>
-          <w:sz w:val="22"/>
-        </w:rPr>
-      </w:pPr>
-    </w:p>
-    <w:p>
-      <w:pPr>
-        <w:rPr>
-          <w:rFonts w:asciiTheme="minorHAnsi" w:hAnsiTheme="minorHAnsi" w:cstheme="minorHAnsi"/>
-          <w:sz w:val="22"/>
-        </w:rPr>
-      </w:pPr>
-      <w:r>
-        <w:rPr>
-          <w:rFonts w:asciiTheme="minorHAnsi" w:hAnsiTheme="minorHAnsi" w:cstheme="minorHAnsi"/>
-          <w:sz w:val="22"/>
-        </w:rPr>
-        <w:t>To Add:</w:t>
-      </w:r>
-    </w:p>
-    <w:p>
-      <w:pPr>
-        <w:rPr>
-          <w:rFonts w:asciiTheme="minorHAnsi" w:hAnsiTheme="minorHAnsi"/>
-        </w:rPr>
-      </w:pPr>
-      <w:r>
-        <w:rPr>
-          <w:rFonts w:asciiTheme="minorHAnsi" w:hAnsiTheme="minorHAnsi"/>
-        </w:rPr>
-        <w:t>- routes passing into given land use zones (% per purpose)</w:t>
-      </w:r>
-    </w:p>
-    <w:p>
-      <w:pPr>
-        <w:rPr>
-          <w:rFonts w:asciiTheme="minorHAnsi" w:hAnsiTheme="minorHAnsi" w:cstheme="minorHAnsi"/>
-        </w:rPr>
-      </w:pPr>
-      <w:r>
-        <w:rPr>
-          <w:rFonts w:asciiTheme="minorHAnsi" w:hAnsiTheme="minorHAnsi" w:cstheme="minorHAnsi"/>
-        </w:rPr>
-        <w:t xml:space="preserve">- </w:t>
-      </w:r>
-      <w:r>
-        <w:rPr>
-          <w:rFonts w:asciiTheme="minorHAnsi" w:hAnsiTheme="minorHAnsi" w:cstheme="minorHAnsi"/>
-        </w:rPr>
-        <w:t>LISA (and queens case)</w:t>
-      </w:r>
-    </w:p>
-    <w:p>
-      <w:pPr>
-        <w:rPr>
-          <w:rFonts w:asciiTheme="minorHAnsi" w:hAnsiTheme="minorHAnsi" w:cstheme="minorHAnsi"/>
-        </w:rPr>
-      </w:pPr>
-      <w:r>
-        <w:rPr>
-          <w:rFonts w:asciiTheme="minorHAnsi" w:hAnsiTheme="minorHAnsi" w:cstheme="minorHAnsi"/>
-        </w:rPr>
-        <w:t>- Moran’s I</w:t>
-      </w:r>
-    </w:p>
-    <w:p>
-      <w:pPr>
-        <w:rPr>
-          <w:rFonts w:asciiTheme="minorHAnsi" w:hAnsiTheme="minorHAnsi" w:cstheme="minorHAnsi"/>
-        </w:rPr>
-      </w:pPr>
-      <w:r>
-        <w:rPr>
-          <w:rFonts w:asciiTheme="minorHAnsi" w:hAnsiTheme="minorHAnsi" w:cstheme="minorHAnsi"/>
-        </w:rPr>
-        <w:t>- frequency plots</w:t>
-      </w:r>
-      <w:r>
-        <w:rPr>
-          <w:rFonts w:asciiTheme="minorHAnsi" w:hAnsiTheme="minorHAnsi" w:cstheme="minorHAnsi"/>
-        </w:rPr>
-        <w:t xml:space="preserve"> and show figure of line through dissemination area</w:t>
-      </w:r>
-    </w:p>
-    <w:p>
-      <w:pPr>
-        <w:rPr>
-          <w:rFonts w:asciiTheme="minorHAnsi" w:hAnsiTheme="minorHAnsi" w:cstheme="minorHAnsi"/>
-        </w:rPr>
-      </w:pPr>
-      <w:r>
-        <w:rPr>
-          <w:rFonts w:asciiTheme="minorHAnsi" w:hAnsiTheme="minorHAnsi" w:cstheme="minorHAnsi"/>
-        </w:rPr>
-        <w:t>- directionality</w:t>
-      </w:r>
-    </w:p>
-    <w:p>
-      <w:pPr>
-        <w:rPr>
-          <w:rFonts w:asciiTheme="minorHAnsi" w:hAnsiTheme="minorHAnsi" w:cstheme="minorHAnsi"/>
-        </w:rPr>
-      </w:pPr>
-      <w:r>
-        <w:rPr>
-          <w:rFonts w:asciiTheme="minorHAnsi" w:hAnsiTheme="minorHAnsi" w:cstheme="minorHAnsi"/>
-        </w:rPr>
-        <w:t>- KDE</w:t>
-      </w:r>
-    </w:p>
-    <w:p>
-      <w:pPr>
-        <w:rPr>
-          <w:rFonts w:asciiTheme="minorHAnsi" w:hAnsiTheme="minorHAnsi" w:cstheme="minorHAnsi"/>
-        </w:rPr>
-      </w:pPr>
-      <w:r>
-        <w:rPr>
-          <w:rFonts w:asciiTheme="minorHAnsi" w:hAnsiTheme="minorHAnsi" w:cstheme="minorHAnsi"/>
-        </w:rPr>
-        <w:t>LISA:</w:t>
-      </w:r>
-    </w:p>
-    <w:p>
-      <w:pPr>
-        <w:rPr>
-          <w:rFonts w:asciiTheme="minorHAnsi" w:hAnsiTheme="minorHAnsi" w:cstheme="minorHAnsi"/>
-        </w:rPr>
-      </w:pPr>
-      <w:r>
-        <w:rPr>
-          <w:rFonts w:asciiTheme="minorHAnsi" w:hAnsiTheme="minorHAnsi" w:cstheme="minorHAnsi"/>
-        </w:rPr>
-        <w:t xml:space="preserve">- </w:t>
-      </w:r>
-      <w:r>
-        <w:rPr>
-          <w:rFonts w:asciiTheme="minorHAnsi" w:hAnsiTheme="minorHAnsi" w:cstheme="minorHAnsi"/>
-        </w:rPr>
-        <w:t>Merge the data into the dissemination areas</w:t>
-      </w:r>
-    </w:p>
-    <w:p>
-      <w:pPr>
-        <w:rPr>
-          <w:rFonts w:asciiTheme="minorHAnsi" w:hAnsiTheme="minorHAnsi" w:cstheme="minorHAnsi"/>
-        </w:rPr>
-      </w:pPr>
-      <w:r>
-        <w:rPr>
-          <w:rFonts w:asciiTheme="minorHAnsi" w:hAnsiTheme="minorHAnsi" w:cstheme="minorHAnsi"/>
-        </w:rPr>
         <w:t xml:space="preserve">- </w:t>
       </w:r>
       <w:r>
@@ -7245,6 +7392,48 @@
       </w:pPr>
     </w:p>
     <w:p>
+      <w:r>
+        <w:rPr>
+          <w:rFonts w:asciiTheme="minorHAnsi" w:hAnsiTheme="minorHAnsi" w:cstheme="minorHAnsi"/>
+        </w:rPr>
+        <w:t xml:space="preserve">Capturing long and short term with </w:t>
+      </w:r>
+      <w:r>
+        <w:rPr>
+          <w:rFonts w:asciiTheme="minorHAnsi" w:hAnsiTheme="minorHAnsi" w:cstheme="minorHAnsi"/>
+        </w:rPr>
+        <w:t xml:space="preserve">calendar </w:t>
+      </w:r>
+      <w:r>
+        <w:rPr>
+          <w:rFonts w:asciiTheme="minorHAnsi" w:hAnsiTheme="minorHAnsi" w:cstheme="minorHAnsi"/>
+        </w:rPr>
+        <w:t>(</w:t>
+      </w:r>
+      <w:r>
+        <w:t>Arribas-Bel</w:t>
+      </w:r>
+      <w:r>
+        <w:t xml:space="preserve"> </w:t>
+      </w:r>
+      <w:r>
+        <w:t>&amp; Tranos</w:t>
+      </w:r>
+      <w:r>
+        <w:t xml:space="preserve">, </w:t>
+      </w:r>
+      <w:r>
+        <w:t>2017)</w:t>
+      </w:r>
+    </w:p>
+    <w:p>
+      <w:pPr>
+        <w:rPr>
+          <w:rFonts w:asciiTheme="minorHAnsi" w:hAnsiTheme="minorHAnsi" w:cstheme="minorHAnsi"/>
+        </w:rPr>
+      </w:pPr>
+    </w:p>
+    <w:p>
       <w:pPr>
         <w:rPr>
           <w:rFonts w:asciiTheme="minorHAnsi" w:hAnsiTheme="minorHAnsi" w:cstheme="minorHAnsi"/>
@@ -7295,7 +7484,6 @@
           <w:rFonts w:asciiTheme="minorHAnsi" w:hAnsiTheme="minorHAnsi" w:cstheme="minorHAnsi"/>
           <w:noProof/>
         </w:rPr>
-        <w:lastRenderedPageBreak/>
         <w:drawing>
           <wp:inline distT="0" distB="0" distL="0" distR="0" wp14:anchorId="005A1AD4" wp14:editId="1BC3E087">
             <wp:extent cx="5727700" cy="2649855"/>
@@ -7502,8 +7690,6 @@
       <w:r>
         <w:t>“</w:t>
       </w:r>
-      <w:bookmarkStart w:id="0" w:name="_GoBack"/>
-      <w:bookmarkEnd w:id="0"/>
       <w:r>
         <w:t>Liu &amp; Cheng (2018) conjoins socio-economic data to transit patterns to interpret behaviour</w:t>
       </w:r>
@@ -7532,7 +7718,17 @@
       <w:r>
         <w:t>”</w:t>
       </w:r>
-    </w:p>
+      <w:r>
+        <w:t>. “</w:t>
+      </w:r>
+      <w:r>
+        <w:t>temporal clusters in the same category exhibit broadly similar travel pattern, some nuances do exist between them.</w:t>
+      </w:r>
+      <w:r>
+        <w:t>”</w:t>
+      </w:r>
+    </w:p>
+    <w:p/>
     <w:p>
       <w:pPr>
         <w:rPr>
@@ -7683,7 +7879,6 @@
         <w:rPr>
           <w:rFonts w:asciiTheme="minorHAnsi" w:hAnsiTheme="minorHAnsi" w:cstheme="minorHAnsi"/>
         </w:rPr>
-        <w:lastRenderedPageBreak/>
         <w:t>ToAdd:</w:t>
       </w:r>
     </w:p>
@@ -8325,7 +8520,6 @@
         <w:rPr>
           <w:rFonts w:asciiTheme="minorHAnsi" w:hAnsiTheme="minorHAnsi" w:cstheme="minorHAnsi"/>
         </w:rPr>
-        <w:lastRenderedPageBreak/>
         <w:t>Significant class-imbalance exists in the MTL Trajet data (show histogram of classes) so data may need to be under/over sampling.</w:t>
       </w:r>
     </w:p>
@@ -8685,6 +8879,7 @@
         <w:rPr>
           <w:rFonts w:asciiTheme="minorHAnsi" w:hAnsiTheme="minorHAnsi" w:cstheme="minorHAnsi"/>
         </w:rPr>
+        <w:lastRenderedPageBreak/>
         <w:t>After classification:</w:t>
       </w:r>
     </w:p>
@@ -8936,7 +9131,6 @@
         <w:rPr>
           <w:rFonts w:asciiTheme="minorHAnsi" w:hAnsiTheme="minorHAnsi" w:cstheme="minorHAnsi"/>
         </w:rPr>
-        <w:lastRenderedPageBreak/>
         <w:t xml:space="preserve">- Difficult to falsify MTL Trajet as is the case with all VGI (Elwood </w:t>
       </w:r>
       <w:r>
@@ -9240,6 +9434,18 @@
       </w:r>
     </w:p>
     <w:p>
+      <w:r>
+        <w:rPr>
+          <w:i/>
+        </w:rPr>
+        <w:lastRenderedPageBreak/>
+        <w:t>On Neighbourhood effect -&gt;</w:t>
+      </w:r>
+      <w:r>
+        <w:t xml:space="preserve"> People often traverse neighbourhoods and boundaries throughout one day (Kwan, 2018) </w:t>
+      </w:r>
+    </w:p>
+    <w:p>
       <w:pPr>
         <w:rPr>
           <w:rFonts w:asciiTheme="minorHAnsi" w:hAnsiTheme="minorHAnsi" w:cstheme="minorHAnsi"/>
@@ -9422,6 +9628,45 @@
       <w:r>
         <w:t xml:space="preserve"> (2016) could have taken equal proportions of each purpose instead of cross validation</w:t>
       </w:r>
+    </w:p>
+    <w:p>
+      <w:r>
+        <w:t>challenges with representing big data in one map</w:t>
+      </w:r>
+      <w:r>
+        <w:t xml:space="preserve"> (Robinson </w:t>
+      </w:r>
+      <w:r>
+        <w:rPr>
+          <w:i/>
+        </w:rPr>
+        <w:t>et al</w:t>
+      </w:r>
+      <w:r>
+        <w:rPr>
+          <w:i/>
+        </w:rPr>
+        <w:t>.</w:t>
+      </w:r>
+      <w:r>
+        <w:t xml:space="preserve">, </w:t>
+      </w:r>
+      <w:r>
+        <w:t>201</w:t>
+      </w:r>
+      <w:r>
+        <w:t>7</w:t>
+      </w:r>
+      <w:r>
+        <w:t>)</w:t>
+      </w:r>
+    </w:p>
+    <w:p>
+      <w:pPr>
+        <w:rPr>
+          <w:rFonts w:asciiTheme="minorHAnsi" w:hAnsiTheme="minorHAnsi" w:cstheme="minorHAnsi"/>
+        </w:rPr>
+      </w:pPr>
     </w:p>
     <w:p>
       <w:pPr>

</xml_diff>